<commit_message>
Problem Specification complete in lit review
</commit_message>
<xml_diff>
--- a/docs/Literature Review.docx
+++ b/docs/Literature Review.docx
@@ -26,7 +26,18 @@
     <w:p>
       <w:pPr>
         <w:spacing w:line="360" w:lineRule="auto"/>
-      </w:pPr>
+        <w:rPr>
+          <w:b/>
+          <w:bCs/>
+        </w:rPr>
+      </w:pPr>
+      <w:r>
+        <w:rPr>
+          <w:b/>
+          <w:bCs/>
+        </w:rPr>
+        <w:t>Introduction</w:t>
+      </w:r>
     </w:p>
     <w:p>
       <w:pPr>
@@ -49,68 +60,57 @@
         <w:spacing w:line="360" w:lineRule="auto"/>
       </w:pPr>
       <w:r>
-        <w:t xml:space="preserve">A drone is </w:t>
-      </w:r>
-      <w:proofErr w:type="gramStart"/>
+        <w:t xml:space="preserve">A drone is a </w:t>
+      </w:r>
+      <w:r>
+        <w:t xml:space="preserve">small, </w:t>
+      </w:r>
+      <w:r>
+        <w:t xml:space="preserve">unmanned flying vehicle. </w:t>
+      </w:r>
+      <w:r>
+        <w:t xml:space="preserve">In recent years many companies have </w:t>
+      </w:r>
+      <w:r>
+        <w:t>unveiled plans to begin delivering packages via drone.</w:t>
+      </w:r>
+      <w:r>
+        <w:t xml:space="preserve"> </w:t>
+      </w:r>
+      <w:r>
+        <w:t xml:space="preserve">In 2013 </w:t>
+      </w:r>
+      <w:r>
+        <w:t xml:space="preserve">Amazon announced their ‘Prime Air’ service that will deliver packages to </w:t>
+      </w:r>
+      <w:r>
+        <w:t>customers (</w:t>
+      </w:r>
+      <w:r>
+        <w:t>Rose, 2013).</w:t>
+      </w:r>
+      <w:r>
+        <w:t xml:space="preserve"> </w:t>
+      </w:r>
+      <w:r>
+        <w:t xml:space="preserve">DHL </w:t>
+      </w:r>
+      <w:r>
+        <w:t xml:space="preserve">have </w:t>
+      </w:r>
+      <w:r>
+        <w:t xml:space="preserve">announced their ‘Parcelcopter’ project, which has successfully delivered medicine to </w:t>
+      </w:r>
+      <w:r>
+        <w:t>the island of Juist in the</w:t>
+      </w:r>
+      <w:r>
+        <w:t xml:space="preserve"> North Sea (Hern, 2015). There are many more companies who have unveiled plans to release their own delivery drone solution (S</w:t>
+      </w:r>
       <w:r>
         <w:t>a</w:t>
       </w:r>
       <w:r>
-        <w:t>n</w:t>
-      </w:r>
-      <w:proofErr w:type="gramEnd"/>
-      <w:r>
-        <w:t xml:space="preserve"> </w:t>
-      </w:r>
-      <w:r>
-        <w:t xml:space="preserve">small, </w:t>
-      </w:r>
-      <w:r>
-        <w:t xml:space="preserve">unmanned flying vehicle. </w:t>
-      </w:r>
-      <w:r>
-        <w:t xml:space="preserve">In recent years many companies have </w:t>
-      </w:r>
-      <w:r>
-        <w:t>unveiled plans to begin delivering packages via drone.</w:t>
-      </w:r>
-      <w:r>
-        <w:t xml:space="preserve"> </w:t>
-      </w:r>
-      <w:r>
-        <w:t xml:space="preserve">In 2013 </w:t>
-      </w:r>
-      <w:r>
-        <w:t xml:space="preserve">Amazon announced their ‘Prime Air’ service that will deliver packages to </w:t>
-      </w:r>
-      <w:r>
-        <w:t>customers (</w:t>
-      </w:r>
-      <w:r>
-        <w:t>Rose, 2013).</w:t>
-      </w:r>
-      <w:r>
-        <w:t xml:space="preserve"> </w:t>
-      </w:r>
-      <w:r>
-        <w:t xml:space="preserve">DHL </w:t>
-      </w:r>
-      <w:r>
-        <w:t xml:space="preserve">have </w:t>
-      </w:r>
-      <w:r>
-        <w:t xml:space="preserve">announced their ‘Parcelcopter’ project, which has successfully delivered medicine to </w:t>
-      </w:r>
-      <w:r>
-        <w:t>the island of Juist in the</w:t>
-      </w:r>
-      <w:r>
-        <w:t xml:space="preserve"> North Sea (Hern, 2015). There are many more companies who have unveiled plans to release their own delivery drone solution (S</w:t>
-      </w:r>
-      <w:r>
-        <w:t>a</w:t>
-      </w:r>
-      <w:r>
         <w:t>cramento, 2019)</w:t>
       </w:r>
       <w:r>
@@ -162,7 +162,15 @@
         <w:t>There are several advantages to using drones for so called last-mile delivery.</w:t>
       </w:r>
       <w:r>
-        <w:t xml:space="preserve"> The primary advantage of drone’s vs trucks is the speed and timing accuracy as drones are not affected by traffic or road layout of a city. This enables them to offer fast delivery and tell the customer to the minute when the parcel will arrive (Hau L. Lee et al, 2016).</w:t>
+        <w:t xml:space="preserve"> The primary advantage of drone’s vs trucks is the speed and timing accuracy as drones are not affected by traffic or road layout of a city. This enables them to offer fast delivery and tell the customer to the minute when the parcel will arrive (</w:t>
+      </w:r>
+      <w:proofErr w:type="spellStart"/>
+      <w:r>
+        <w:t>Hau</w:t>
+      </w:r>
+      <w:proofErr w:type="spellEnd"/>
+      <w:r>
+        <w:t xml:space="preserve"> L. Lee et al, 2016).</w:t>
       </w:r>
     </w:p>
     <w:p>
@@ -199,7 +207,13 @@
         <w:t xml:space="preserve">that delivery by drones will be environmentally beneficial. As drones are battery powered, they do not directly produce any diesel pollution. </w:t>
       </w:r>
       <w:r>
-        <w:t>Research backs this up, showing that carbon dioxide emissions produced by drones is lower than that of trucks, even taking into consideration the energy requirements of drones and the smaller service zone (Goodchild and Toy).</w:t>
+        <w:t xml:space="preserve">Research </w:t>
+      </w:r>
+      <w:r>
+        <w:t>shows</w:t>
+      </w:r>
+      <w:r>
+        <w:t xml:space="preserve"> that carbon dioxide emissions produced by drones is lower than that of trucks, even taking into consideration the energy requirements of drones and the smaller service zone (Goodchild and Toy).</w:t>
       </w:r>
     </w:p>
     <w:p>
@@ -214,56 +228,190 @@
       <w:pPr>
         <w:spacing w:line="360" w:lineRule="auto"/>
       </w:pPr>
-      <w:r>
-        <w:t>Limitations</w:t>
-      </w:r>
-    </w:p>
-    <w:p>
-      <w:pPr>
-        <w:spacing w:line="360" w:lineRule="auto"/>
-        <w:rPr>
-          <w:b/>
-          <w:bCs/>
-        </w:rPr>
-      </w:pPr>
-      <w:r>
-        <w:rPr>
-          <w:b/>
-          <w:bCs/>
-        </w:rPr>
-        <w:t>Development Environments</w:t>
-      </w:r>
-    </w:p>
-    <w:p>
-      <w:pPr>
-        <w:spacing w:line="360" w:lineRule="auto"/>
-        <w:rPr>
-          <w:b/>
-          <w:bCs/>
-        </w:rPr>
-      </w:pPr>
-      <w:r>
-        <w:rPr>
-          <w:b/>
-          <w:bCs/>
-        </w:rPr>
-        <w:t>OR-TOOLS google</w:t>
-      </w:r>
-    </w:p>
-    <w:p>
-      <w:pPr>
-        <w:spacing w:line="360" w:lineRule="auto"/>
-        <w:rPr>
-          <w:b/>
-          <w:bCs/>
-        </w:rPr>
-      </w:pPr>
-      <w:r>
-        <w:rPr>
-          <w:b/>
-          <w:bCs/>
-        </w:rPr>
-        <w:t>A*</w:t>
+    </w:p>
+    <w:p>
+      <w:pPr>
+        <w:spacing w:line="360" w:lineRule="auto"/>
+        <w:rPr>
+          <w:b/>
+          <w:bCs/>
+        </w:rPr>
+      </w:pPr>
+      <w:r>
+        <w:rPr>
+          <w:b/>
+          <w:bCs/>
+        </w:rPr>
+        <w:t>Problem Specification &amp; Boundaries</w:t>
+      </w:r>
+    </w:p>
+    <w:p>
+      <w:pPr>
+        <w:spacing w:line="360" w:lineRule="auto"/>
+      </w:pPr>
+      <w:r>
+        <w:t>What is going to be solved, what restraints will be relaxed (Flight time) Why?</w:t>
+      </w:r>
+    </w:p>
+    <w:p>
+      <w:pPr>
+        <w:spacing w:line="360" w:lineRule="auto"/>
+      </w:pPr>
+      <w:r>
+        <w:t>The problem to be studied and solved here is the actual scheduling of delivery paths and times for drones. We are going to assume that a company of reasonable size has set up a depot within a reasonably sized city, and plan on using that for drones to use it as a base to collect parcels to deliver out to customers to. They will also use it as a charging station and while they are not in use they will stay here.</w:t>
+      </w:r>
+    </w:p>
+    <w:p>
+      <w:pPr>
+        <w:spacing w:line="360" w:lineRule="auto"/>
+      </w:pPr>
+      <w:r>
+        <w:t>Current drone technology makes this a simple scheduling problem. Amazon announced on 5</w:t>
+      </w:r>
+      <w:r>
+        <w:rPr>
+          <w:vertAlign w:val="superscript"/>
+        </w:rPr>
+        <w:t>th</w:t>
+      </w:r>
+      <w:r>
+        <w:t xml:space="preserve"> June 2019 that they expect their drones to be able to fly up to 15 miles and delivery packages under 5 pounds</w:t>
+      </w:r>
+      <w:r>
+        <w:t xml:space="preserve"> (About Amazon Blog)</w:t>
+      </w:r>
+      <w:r>
+        <w:t xml:space="preserve">. The CEO Jeff Bezos has stated that </w:t>
+      </w:r>
+      <w:r>
+        <w:t>86% of items delivered by Amazon weigh 5 pounds or less (CBS News). This shows that Amazon are aiming to deliver one item per drone per trip.</w:t>
+      </w:r>
+    </w:p>
+    <w:p>
+      <w:pPr>
+        <w:spacing w:line="360" w:lineRule="auto"/>
+      </w:pPr>
+      <w:r>
+        <w:t xml:space="preserve">We will be relaxing some of these restrictions to enable us to look to the future. If we image that soon the drones will carry 15lbs worth of items up to 15 miles, we can implement a solution to solve this future development. </w:t>
+      </w:r>
+      <w:r>
+        <w:t xml:space="preserve">This is a reasonable assumption for Amazon to roll out in future iterations of their delivery system, as drones already exist that can carry much more then this, with the Alta 8 from </w:t>
+      </w:r>
+      <w:proofErr w:type="spellStart"/>
+      <w:r>
+        <w:t>FreeFly</w:t>
+      </w:r>
+      <w:proofErr w:type="spellEnd"/>
+      <w:r>
+        <w:t xml:space="preserve"> Systems able to carry up to 18kg (FreeFlySystems.com).</w:t>
+      </w:r>
+    </w:p>
+    <w:p>
+      <w:pPr>
+        <w:spacing w:line="360" w:lineRule="auto"/>
+      </w:pPr>
+      <w:r>
+        <w:t xml:space="preserve">These assumptions of the future of drone tech and their use within industry turn this problem from simple delivery time scheduling, to a travelling salesman problem. The travelling </w:t>
+      </w:r>
+      <w:r>
+        <w:t>salesperson</w:t>
+      </w:r>
+      <w:r>
+        <w:t xml:space="preserve"> problem is an old one, and variations appear as early as the 1800s</w:t>
+      </w:r>
+      <w:r>
+        <w:t>. In the 1930s it began being studied by mathematicians in Vienna and Harvard (math.utwaterloo.ca). It is described as finding the optimal route for a salesperson to take to visit several cities. They start and end the journey in the same location, and they also cannot visit a city more than once per trip. The optimality can be defined by various measures, such as time taken or cost.</w:t>
+      </w:r>
+    </w:p>
+    <w:p>
+      <w:pPr>
+        <w:spacing w:line="360" w:lineRule="auto"/>
+      </w:pPr>
+      <w:r>
+        <w:t xml:space="preserve">The problem is easy to understand, and the method of solving it isn’t </w:t>
+      </w:r>
+      <w:r>
+        <w:t>difficult, all we must do is find every possible route there is for the salesperson to take, and then pick the shortest one. The issue is that adding new cities to the journey very quickly increases the number of possible routes.</w:t>
+      </w:r>
+    </w:p>
+    <w:p>
+      <w:pPr>
+        <w:spacing w:line="360" w:lineRule="auto"/>
+      </w:pPr>
+      <w:r>
+        <w:t>If we name the number of cities n, the number of possible routes is the factorial of n</w:t>
+      </w:r>
+      <w:r>
+        <w:t xml:space="preserve"> - 1(ibm.com), since you don’t need to </w:t>
+      </w:r>
+      <w:proofErr w:type="gramStart"/>
+      <w:r>
+        <w:t>take into account</w:t>
+      </w:r>
+      <w:proofErr w:type="gramEnd"/>
+      <w:r>
+        <w:t xml:space="preserve"> travelling to the city you start at</w:t>
+      </w:r>
+      <w:r>
+        <w:t xml:space="preserve">. That is that if we have 5 cities to visit, we multiply </w:t>
+      </w:r>
+      <w:r>
+        <w:t>4</w:t>
+      </w:r>
+      <w:r>
+        <w:t xml:space="preserve"> by every number below it down to </w:t>
+      </w:r>
+      <w:r>
+        <w:t>1</w:t>
+      </w:r>
+      <w:r>
+        <w:t xml:space="preserve">. If the salesperson </w:t>
+      </w:r>
+      <w:proofErr w:type="gramStart"/>
+      <w:r>
+        <w:t>has to</w:t>
+      </w:r>
+      <w:proofErr w:type="gramEnd"/>
+      <w:r>
+        <w:t xml:space="preserve"> visit 5 cities, there are </w:t>
+      </w:r>
+      <w:r>
+        <w:t>24</w:t>
+      </w:r>
+      <w:r>
+        <w:t xml:space="preserve"> possible routes. If we increase this to 10 cities, there are 362</w:t>
+      </w:r>
+      <w:r>
+        <w:t>,</w:t>
+      </w:r>
+      <w:r>
+        <w:t xml:space="preserve">800 possible routes, and 15 cities gives us </w:t>
+      </w:r>
+      <w:r>
+        <w:t>87,178,291,200</w:t>
+      </w:r>
+      <w:r>
+        <w:t xml:space="preserve"> possible routes.</w:t>
+      </w:r>
+      <w:r>
+        <w:t xml:space="preserve"> The problem is known as ‘NP Hard’</w:t>
+      </w:r>
+      <w:r>
+        <w:t xml:space="preserve"> (ibm.com)</w:t>
+      </w:r>
+      <w:r>
+        <w:t xml:space="preserve">, </w:t>
+      </w:r>
+      <w:r>
+        <w:t>which means that we don’t know if we can solve it in a reasonable amount of time.</w:t>
+      </w:r>
+    </w:p>
+    <w:p>
+      <w:pPr>
+        <w:spacing w:line="360" w:lineRule="auto"/>
+      </w:pPr>
+      <w:r>
+        <w:t>If we apply this to the drone delivery domain, where we could have hundreds of customers per day, it quickly becomes an unmanageable problem to solve.</w:t>
       </w:r>
       <w:bookmarkStart w:id="0" w:name="_GoBack"/>
       <w:bookmarkEnd w:id="0"/>
@@ -271,51 +419,215 @@
     <w:p>
       <w:pPr>
         <w:spacing w:line="360" w:lineRule="auto"/>
-      </w:pPr>
-      <w:r>
-        <w:t>AI</w:t>
-      </w:r>
-    </w:p>
-    <w:p>
-      <w:pPr>
-        <w:spacing w:line="360" w:lineRule="auto"/>
-      </w:pPr>
-      <w:r>
-        <w:t>Presentation</w:t>
-      </w:r>
-    </w:p>
-    <w:p>
-      <w:pPr>
-        <w:spacing w:line="360" w:lineRule="auto"/>
-      </w:pPr>
-      <w:r>
-        <w:t>Libraries</w:t>
-      </w:r>
-    </w:p>
-    <w:p>
-      <w:pPr>
-        <w:spacing w:line="360" w:lineRule="auto"/>
-        <w:rPr>
-          <w:b/>
-          <w:bCs/>
-        </w:rPr>
-      </w:pPr>
-      <w:r>
-        <w:rPr>
-          <w:b/>
-          <w:bCs/>
-        </w:rPr>
-        <w:t>Algorithm – Multitrip Vehicle Routing Problem</w:t>
-      </w:r>
-    </w:p>
-    <w:p>
-      <w:pPr>
-        <w:spacing w:line="360" w:lineRule="auto"/>
-      </w:pPr>
-    </w:p>
-    <w:p>
-      <w:pPr>
-        <w:spacing w:line="360" w:lineRule="auto"/>
+        <w:rPr>
+          <w:b/>
+          <w:bCs/>
+        </w:rPr>
+      </w:pPr>
+      <w:r>
+        <w:rPr>
+          <w:b/>
+          <w:bCs/>
+        </w:rPr>
+        <w:t>Techniques</w:t>
+      </w:r>
+    </w:p>
+    <w:p>
+      <w:pPr>
+        <w:pStyle w:val="ListParagraph"/>
+        <w:numPr>
+          <w:ilvl w:val="0"/>
+          <w:numId w:val="3"/>
+        </w:numPr>
+        <w:spacing w:line="360" w:lineRule="auto"/>
+        <w:rPr>
+          <w:b/>
+          <w:bCs/>
+        </w:rPr>
+      </w:pPr>
+      <w:r>
+        <w:rPr>
+          <w:b/>
+          <w:bCs/>
+        </w:rPr>
+        <w:t>A*</w:t>
+      </w:r>
+    </w:p>
+    <w:p>
+      <w:pPr>
+        <w:pStyle w:val="ListParagraph"/>
+        <w:numPr>
+          <w:ilvl w:val="0"/>
+          <w:numId w:val="3"/>
+        </w:numPr>
+        <w:spacing w:line="360" w:lineRule="auto"/>
+        <w:rPr>
+          <w:b/>
+          <w:bCs/>
+        </w:rPr>
+      </w:pPr>
+      <w:r>
+        <w:rPr>
+          <w:b/>
+          <w:bCs/>
+        </w:rPr>
+        <w:t>Nearest Neighbour/Convex Hull/Cheapest Insertion</w:t>
+      </w:r>
+    </w:p>
+    <w:p>
+      <w:pPr>
+        <w:pStyle w:val="ListParagraph"/>
+        <w:numPr>
+          <w:ilvl w:val="0"/>
+          <w:numId w:val="3"/>
+        </w:numPr>
+        <w:spacing w:line="360" w:lineRule="auto"/>
+        <w:rPr>
+          <w:b/>
+          <w:bCs/>
+        </w:rPr>
+      </w:pPr>
+      <w:r>
+        <w:rPr>
+          <w:b/>
+          <w:bCs/>
+        </w:rPr>
+        <w:t>Genetic Algorithm</w:t>
+      </w:r>
+    </w:p>
+    <w:p>
+      <w:pPr>
+        <w:pStyle w:val="ListParagraph"/>
+        <w:numPr>
+          <w:ilvl w:val="0"/>
+          <w:numId w:val="3"/>
+        </w:numPr>
+        <w:spacing w:line="360" w:lineRule="auto"/>
+        <w:rPr>
+          <w:b/>
+          <w:bCs/>
+        </w:rPr>
+      </w:pPr>
+      <w:r>
+        <w:rPr>
+          <w:b/>
+          <w:bCs/>
+        </w:rPr>
+        <w:t>TSP grouping</w:t>
+      </w:r>
+      <w:r>
+        <w:rPr>
+          <w:b/>
+          <w:bCs/>
+        </w:rPr>
+        <w:t xml:space="preserve"> clusters</w:t>
+      </w:r>
+    </w:p>
+    <w:p>
+      <w:pPr>
+        <w:spacing w:line="360" w:lineRule="auto"/>
+        <w:rPr>
+          <w:b/>
+          <w:bCs/>
+        </w:rPr>
+      </w:pPr>
+      <w:r>
+        <w:rPr>
+          <w:b/>
+          <w:bCs/>
+        </w:rPr>
+        <w:t>Environments</w:t>
+      </w:r>
+    </w:p>
+    <w:p>
+      <w:pPr>
+        <w:spacing w:line="360" w:lineRule="auto"/>
+      </w:pPr>
+      <w:r>
+        <w:rPr>
+          <w:b/>
+          <w:bCs/>
+        </w:rPr>
+        <w:tab/>
+      </w:r>
+      <w:r>
+        <w:t xml:space="preserve">Libraries available, available resources for this domain, creating UI and displaying output, </w:t>
+      </w:r>
+      <w:r>
+        <w:tab/>
+        <w:t>familiarity</w:t>
+      </w:r>
+    </w:p>
+    <w:p>
+      <w:pPr>
+        <w:pStyle w:val="ListParagraph"/>
+        <w:numPr>
+          <w:ilvl w:val="0"/>
+          <w:numId w:val="3"/>
+        </w:numPr>
+        <w:spacing w:line="360" w:lineRule="auto"/>
+        <w:rPr>
+          <w:b/>
+          <w:bCs/>
+        </w:rPr>
+      </w:pPr>
+      <w:r>
+        <w:rPr>
+          <w:b/>
+          <w:bCs/>
+        </w:rPr>
+        <w:t>Java</w:t>
+      </w:r>
+    </w:p>
+    <w:p>
+      <w:pPr>
+        <w:pStyle w:val="ListParagraph"/>
+        <w:numPr>
+          <w:ilvl w:val="0"/>
+          <w:numId w:val="3"/>
+        </w:numPr>
+        <w:spacing w:line="360" w:lineRule="auto"/>
+        <w:rPr>
+          <w:b/>
+          <w:bCs/>
+        </w:rPr>
+      </w:pPr>
+      <w:r>
+        <w:rPr>
+          <w:b/>
+          <w:bCs/>
+        </w:rPr>
+        <w:t>Python</w:t>
+      </w:r>
+    </w:p>
+    <w:p>
+      <w:pPr>
+        <w:pStyle w:val="ListParagraph"/>
+        <w:numPr>
+          <w:ilvl w:val="0"/>
+          <w:numId w:val="3"/>
+        </w:numPr>
+        <w:spacing w:line="360" w:lineRule="auto"/>
+        <w:rPr>
+          <w:b/>
+          <w:bCs/>
+        </w:rPr>
+      </w:pPr>
+      <w:r>
+        <w:rPr>
+          <w:b/>
+          <w:bCs/>
+        </w:rPr>
+        <w:t>Web Based?</w:t>
+      </w:r>
+    </w:p>
+    <w:p>
+      <w:pPr>
+        <w:spacing w:line="360" w:lineRule="auto"/>
+        <w:rPr>
+          <w:b/>
+          <w:bCs/>
+        </w:rPr>
       </w:pPr>
     </w:p>
     <w:sectPr>
@@ -326,6 +638,356 @@
     </w:sectPr>
   </w:body>
 </w:document>
+</file>
+
+<file path=word/numbering.xml><?xml version="1.0" encoding="utf-8"?>
+<w:numbering xmlns:wpc="http://schemas.microsoft.com/office/word/2010/wordprocessingCanvas" xmlns:cx="http://schemas.microsoft.com/office/drawing/2014/chartex" xmlns:cx1="http://schemas.microsoft.com/office/drawing/2015/9/8/chartex" xmlns:cx2="http://schemas.microsoft.com/office/drawing/2015/10/21/chartex" xmlns:cx3="http://schemas.microsoft.com/office/drawing/2016/5/9/chartex" xmlns:cx4="http://schemas.microsoft.com/office/drawing/2016/5/10/chartex" xmlns:cx5="http://schemas.microsoft.com/office/drawing/2016/5/11/chartex" xmlns:cx6="http://schemas.microsoft.com/office/drawing/2016/5/12/chartex" xmlns:cx7="http://schemas.microsoft.com/office/drawing/2016/5/13/chartex" xmlns:cx8="http://schemas.microsoft.com/office/drawing/2016/5/14/chartex" xmlns:mc="http://schemas.openxmlformats.org/markup-compatibility/2006" xmlns:aink="http://schemas.microsoft.com/office/drawing/2016/ink" xmlns:am3d="http://schemas.microsoft.com/office/drawing/2017/model3d" xmlns:o="urn:schemas-microsoft-com:office:office" xmlns:r="http://schemas.openxmlformats.org/officeDocument/2006/relationships" xmlns:m="http://schemas.openxmlformats.org/officeDocument/2006/math" xmlns:v="urn:schemas-microsoft-com:vml" xmlns:wp14="http://schemas.microsoft.com/office/word/2010/wordprocessingDrawing" xmlns:wp="http://schemas.openxmlformats.org/drawingml/2006/wordprocessingDrawing" xmlns:w10="urn:schemas-microsoft-com:office:word" xmlns:w="http://schemas.openxmlformats.org/wordprocessingml/2006/main" xmlns:w14="http://schemas.microsoft.com/office/word/2010/wordml" xmlns:w15="http://schemas.microsoft.com/office/word/2012/wordml" xmlns:w16cid="http://schemas.microsoft.com/office/word/2016/wordml/cid" xmlns:w16se="http://schemas.microsoft.com/office/word/2015/wordml/symex" xmlns:wpg="http://schemas.microsoft.com/office/word/2010/wordprocessingGroup" xmlns:wpi="http://schemas.microsoft.com/office/word/2010/wordprocessingInk" xmlns:wne="http://schemas.microsoft.com/office/word/2006/wordml" xmlns:wps="http://schemas.microsoft.com/office/word/2010/wordprocessingShape" mc:Ignorable="w14 w15 w16se w16cid wp14">
+  <w:abstractNum w:abstractNumId="0" w15:restartNumberingAfterBreak="0">
+    <w:nsid w:val="02180F08"/>
+    <w:multiLevelType w:val="hybridMultilevel"/>
+    <w:tmpl w:val="45123F56"/>
+    <w:lvl w:ilvl="0" w:tplc="DD941008">
+      <w:numFmt w:val="bullet"/>
+      <w:lvlText w:val="-"/>
+      <w:lvlJc w:val="left"/>
+      <w:pPr>
+        <w:ind w:left="1080" w:hanging="360"/>
+      </w:pPr>
+      <w:rPr>
+        <w:rFonts w:ascii="Calibri" w:eastAsiaTheme="minorHAnsi" w:hAnsi="Calibri" w:cs="Calibri" w:hint="default"/>
+      </w:rPr>
+    </w:lvl>
+    <w:lvl w:ilvl="1" w:tplc="08090003" w:tentative="1">
+      <w:start w:val="1"/>
+      <w:numFmt w:val="bullet"/>
+      <w:lvlText w:val="o"/>
+      <w:lvlJc w:val="left"/>
+      <w:pPr>
+        <w:ind w:left="1800" w:hanging="360"/>
+      </w:pPr>
+      <w:rPr>
+        <w:rFonts w:ascii="Courier New" w:hAnsi="Courier New" w:cs="Courier New" w:hint="default"/>
+      </w:rPr>
+    </w:lvl>
+    <w:lvl w:ilvl="2" w:tplc="08090005" w:tentative="1">
+      <w:start w:val="1"/>
+      <w:numFmt w:val="bullet"/>
+      <w:lvlText w:val=""/>
+      <w:lvlJc w:val="left"/>
+      <w:pPr>
+        <w:ind w:left="2520" w:hanging="360"/>
+      </w:pPr>
+      <w:rPr>
+        <w:rFonts w:ascii="Wingdings" w:hAnsi="Wingdings" w:hint="default"/>
+      </w:rPr>
+    </w:lvl>
+    <w:lvl w:ilvl="3" w:tplc="08090001" w:tentative="1">
+      <w:start w:val="1"/>
+      <w:numFmt w:val="bullet"/>
+      <w:lvlText w:val=""/>
+      <w:lvlJc w:val="left"/>
+      <w:pPr>
+        <w:ind w:left="3240" w:hanging="360"/>
+      </w:pPr>
+      <w:rPr>
+        <w:rFonts w:ascii="Symbol" w:hAnsi="Symbol" w:hint="default"/>
+      </w:rPr>
+    </w:lvl>
+    <w:lvl w:ilvl="4" w:tplc="08090003" w:tentative="1">
+      <w:start w:val="1"/>
+      <w:numFmt w:val="bullet"/>
+      <w:lvlText w:val="o"/>
+      <w:lvlJc w:val="left"/>
+      <w:pPr>
+        <w:ind w:left="3960" w:hanging="360"/>
+      </w:pPr>
+      <w:rPr>
+        <w:rFonts w:ascii="Courier New" w:hAnsi="Courier New" w:cs="Courier New" w:hint="default"/>
+      </w:rPr>
+    </w:lvl>
+    <w:lvl w:ilvl="5" w:tplc="08090005" w:tentative="1">
+      <w:start w:val="1"/>
+      <w:numFmt w:val="bullet"/>
+      <w:lvlText w:val=""/>
+      <w:lvlJc w:val="left"/>
+      <w:pPr>
+        <w:ind w:left="4680" w:hanging="360"/>
+      </w:pPr>
+      <w:rPr>
+        <w:rFonts w:ascii="Wingdings" w:hAnsi="Wingdings" w:hint="default"/>
+      </w:rPr>
+    </w:lvl>
+    <w:lvl w:ilvl="6" w:tplc="08090001" w:tentative="1">
+      <w:start w:val="1"/>
+      <w:numFmt w:val="bullet"/>
+      <w:lvlText w:val=""/>
+      <w:lvlJc w:val="left"/>
+      <w:pPr>
+        <w:ind w:left="5400" w:hanging="360"/>
+      </w:pPr>
+      <w:rPr>
+        <w:rFonts w:ascii="Symbol" w:hAnsi="Symbol" w:hint="default"/>
+      </w:rPr>
+    </w:lvl>
+    <w:lvl w:ilvl="7" w:tplc="08090003" w:tentative="1">
+      <w:start w:val="1"/>
+      <w:numFmt w:val="bullet"/>
+      <w:lvlText w:val="o"/>
+      <w:lvlJc w:val="left"/>
+      <w:pPr>
+        <w:ind w:left="6120" w:hanging="360"/>
+      </w:pPr>
+      <w:rPr>
+        <w:rFonts w:ascii="Courier New" w:hAnsi="Courier New" w:cs="Courier New" w:hint="default"/>
+      </w:rPr>
+    </w:lvl>
+    <w:lvl w:ilvl="8" w:tplc="08090005" w:tentative="1">
+      <w:start w:val="1"/>
+      <w:numFmt w:val="bullet"/>
+      <w:lvlText w:val=""/>
+      <w:lvlJc w:val="left"/>
+      <w:pPr>
+        <w:ind w:left="6840" w:hanging="360"/>
+      </w:pPr>
+      <w:rPr>
+        <w:rFonts w:ascii="Wingdings" w:hAnsi="Wingdings" w:hint="default"/>
+      </w:rPr>
+    </w:lvl>
+  </w:abstractNum>
+  <w:abstractNum w:abstractNumId="1" w15:restartNumberingAfterBreak="0">
+    <w:nsid w:val="6C2774FB"/>
+    <w:multiLevelType w:val="hybridMultilevel"/>
+    <w:tmpl w:val="A6EE7136"/>
+    <w:lvl w:ilvl="0" w:tplc="2C401EA2">
+      <w:numFmt w:val="bullet"/>
+      <w:lvlText w:val="-"/>
+      <w:lvlJc w:val="left"/>
+      <w:pPr>
+        <w:ind w:left="720" w:hanging="360"/>
+      </w:pPr>
+      <w:rPr>
+        <w:rFonts w:ascii="Calibri" w:eastAsiaTheme="minorHAnsi" w:hAnsi="Calibri" w:cs="Calibri" w:hint="default"/>
+      </w:rPr>
+    </w:lvl>
+    <w:lvl w:ilvl="1" w:tplc="08090003" w:tentative="1">
+      <w:start w:val="1"/>
+      <w:numFmt w:val="bullet"/>
+      <w:lvlText w:val="o"/>
+      <w:lvlJc w:val="left"/>
+      <w:pPr>
+        <w:ind w:left="1440" w:hanging="360"/>
+      </w:pPr>
+      <w:rPr>
+        <w:rFonts w:ascii="Courier New" w:hAnsi="Courier New" w:cs="Courier New" w:hint="default"/>
+      </w:rPr>
+    </w:lvl>
+    <w:lvl w:ilvl="2" w:tplc="08090005" w:tentative="1">
+      <w:start w:val="1"/>
+      <w:numFmt w:val="bullet"/>
+      <w:lvlText w:val=""/>
+      <w:lvlJc w:val="left"/>
+      <w:pPr>
+        <w:ind w:left="2160" w:hanging="360"/>
+      </w:pPr>
+      <w:rPr>
+        <w:rFonts w:ascii="Wingdings" w:hAnsi="Wingdings" w:hint="default"/>
+      </w:rPr>
+    </w:lvl>
+    <w:lvl w:ilvl="3" w:tplc="08090001" w:tentative="1">
+      <w:start w:val="1"/>
+      <w:numFmt w:val="bullet"/>
+      <w:lvlText w:val=""/>
+      <w:lvlJc w:val="left"/>
+      <w:pPr>
+        <w:ind w:left="2880" w:hanging="360"/>
+      </w:pPr>
+      <w:rPr>
+        <w:rFonts w:ascii="Symbol" w:hAnsi="Symbol" w:hint="default"/>
+      </w:rPr>
+    </w:lvl>
+    <w:lvl w:ilvl="4" w:tplc="08090003" w:tentative="1">
+      <w:start w:val="1"/>
+      <w:numFmt w:val="bullet"/>
+      <w:lvlText w:val="o"/>
+      <w:lvlJc w:val="left"/>
+      <w:pPr>
+        <w:ind w:left="3600" w:hanging="360"/>
+      </w:pPr>
+      <w:rPr>
+        <w:rFonts w:ascii="Courier New" w:hAnsi="Courier New" w:cs="Courier New" w:hint="default"/>
+      </w:rPr>
+    </w:lvl>
+    <w:lvl w:ilvl="5" w:tplc="08090005" w:tentative="1">
+      <w:start w:val="1"/>
+      <w:numFmt w:val="bullet"/>
+      <w:lvlText w:val=""/>
+      <w:lvlJc w:val="left"/>
+      <w:pPr>
+        <w:ind w:left="4320" w:hanging="360"/>
+      </w:pPr>
+      <w:rPr>
+        <w:rFonts w:ascii="Wingdings" w:hAnsi="Wingdings" w:hint="default"/>
+      </w:rPr>
+    </w:lvl>
+    <w:lvl w:ilvl="6" w:tplc="08090001" w:tentative="1">
+      <w:start w:val="1"/>
+      <w:numFmt w:val="bullet"/>
+      <w:lvlText w:val=""/>
+      <w:lvlJc w:val="left"/>
+      <w:pPr>
+        <w:ind w:left="5040" w:hanging="360"/>
+      </w:pPr>
+      <w:rPr>
+        <w:rFonts w:ascii="Symbol" w:hAnsi="Symbol" w:hint="default"/>
+      </w:rPr>
+    </w:lvl>
+    <w:lvl w:ilvl="7" w:tplc="08090003" w:tentative="1">
+      <w:start w:val="1"/>
+      <w:numFmt w:val="bullet"/>
+      <w:lvlText w:val="o"/>
+      <w:lvlJc w:val="left"/>
+      <w:pPr>
+        <w:ind w:left="5760" w:hanging="360"/>
+      </w:pPr>
+      <w:rPr>
+        <w:rFonts w:ascii="Courier New" w:hAnsi="Courier New" w:cs="Courier New" w:hint="default"/>
+      </w:rPr>
+    </w:lvl>
+    <w:lvl w:ilvl="8" w:tplc="08090005" w:tentative="1">
+      <w:start w:val="1"/>
+      <w:numFmt w:val="bullet"/>
+      <w:lvlText w:val=""/>
+      <w:lvlJc w:val="left"/>
+      <w:pPr>
+        <w:ind w:left="6480" w:hanging="360"/>
+      </w:pPr>
+      <w:rPr>
+        <w:rFonts w:ascii="Wingdings" w:hAnsi="Wingdings" w:hint="default"/>
+      </w:rPr>
+    </w:lvl>
+  </w:abstractNum>
+  <w:abstractNum w:abstractNumId="2" w15:restartNumberingAfterBreak="0">
+    <w:nsid w:val="791E42F1"/>
+    <w:multiLevelType w:val="hybridMultilevel"/>
+    <w:tmpl w:val="7124D244"/>
+    <w:lvl w:ilvl="0" w:tplc="2F1CADD0">
+      <w:numFmt w:val="bullet"/>
+      <w:lvlText w:val="-"/>
+      <w:lvlJc w:val="left"/>
+      <w:pPr>
+        <w:ind w:left="720" w:hanging="360"/>
+      </w:pPr>
+      <w:rPr>
+        <w:rFonts w:ascii="Calibri" w:eastAsiaTheme="minorHAnsi" w:hAnsi="Calibri" w:cs="Calibri" w:hint="default"/>
+      </w:rPr>
+    </w:lvl>
+    <w:lvl w:ilvl="1" w:tplc="08090003" w:tentative="1">
+      <w:start w:val="1"/>
+      <w:numFmt w:val="bullet"/>
+      <w:lvlText w:val="o"/>
+      <w:lvlJc w:val="left"/>
+      <w:pPr>
+        <w:ind w:left="1440" w:hanging="360"/>
+      </w:pPr>
+      <w:rPr>
+        <w:rFonts w:ascii="Courier New" w:hAnsi="Courier New" w:cs="Courier New" w:hint="default"/>
+      </w:rPr>
+    </w:lvl>
+    <w:lvl w:ilvl="2" w:tplc="08090005" w:tentative="1">
+      <w:start w:val="1"/>
+      <w:numFmt w:val="bullet"/>
+      <w:lvlText w:val=""/>
+      <w:lvlJc w:val="left"/>
+      <w:pPr>
+        <w:ind w:left="2160" w:hanging="360"/>
+      </w:pPr>
+      <w:rPr>
+        <w:rFonts w:ascii="Wingdings" w:hAnsi="Wingdings" w:hint="default"/>
+      </w:rPr>
+    </w:lvl>
+    <w:lvl w:ilvl="3" w:tplc="08090001" w:tentative="1">
+      <w:start w:val="1"/>
+      <w:numFmt w:val="bullet"/>
+      <w:lvlText w:val=""/>
+      <w:lvlJc w:val="left"/>
+      <w:pPr>
+        <w:ind w:left="2880" w:hanging="360"/>
+      </w:pPr>
+      <w:rPr>
+        <w:rFonts w:ascii="Symbol" w:hAnsi="Symbol" w:hint="default"/>
+      </w:rPr>
+    </w:lvl>
+    <w:lvl w:ilvl="4" w:tplc="08090003" w:tentative="1">
+      <w:start w:val="1"/>
+      <w:numFmt w:val="bullet"/>
+      <w:lvlText w:val="o"/>
+      <w:lvlJc w:val="left"/>
+      <w:pPr>
+        <w:ind w:left="3600" w:hanging="360"/>
+      </w:pPr>
+      <w:rPr>
+        <w:rFonts w:ascii="Courier New" w:hAnsi="Courier New" w:cs="Courier New" w:hint="default"/>
+      </w:rPr>
+    </w:lvl>
+    <w:lvl w:ilvl="5" w:tplc="08090005" w:tentative="1">
+      <w:start w:val="1"/>
+      <w:numFmt w:val="bullet"/>
+      <w:lvlText w:val=""/>
+      <w:lvlJc w:val="left"/>
+      <w:pPr>
+        <w:ind w:left="4320" w:hanging="360"/>
+      </w:pPr>
+      <w:rPr>
+        <w:rFonts w:ascii="Wingdings" w:hAnsi="Wingdings" w:hint="default"/>
+      </w:rPr>
+    </w:lvl>
+    <w:lvl w:ilvl="6" w:tplc="08090001" w:tentative="1">
+      <w:start w:val="1"/>
+      <w:numFmt w:val="bullet"/>
+      <w:lvlText w:val=""/>
+      <w:lvlJc w:val="left"/>
+      <w:pPr>
+        <w:ind w:left="5040" w:hanging="360"/>
+      </w:pPr>
+      <w:rPr>
+        <w:rFonts w:ascii="Symbol" w:hAnsi="Symbol" w:hint="default"/>
+      </w:rPr>
+    </w:lvl>
+    <w:lvl w:ilvl="7" w:tplc="08090003" w:tentative="1">
+      <w:start w:val="1"/>
+      <w:numFmt w:val="bullet"/>
+      <w:lvlText w:val="o"/>
+      <w:lvlJc w:val="left"/>
+      <w:pPr>
+        <w:ind w:left="5760" w:hanging="360"/>
+      </w:pPr>
+      <w:rPr>
+        <w:rFonts w:ascii="Courier New" w:hAnsi="Courier New" w:cs="Courier New" w:hint="default"/>
+      </w:rPr>
+    </w:lvl>
+    <w:lvl w:ilvl="8" w:tplc="08090005" w:tentative="1">
+      <w:start w:val="1"/>
+      <w:numFmt w:val="bullet"/>
+      <w:lvlText w:val=""/>
+      <w:lvlJc w:val="left"/>
+      <w:pPr>
+        <w:ind w:left="6480" w:hanging="360"/>
+      </w:pPr>
+      <w:rPr>
+        <w:rFonts w:ascii="Wingdings" w:hAnsi="Wingdings" w:hint="default"/>
+      </w:rPr>
+    </w:lvl>
+  </w:abstractNum>
+  <w:num w:numId="1">
+    <w:abstractNumId w:val="0"/>
+  </w:num>
+  <w:num w:numId="2">
+    <w:abstractNumId w:val="2"/>
+  </w:num>
+  <w:num w:numId="3">
+    <w:abstractNumId w:val="1"/>
+  </w:num>
+</w:numbering>
 </file>
 
 <file path=word/styles.xml><?xml version="1.0" encoding="utf-8"?>
@@ -755,6 +1417,17 @@
     <w:semiHidden/>
     <w:unhideWhenUsed/>
   </w:style>
+  <w:style w:type="paragraph" w:styleId="ListParagraph">
+    <w:name w:val="List Paragraph"/>
+    <w:basedOn w:val="Normal"/>
+    <w:uiPriority w:val="34"/>
+    <w:qFormat/>
+    <w:rsid w:val="005252AE"/>
+    <w:pPr>
+      <w:ind w:left="720"/>
+      <w:contextualSpacing/>
+    </w:pPr>
+  </w:style>
 </w:styles>
 </file>
 

</xml_diff>

<commit_message>
Affinity Propagation + kMeans
</commit_message>
<xml_diff>
--- a/docs/Literature Review.docx
+++ b/docs/Literature Review.docx
@@ -22,11 +22,6 @@
       <w:pPr>
         <w:spacing w:line="360" w:lineRule="auto"/>
       </w:pPr>
-    </w:p>
-    <w:p>
-      <w:pPr>
-        <w:spacing w:line="360" w:lineRule="auto"/>
-      </w:pPr>
       <w:r>
         <w:t>The purpose of this review is to explore exactly what a drone delivery is, benefits of delivering via drone, and different methods of implementing a delivery scheduler. It will conclude with a recommendation on preferred techniques and environments to develop the scheduler in.</w:t>
       </w:r>
@@ -46,8 +41,6 @@
         </w:rPr>
         <w:t>Introduction</w:t>
       </w:r>
-      <w:bookmarkStart w:id="0" w:name="_GoBack"/>
-      <w:bookmarkEnd w:id="0"/>
     </w:p>
     <w:p>
       <w:pPr>
@@ -172,15 +165,7 @@
         <w:t>There are several advantages to using drones for so called last-mile delivery.</w:t>
       </w:r>
       <w:r>
-        <w:t xml:space="preserve"> The primary advantage of drone’s vs trucks is the speed and timing accuracy as drones are not affected by traffic or road layout of a city. This enables them to offer fast delivery and tell the customer to the minute when the parcel will arrive (</w:t>
-      </w:r>
-      <w:proofErr w:type="spellStart"/>
-      <w:r>
-        <w:t>Hau</w:t>
-      </w:r>
-      <w:proofErr w:type="spellEnd"/>
-      <w:r>
-        <w:t xml:space="preserve"> L. Lee et al, 2016).</w:t>
+        <w:t xml:space="preserve"> The primary advantage of drone’s vs trucks is the speed and timing accuracy as drones are not affected by traffic or road layout of a city. This enables them to offer fast delivery and tell the customer to the minute when the parcel will arrive (Hau L. Lee et al, 2016).</w:t>
       </w:r>
     </w:p>
     <w:p>
@@ -214,18 +199,15 @@
         <w:t>shows</w:t>
       </w:r>
       <w:r>
-        <w:t xml:space="preserve"> that carbon dioxide </w:t>
-      </w:r>
+        <w:t xml:space="preserve"> that carbon dioxide emissions produced by drones is lower than that of trucks, even taking into consideration the energy requirements of drones and the smaller service zone (Goodchild and Toy).</w:t>
+      </w:r>
+    </w:p>
+    <w:p>
+      <w:pPr>
+        <w:spacing w:line="360" w:lineRule="auto"/>
+      </w:pPr>
       <w:r>
         <w:lastRenderedPageBreak/>
-        <w:t>emissions produced by drones is lower than that of trucks, even taking into consideration the energy requirements of drones and the smaller service zone (Goodchild and Toy).</w:t>
-      </w:r>
-    </w:p>
-    <w:p>
-      <w:pPr>
-        <w:spacing w:line="360" w:lineRule="auto"/>
-      </w:pPr>
-      <w:r>
         <w:t>These are they key factors driving companies to invest in drones as a delivery solution.</w:t>
       </w:r>
     </w:p>
@@ -353,23 +335,7 @@
         <w:t xml:space="preserve">We will be relaxing some of these restrictions to enable us to look to the future. If we image that soon the drones will carry 15lbs worth of items up to 15 miles, we can implement a solution to solve this future development. </w:t>
       </w:r>
       <w:r>
-        <w:t xml:space="preserve">This is a reasonable assumption for Amazon to roll out in future iterations of their delivery system, as drones already exist that can carry much more </w:t>
-      </w:r>
-      <w:proofErr w:type="spellStart"/>
-      <w:r>
-        <w:t>then</w:t>
-      </w:r>
-      <w:proofErr w:type="spellEnd"/>
-      <w:r>
-        <w:t xml:space="preserve"> this, with the Alta 8 from </w:t>
-      </w:r>
-      <w:proofErr w:type="spellStart"/>
-      <w:r>
-        <w:t>FreeFly</w:t>
-      </w:r>
-      <w:proofErr w:type="spellEnd"/>
-      <w:r>
-        <w:t xml:space="preserve"> Systems able to carry up to 18kg (FreeFlySystems.com).</w:t>
+        <w:t>This is a reasonable assumption for Amazon to roll out in future iterations of their delivery system, as drones already exist that can carry much more then this, with the Alta 8 from FreeFly Systems able to carry up to 18kg (FreeFlySystems.com).</w:t>
       </w:r>
     </w:p>
     <w:p>
@@ -401,633 +367,1088 @@
         <w:spacing w:line="360" w:lineRule="auto"/>
       </w:pPr>
       <w:r>
-        <w:t>The travelling salesperson problem is an old one, and variations appear as early as</w:t>
-      </w:r>
-      <w:r>
-        <w:t xml:space="preserve"> 1759 (</w:t>
-      </w:r>
-      <w:r>
-        <w:rPr>
-          <w:rFonts w:ascii="Times New Roman" w:hAnsi="Times New Roman" w:cs="Times New Roman"/>
-        </w:rPr>
-        <w:t>P. LARRAN˜ AGA</w:t>
-      </w:r>
-      <w:r>
-        <w:rPr>
-          <w:rFonts w:ascii="Times New Roman" w:hAnsi="Times New Roman" w:cs="Times New Roman"/>
-        </w:rPr>
-        <w:t>)</w:t>
+        <w:t xml:space="preserve">The travelling salesperson problem is an old one, and variations appear as early as 1759 </w:t>
+      </w:r>
+      <w:r>
+        <w:t>(P.Larran AGA)</w:t>
+      </w:r>
+      <w:r>
+        <w:t>In the 1930s it began being studied by mathematicians in Vienna and Harvard (math.utwaterloo.ca). It is described as finding the optimal route for a salesperson to take to visit several cities. They start and end the journey in the same location, and they also cannot visit a city more than once per trip. The optimality can be defined by various measures, such as time taken or cost.</w:t>
+      </w:r>
+    </w:p>
+    <w:p>
+      <w:pPr>
+        <w:spacing w:line="360" w:lineRule="auto"/>
+      </w:pPr>
+      <w:r>
+        <w:t xml:space="preserve">The problem is easy to understand, and the method of solving it isn’t </w:t>
+      </w:r>
+      <w:r>
+        <w:t>difficult, all we must do is find every possible route there is for the salesperson to take, and then pick the shortest one. The issue is that adding new cities to the journey very quickly increases the number of possible routes.</w:t>
+      </w:r>
+    </w:p>
+    <w:p>
+      <w:pPr>
+        <w:spacing w:line="360" w:lineRule="auto"/>
+      </w:pPr>
+      <w:r>
+        <w:t>If we name the number of cities n, the number of possible routes is the factorial of n</w:t>
+      </w:r>
+      <w:r>
+        <w:t xml:space="preserve"> - 1(ibm.com), since you don’t need to </w:t>
+      </w:r>
+      <w:r>
+        <w:t>consider</w:t>
+      </w:r>
+      <w:r>
+        <w:t xml:space="preserve"> travelling to the city you start at</w:t>
+      </w:r>
+      <w:r>
+        <w:t xml:space="preserve">. </w:t>
+      </w:r>
+      <w:r>
+        <w:t xml:space="preserve">If </w:t>
+      </w:r>
+      <w:r>
+        <w:t xml:space="preserve">we have 5 cities to visit, we multiply </w:t>
+      </w:r>
+      <w:r>
+        <w:t>4</w:t>
+      </w:r>
+      <w:r>
+        <w:t xml:space="preserve"> by every number below it down to </w:t>
+      </w:r>
+      <w:r>
+        <w:t>1</w:t>
+      </w:r>
+      <w:r>
+        <w:t xml:space="preserve">. If the salesperson has to visit 5 cities, there are </w:t>
+      </w:r>
+      <w:r>
+        <w:t>24</w:t>
+      </w:r>
+      <w:r>
+        <w:t xml:space="preserve"> possible routes. If we increase this to 10 cities, there are 362</w:t>
+      </w:r>
+      <w:r>
+        <w:t>,</w:t>
+      </w:r>
+      <w:r>
+        <w:t xml:space="preserve">800 possible routes, and 15 cities gives us </w:t>
+      </w:r>
+      <w:r>
+        <w:t>87,178,291,200</w:t>
+      </w:r>
+      <w:r>
+        <w:t xml:space="preserve"> possible routes.</w:t>
+      </w:r>
+      <w:r>
+        <w:t xml:space="preserve"> The problem is</w:t>
       </w:r>
       <w:r>
         <w:t xml:space="preserve"> </w:t>
       </w:r>
       <w:r>
-        <w:t>In the 1930s it began being studied by mathematicians in Vienna and Harvard (math.utwaterloo.ca). It is described as finding the optimal route for a salesperson to take to visit several cities. They start and end the journey in the same location, and they also cannot visit a city more than once per trip. The optimality can be defined by various measures, such as time taken or cost.</w:t>
-      </w:r>
-    </w:p>
-    <w:p>
-      <w:pPr>
-        <w:spacing w:line="360" w:lineRule="auto"/>
-      </w:pPr>
-      <w:r>
-        <w:t xml:space="preserve">The problem is easy to understand, and the method of solving it isn’t </w:t>
-      </w:r>
-      <w:r>
-        <w:t>difficult, all we must do is find every possible route there is for the salesperson to take, and then pick the shortest one. The issue is that adding new cities to the journey very quickly increases the number of possible routes.</w:t>
-      </w:r>
-    </w:p>
-    <w:p>
-      <w:pPr>
-        <w:spacing w:line="360" w:lineRule="auto"/>
-      </w:pPr>
-      <w:r>
-        <w:t>If we name the number of cities n, the number of possible routes is the factorial of n</w:t>
-      </w:r>
-      <w:r>
-        <w:t xml:space="preserve"> - 1(ibm.com), since you don’t need to </w:t>
-      </w:r>
-      <w:r>
-        <w:t>consider</w:t>
-      </w:r>
-      <w:r>
-        <w:t xml:space="preserve"> travelling to the city you start at</w:t>
+        <w:t>NP</w:t>
+      </w:r>
+      <w:r>
+        <w:t>-h</w:t>
+      </w:r>
+      <w:r>
+        <w:t>ard</w:t>
+      </w:r>
+      <w:r>
+        <w:t xml:space="preserve"> </w:t>
+      </w:r>
+      <w:r>
+        <w:t xml:space="preserve">which means that </w:t>
+      </w:r>
+      <w:r>
+        <w:t>there are no known techniques to solve it in polynomial time.</w:t>
+      </w:r>
+      <w:r>
+        <w:t xml:space="preserve"> (Kylie Bryant)</w:t>
+      </w:r>
+    </w:p>
+    <w:p>
+      <w:pPr>
+        <w:spacing w:line="360" w:lineRule="auto"/>
+      </w:pPr>
+      <w:r>
+        <w:t xml:space="preserve">If we were able to find and evaluate 1 million routes per second, it would take over </w:t>
+      </w:r>
+      <w:r>
+        <w:t>a</w:t>
+      </w:r>
+      <w:r>
+        <w:t xml:space="preserve"> day to evaluate all the routes in a 15-point route. </w:t>
+      </w:r>
+      <w:r>
+        <w:t>If we apply this to the drone delivery domain</w:t>
+      </w:r>
+      <w:r>
+        <w:t xml:space="preserve">, </w:t>
+      </w:r>
+      <w:r>
+        <w:t>we may have thousands of order</w:t>
+      </w:r>
+      <w:r>
+        <w:t>s</w:t>
+      </w:r>
+      <w:r>
+        <w:t xml:space="preserve"> a day and the amount of processing time and power to brute force the best route is unrealistic.</w:t>
+      </w:r>
+      <w:r>
+        <w:t xml:space="preserve"> F</w:t>
+      </w:r>
+      <w:r>
+        <w:t xml:space="preserve">or this </w:t>
+      </w:r>
+      <w:r>
+        <w:t>reason,</w:t>
+      </w:r>
+      <w:r>
+        <w:t xml:space="preserve"> we need to find alternative methods to solve the TSP</w:t>
+      </w:r>
+      <w:r>
+        <w:t>.</w:t>
+      </w:r>
+    </w:p>
+    <w:p>
+      <w:pPr>
+        <w:spacing w:line="360" w:lineRule="auto"/>
+        <w:rPr>
+          <w:b/>
+          <w:bCs/>
+        </w:rPr>
+      </w:pPr>
+      <w:r>
+        <w:rPr>
+          <w:b/>
+          <w:bCs/>
+        </w:rPr>
+        <w:t>Clustering</w:t>
+      </w:r>
+    </w:p>
+    <w:p>
+      <w:pPr>
+        <w:spacing w:line="360" w:lineRule="auto"/>
+      </w:pPr>
+      <w:r>
+        <w:t xml:space="preserve">Because of the difficulty of the Travelling Salesperson Problem (herein TSP), as well as the limitations of drone technology now and in the near future, it is useful to break down our problem into </w:t>
+      </w:r>
+      <w:r>
+        <w:t>clusters</w:t>
+      </w:r>
+      <w:r>
+        <w:t>. If we take the above example of a</w:t>
+      </w:r>
+      <w:r>
+        <w:t xml:space="preserve"> set</w:t>
+      </w:r>
+      <w:r>
+        <w:t xml:space="preserve"> of 15 cities taking over </w:t>
+      </w:r>
+      <w:r>
+        <w:t>a</w:t>
+      </w:r>
+      <w:r>
+        <w:t xml:space="preserve"> day to </w:t>
+      </w:r>
+      <w:r>
+        <w:t>find and evaluate every route</w:t>
+      </w:r>
+      <w:r>
+        <w:t xml:space="preserve"> and we group locations into sets of 5</w:t>
+      </w:r>
+      <w:r>
+        <w:t>,</w:t>
+      </w:r>
+      <w:r>
+        <w:t xml:space="preserve"> our computation time drops dramatically.</w:t>
+      </w:r>
+      <w:r>
+        <w:t xml:space="preserve"> Assuming the same computation speed this would take</w:t>
+      </w:r>
+      <w:r>
+        <w:t xml:space="preserve"> 0.000072</w:t>
+      </w:r>
+      <w:r>
+        <w:t xml:space="preserve"> seconds to </w:t>
+      </w:r>
+      <w:r>
+        <w:t>find and evaluate the best routes</w:t>
+      </w:r>
+      <w:r>
+        <w:t>. While 1 million routes per second is an unrealistic number, it illustrates the potential benefit</w:t>
+      </w:r>
+      <w:r>
+        <w:t>s to computing and time resources needed with clusters.</w:t>
+      </w:r>
+      <w:r>
+        <w:t xml:space="preserve"> </w:t>
+      </w:r>
+      <w:r>
+        <w:t>Additionally, clustering allows us to</w:t>
+      </w:r>
+      <w:r>
+        <w:t xml:space="preserve"> model a delivery system with multiple drones delivering simultaneously</w:t>
+      </w:r>
+      <w:r>
+        <w:t xml:space="preserve"> when we have clusters</w:t>
+      </w:r>
+      <w:r>
+        <w:t>.</w:t>
+      </w:r>
+      <w:r>
+        <w:t xml:space="preserve"> </w:t>
+      </w:r>
+    </w:p>
+    <w:p>
+      <w:pPr>
+        <w:spacing w:line="360" w:lineRule="auto"/>
+        <w:rPr>
+          <w:b/>
+          <w:bCs/>
+        </w:rPr>
+      </w:pPr>
+      <w:r>
+        <w:rPr>
+          <w:b/>
+          <w:bCs/>
+        </w:rPr>
+        <w:t>K-means</w:t>
+      </w:r>
+    </w:p>
+    <w:p>
+      <w:pPr>
+        <w:spacing w:line="360" w:lineRule="auto"/>
+      </w:pPr>
+      <w:r>
+        <w:t xml:space="preserve">The k-means technique </w:t>
+      </w:r>
+      <w:r>
+        <w:t>takes a parameter of k, and randomly selects th</w:t>
+      </w:r>
+      <w:r>
+        <w:t>at many locations to begin. These locations are set as initial centroids</w:t>
+      </w:r>
+      <w:r>
+        <w:t>, or exemplars</w:t>
+      </w:r>
+      <w:r>
+        <w:t>. From here the algorithms assigns each location to a cluster depending on which centroid it is closest to. It then recalculates the centroid by taking the mean of all the locations per cluster. Finally, it reassigns locations to their nearest centroid again. This process repeats until no locations change cluster.</w:t>
+      </w:r>
+      <w:r>
+        <w:t xml:space="preserve"> The model can be adapted slightly to assign the closest location to the mean as the centroid. This is known as K-mediod.</w:t>
+      </w:r>
+      <w:r>
+        <w:t xml:space="preserve"> </w:t>
+      </w:r>
+      <w:r>
+        <w:t>(Courtney-Marie Bruggeman)</w:t>
+      </w:r>
+    </w:p>
+    <w:p>
+      <w:pPr>
+        <w:spacing w:line="360" w:lineRule="auto"/>
+      </w:pPr>
+      <w:r>
+        <w:t xml:space="preserve">While this technique is widely used, it has </w:t>
+      </w:r>
+      <w:r>
+        <w:t>two key</w:t>
+      </w:r>
+      <w:r>
+        <w:t xml:space="preserve"> </w:t>
+      </w:r>
+      <w:r>
+        <w:t>issues</w:t>
+      </w:r>
+      <w:r>
+        <w:t xml:space="preserve">. Primarily we need to define the number of clusters ourselves. This can cause problems both if we use too many or too few clusters. If we specify too many clusters, we may end up with drones flying when they don’t need to be, wasting money. If we specify too few, we will have an increased amount of processing time to calculate our route and customers will have to wait longer for their delivery. </w:t>
+      </w:r>
+      <w:r>
+        <w:t>Additionally,</w:t>
+      </w:r>
+      <w:r>
+        <w:t xml:space="preserve"> k-means </w:t>
+      </w:r>
+      <w:r>
+        <w:t>can give poor results if a poor spread of initial locations are selected. Because the locations are randomly selected, they may end up all in proximity. The solution to this is to run the algorithm several times until a good solution is found, but again this wastes time and resources.</w:t>
+      </w:r>
+    </w:p>
+    <w:p>
+      <w:pPr>
+        <w:spacing w:line="360" w:lineRule="auto"/>
+        <w:rPr>
+          <w:b/>
+          <w:bCs/>
+        </w:rPr>
+      </w:pPr>
+      <w:r>
+        <w:rPr>
+          <w:b/>
+          <w:bCs/>
+        </w:rPr>
+        <w:t>Affinity Propagation</w:t>
+      </w:r>
+    </w:p>
+    <w:p>
+      <w:pPr>
+        <w:spacing w:line="360" w:lineRule="auto"/>
+      </w:pPr>
+      <w:r>
+        <w:t xml:space="preserve">Affinity Propagation solves these key issues that k-means </w:t>
+      </w:r>
+      <w:r>
+        <w:t>faces</w:t>
+      </w:r>
+      <w:bookmarkStart w:id="0" w:name="_GoBack"/>
+      <w:bookmarkEnd w:id="0"/>
+      <w:r>
+        <w:t>. It tackles the issue of number of clusters by defining its own, with no input from the user. Because of this is also does not fall victim to a poor initial selection of locations.</w:t>
+      </w:r>
+    </w:p>
+    <w:p>
+      <w:pPr>
+        <w:spacing w:line="360" w:lineRule="auto"/>
+      </w:pPr>
+      <w:r>
+        <w:t>The process</w:t>
+      </w:r>
+      <w:r>
+        <w:t xml:space="preserve"> works by alternating between two steps</w:t>
+      </w:r>
+      <w:r>
+        <w:t>:</w:t>
+      </w:r>
+    </w:p>
+    <w:p>
+      <w:pPr>
+        <w:pStyle w:val="ListParagraph"/>
+        <w:numPr>
+          <w:ilvl w:val="0"/>
+          <w:numId w:val="4"/>
+        </w:numPr>
+        <w:spacing w:line="360" w:lineRule="auto"/>
+      </w:pPr>
+      <w:r>
+        <w:t>Responsibility</w:t>
+      </w:r>
+      <w:r>
+        <w:t>.</w:t>
+      </w:r>
+      <w:r>
+        <w:t xml:space="preserve"> This shows </w:t>
+      </w:r>
+      <w:r>
+        <w:t xml:space="preserve">how </w:t>
+      </w:r>
+      <w:r>
+        <w:t>well fitted a location is to be the exemplar for another</w:t>
+      </w:r>
+      <w:r>
+        <w:t>, relative to all other locations</w:t>
+      </w:r>
+      <w:r>
+        <w:t>. Low similarity means a low chance of two points becoming part of the same cluster.</w:t>
+      </w:r>
+      <w:r>
+        <w:t xml:space="preserve"> This is sent by </w:t>
+      </w:r>
+      <w:r>
+        <w:t>each</w:t>
+      </w:r>
+      <w:r>
+        <w:t xml:space="preserve"> location to </w:t>
+      </w:r>
+      <w:r>
+        <w:t>each</w:t>
+      </w:r>
+      <w:r>
+        <w:t xml:space="preserve"> other location.</w:t>
+      </w:r>
+    </w:p>
+    <w:p>
+      <w:pPr>
+        <w:pStyle w:val="ListParagraph"/>
+        <w:numPr>
+          <w:ilvl w:val="0"/>
+          <w:numId w:val="4"/>
+        </w:numPr>
+        <w:spacing w:line="360" w:lineRule="auto"/>
+      </w:pPr>
+      <w:r>
+        <w:t>Availability</w:t>
+      </w:r>
+      <w:r>
+        <w:t xml:space="preserve">. This shows how </w:t>
+      </w:r>
+      <w:r>
+        <w:t>appropriate</w:t>
+      </w:r>
+      <w:r>
+        <w:t xml:space="preserve"> </w:t>
+      </w:r>
+      <w:r>
+        <w:t xml:space="preserve">it would be for a location to pick </w:t>
+      </w:r>
+      <w:r>
+        <w:t>another</w:t>
+      </w:r>
+      <w:r>
+        <w:t xml:space="preserve"> location as its exemplar, considering the </w:t>
+      </w:r>
+      <w:r>
+        <w:t>responsibility</w:t>
+      </w:r>
+      <w:r>
+        <w:t xml:space="preserve"> score it received from each other location. This is sent back as a reply from </w:t>
+      </w:r>
+      <w:r>
+        <w:t>each</w:t>
+      </w:r>
+      <w:r>
+        <w:t xml:space="preserve"> location to </w:t>
+      </w:r>
+      <w:r>
+        <w:t>each</w:t>
+      </w:r>
+      <w:r>
+        <w:t xml:space="preserve"> other location.</w:t>
+      </w:r>
+    </w:p>
+    <w:p>
+      <w:pPr>
+        <w:spacing w:line="360" w:lineRule="auto"/>
+      </w:pPr>
+      <w:r>
+        <w:t xml:space="preserve">The process </w:t>
+      </w:r>
+      <w:r>
+        <w:t>iterates</w:t>
+      </w:r>
+      <w:r>
+        <w:t xml:space="preserve"> until there is agreement between all locations </w:t>
+      </w:r>
+      <w:r>
+        <w:t>for</w:t>
+      </w:r>
+      <w:r>
+        <w:t xml:space="preserve"> </w:t>
+      </w:r>
+      <w:r>
+        <w:t>where</w:t>
+      </w:r>
+      <w:r>
+        <w:t xml:space="preserve"> is the best exemplar for </w:t>
+      </w:r>
+      <w:r>
+        <w:t>where, and no further changes are needed. (Tan L).</w:t>
+      </w:r>
+    </w:p>
+    <w:p>
+      <w:pPr>
+        <w:spacing w:line="360" w:lineRule="auto"/>
+      </w:pPr>
+      <w:r>
+        <w:rPr>
+          <w:noProof/>
+        </w:rPr>
+        <w:drawing>
+          <wp:inline distT="0" distB="0" distL="0" distR="0" wp14:anchorId="31069BA8" wp14:editId="7113D049">
+            <wp:extent cx="5734050" cy="2867025"/>
+            <wp:effectExtent l="0" t="0" r="0" b="9525"/>
+            <wp:docPr id="4" name="Picture 4"/>
+            <wp:cNvGraphicFramePr>
+              <a:graphicFrameLocks xmlns:a="http://schemas.openxmlformats.org/drawingml/2006/main" noChangeAspect="1"/>
+            </wp:cNvGraphicFramePr>
+            <a:graphic xmlns:a="http://schemas.openxmlformats.org/drawingml/2006/main">
+              <a:graphicData uri="http://schemas.openxmlformats.org/drawingml/2006/picture">
+                <pic:pic xmlns:pic="http://schemas.openxmlformats.org/drawingml/2006/picture">
+                  <pic:nvPicPr>
+                    <pic:cNvPr id="0" name="Picture 3"/>
+                    <pic:cNvPicPr>
+                      <a:picLocks noChangeAspect="1" noChangeArrowheads="1"/>
+                    </pic:cNvPicPr>
+                  </pic:nvPicPr>
+                  <pic:blipFill>
+                    <a:blip r:embed="rId8" cstate="print">
+                      <a:extLst>
+                        <a:ext uri="{28A0092B-C50C-407E-A947-70E740481C1C}">
+                          <a14:useLocalDpi xmlns:a14="http://schemas.microsoft.com/office/drawing/2010/main" val="0"/>
+                        </a:ext>
+                      </a:extLst>
+                    </a:blip>
+                    <a:srcRect/>
+                    <a:stretch>
+                      <a:fillRect/>
+                    </a:stretch>
+                  </pic:blipFill>
+                  <pic:spPr bwMode="auto">
+                    <a:xfrm>
+                      <a:off x="0" y="0"/>
+                      <a:ext cx="5734050" cy="2867025"/>
+                    </a:xfrm>
+                    <a:prstGeom prst="rect">
+                      <a:avLst/>
+                    </a:prstGeom>
+                    <a:noFill/>
+                    <a:ln>
+                      <a:noFill/>
+                    </a:ln>
+                  </pic:spPr>
+                </pic:pic>
+              </a:graphicData>
+            </a:graphic>
+          </wp:inline>
+        </w:drawing>
+      </w:r>
+    </w:p>
+    <w:p>
+      <w:pPr>
+        <w:spacing w:line="360" w:lineRule="auto"/>
+      </w:pPr>
+      <w:r>
+        <w:t>(Geeks for geeks)</w:t>
+      </w:r>
+      <w:r>
+        <w:t xml:space="preserve"> Figure 2 – Affinity propogation </w:t>
+      </w:r>
+      <w:r>
+        <w:t>steps</w:t>
+      </w:r>
+    </w:p>
+    <w:p>
+      <w:pPr>
+        <w:spacing w:line="360" w:lineRule="auto"/>
+      </w:pPr>
+    </w:p>
+    <w:p>
+      <w:pPr>
+        <w:spacing w:line="360" w:lineRule="auto"/>
+      </w:pPr>
+      <w:r>
+        <w:t>Lizhuang Tan et al performed a comparative study of k-means and affinity propagation for clustering with a travelling salesperson problem. They surmised that both algorithms showed an improvement in computational cost then when solving the same problem without clustering. Furthermore, they concluded that they prefer affinity propagation because of the sensitivity of k-means to poor initial centroids, as well as a requirement for a pre-set number of clusters.</w:t>
+      </w:r>
+    </w:p>
+    <w:p>
+      <w:pPr>
+        <w:spacing w:line="360" w:lineRule="auto"/>
+      </w:pPr>
+      <w:r>
+        <w:t>For this reason, we will be using affinity propagation as our clustering technique.</w:t>
+      </w:r>
+    </w:p>
+    <w:p>
+      <w:pPr>
+        <w:spacing w:line="360" w:lineRule="auto"/>
+        <w:rPr>
+          <w:b/>
+          <w:bCs/>
+        </w:rPr>
+      </w:pPr>
+      <w:r>
+        <w:rPr>
+          <w:b/>
+          <w:bCs/>
+        </w:rPr>
+        <w:t>Travelling Salesperson Problem</w:t>
+      </w:r>
+    </w:p>
+    <w:p>
+      <w:pPr>
+        <w:spacing w:line="360" w:lineRule="auto"/>
+      </w:pPr>
+      <w:r>
+        <w:t xml:space="preserve">Here we will review several techniques applicable to solving the </w:t>
+      </w:r>
+      <w:r>
+        <w:t>T</w:t>
+      </w:r>
+      <w:r>
+        <w:t xml:space="preserve">ravelling </w:t>
+      </w:r>
+      <w:r>
+        <w:t>S</w:t>
+      </w:r>
+      <w:r>
+        <w:t xml:space="preserve">alesperson </w:t>
+      </w:r>
+      <w:r>
+        <w:t>P</w:t>
+      </w:r>
+      <w:r>
+        <w:t>roblem</w:t>
+      </w:r>
+      <w:r>
+        <w:t>.</w:t>
+      </w:r>
+    </w:p>
+    <w:p>
+      <w:pPr>
+        <w:spacing w:line="360" w:lineRule="auto"/>
+      </w:pPr>
+      <w:r>
+        <w:t>First,</w:t>
+      </w:r>
+      <w:r>
+        <w:t xml:space="preserve"> </w:t>
+      </w:r>
+      <w:r>
+        <w:t xml:space="preserve">we </w:t>
+      </w:r>
+      <w:r>
+        <w:t xml:space="preserve">must consider what </w:t>
+      </w:r>
+      <w:r>
+        <w:t xml:space="preserve">method we will use to solve the problem. The simplest method of solving the problem is brute force. The method is to run through every possible route and picking the shortest one. </w:t>
+      </w:r>
+      <w:r>
+        <w:t>This method is possible for a small number of destinations, however a</w:t>
+      </w:r>
+      <w:r>
+        <w:t>s previously mentioned, this is an unrealistic method as the number of possible routes increases so dramatically for each extra item that has to be delivered.</w:t>
+      </w:r>
+      <w:r>
+        <w:t xml:space="preserve"> </w:t>
+      </w:r>
+      <w:r>
+        <w:t>For our uses, this is not a feasible method to use. If we have even 15 customers at once, finding the best route is unreasonable.</w:t>
+      </w:r>
+    </w:p>
+    <w:p>
+      <w:pPr>
+        <w:spacing w:line="360" w:lineRule="auto"/>
+      </w:pPr>
+      <w:r>
+        <w:t>A</w:t>
+      </w:r>
+      <w:r>
+        <w:t xml:space="preserve">n informed </w:t>
+      </w:r>
+      <w:r>
+        <w:t xml:space="preserve">search is a type of search that contains an array of knowledge about the search space, such as cost so far and distance from the target. </w:t>
+      </w:r>
+      <w:r>
+        <w:t xml:space="preserve">There are a range of algorithms </w:t>
+      </w:r>
+      <w:r>
+        <w:t xml:space="preserve">that fall under informed searches, but we will focus on A* here. A* has </w:t>
+      </w:r>
+      <w:r>
+        <w:t>several benefits, but it is mainly used due to being optimal and complete. What this means is that on any given search space, if there is a solution, A* is guaranteed to find the best one</w:t>
+      </w:r>
+      <w:r>
+        <w:t xml:space="preserve"> (geeksforgeeks.org)</w:t>
+      </w:r>
+      <w:r>
+        <w:t>.</w:t>
+      </w:r>
+      <w:r>
+        <w:t xml:space="preserve">  </w:t>
+      </w:r>
+    </w:p>
+    <w:p>
+      <w:pPr>
+        <w:spacing w:line="360" w:lineRule="auto"/>
+      </w:pPr>
+      <w:r>
+        <w:t xml:space="preserve">There are two key issues with using this type of search on this domain. Primarily, we don’t know what the target is for the search to </w:t>
+      </w:r>
+      <w:r>
+        <w:t xml:space="preserve">find, other than to have visited every location and have the shortest route possible. </w:t>
+      </w:r>
+      <w:r>
+        <w:t xml:space="preserve">If we knew this target, there would be no need to perform a search at all. </w:t>
+      </w:r>
+      <w:r>
+        <w:t>A*</w:t>
+      </w:r>
+      <w:r>
+        <w:t xml:space="preserve"> searches are useful for finding the route to a target and showing how to get there, in our case we don’t care about how to get there, we just want the </w:t>
+      </w:r>
+      <w:r>
+        <w:t xml:space="preserve">final </w:t>
+      </w:r>
+      <w:r>
+        <w:t xml:space="preserve">route. The second issue we have is hardware limitations. As </w:t>
+      </w:r>
+      <w:r>
+        <w:t>A*</w:t>
+      </w:r>
+      <w:r>
+        <w:t xml:space="preserve"> searches keep track of where they have been until now, if the route we must take is extremely long, it may be unfeasible to run this type of search on </w:t>
+      </w:r>
+      <w:r>
+        <w:t>our hardware</w:t>
+      </w:r>
+      <w:r>
+        <w:t xml:space="preserve"> (Stackabuse.com)</w:t>
+      </w:r>
+      <w:r>
+        <w:t>.</w:t>
+      </w:r>
+      <w:r>
+        <w:t xml:space="preserve"> </w:t>
+      </w:r>
+      <w:r>
+        <w:t>These limitations add up and make A* an unsuitable method of solving our problem.</w:t>
+      </w:r>
+    </w:p>
+    <w:p>
+      <w:pPr>
+        <w:spacing w:line="360" w:lineRule="auto"/>
+      </w:pPr>
+      <w:r>
+        <w:t>This leads us on to</w:t>
+      </w:r>
+      <w:r>
+        <w:t xml:space="preserve"> local </w:t>
+      </w:r>
+      <w:r>
+        <w:t>searches.</w:t>
+      </w:r>
+      <w:r>
+        <w:t xml:space="preserve"> A local search is unlike an informed search</w:t>
+      </w:r>
+      <w:r>
+        <w:t xml:space="preserve"> in that</w:t>
+      </w:r>
+      <w:r>
+        <w:t xml:space="preserve"> it does not keep track of where it has been.</w:t>
+      </w:r>
+      <w:r>
+        <w:t xml:space="preserve"> Because of this, the issue of hardware limitation is eliminated, as only the current point the search </w:t>
+      </w:r>
+      <w:r>
+        <w:t xml:space="preserve">is at is </w:t>
+      </w:r>
+      <w:r>
+        <w:t>stored in memory.</w:t>
+      </w:r>
+      <w:r>
+        <w:t xml:space="preserve"> </w:t>
+      </w:r>
+      <w:r>
+        <w:t xml:space="preserve">A local search </w:t>
+      </w:r>
+      <w:r>
+        <w:t>doesn’t know what the final target it is aiming towards looks like</w:t>
       </w:r>
       <w:r>
         <w:t xml:space="preserve">. </w:t>
       </w:r>
       <w:r>
-        <w:t xml:space="preserve">If </w:t>
-      </w:r>
-      <w:r>
-        <w:t xml:space="preserve">we have 5 cities to visit, we multiply </w:t>
-      </w:r>
-      <w:r>
-        <w:t>4</w:t>
-      </w:r>
-      <w:r>
-        <w:t xml:space="preserve"> by every number below it down to </w:t>
-      </w:r>
-      <w:r>
-        <w:t>1</w:t>
-      </w:r>
-      <w:r>
-        <w:t xml:space="preserve">. If the salesperson </w:t>
-      </w:r>
-      <w:proofErr w:type="gramStart"/>
-      <w:r>
-        <w:t>has to</w:t>
-      </w:r>
-      <w:proofErr w:type="gramEnd"/>
-      <w:r>
-        <w:t xml:space="preserve"> visit 5 cities, there are </w:t>
-      </w:r>
-      <w:r>
-        <w:t>24</w:t>
-      </w:r>
-      <w:r>
-        <w:t xml:space="preserve"> possible routes. If we increase this to 10 cities, there are 362</w:t>
+        <w:t xml:space="preserve">Unlike A*, local searches carry no guarantee of finding a solution, and if they do find one, it may not be the best </w:t>
+      </w:r>
+      <w:r>
+        <w:t>solution</w:t>
+      </w:r>
+      <w:r>
+        <w:t xml:space="preserve"> there is.</w:t>
+      </w:r>
+      <w:r>
+        <w:t xml:space="preserve"> </w:t>
+      </w:r>
+    </w:p>
+    <w:p>
+      <w:pPr>
+        <w:spacing w:line="360" w:lineRule="auto"/>
+      </w:pPr>
+      <w:r>
+        <w:t>They are named local searches because they look at what moves are possible from where they are now (locally</w:t>
+      </w:r>
+      <w:r>
+        <w:t>) and</w:t>
+      </w:r>
+      <w:r>
+        <w:t xml:space="preserve"> select one of these options.</w:t>
+      </w:r>
+      <w:r>
+        <w:t xml:space="preserve"> For these reasons, we will </w:t>
+      </w:r>
+      <w:r>
+        <w:t>review several</w:t>
+      </w:r>
+      <w:r>
+        <w:t xml:space="preserve"> local search algorithms and find which </w:t>
+      </w:r>
+      <w:r>
+        <w:t>is the</w:t>
+      </w:r>
+      <w:r>
+        <w:t xml:space="preserve"> most suitable for solving our problem.</w:t>
+      </w:r>
+    </w:p>
+    <w:p>
+      <w:pPr>
+        <w:spacing w:line="360" w:lineRule="auto"/>
+        <w:rPr>
+          <w:b/>
+          <w:bCs/>
+        </w:rPr>
+      </w:pPr>
+      <w:r>
+        <w:rPr>
+          <w:b/>
+          <w:bCs/>
+        </w:rPr>
+        <w:t>Nearest Neighbour</w:t>
+      </w:r>
+    </w:p>
+    <w:p>
+      <w:pPr>
+        <w:spacing w:line="360" w:lineRule="auto"/>
+      </w:pPr>
+      <w:r>
+        <w:t>Nearest Neighbour is a basic search algorithm</w:t>
+      </w:r>
+      <w:r>
+        <w:t xml:space="preserve"> where it looks to each of its neighbouring states and selects the one that seems the best. </w:t>
+      </w:r>
+      <w:r>
+        <w:t xml:space="preserve">In this domain it would look to every location it hasn’t visited and pick the one that is closest. </w:t>
+      </w:r>
+      <w:r>
+        <w:t xml:space="preserve">The search is complete and returns the route that it has found once </w:t>
+      </w:r>
+      <w:r>
+        <w:t>there are no new places to visit</w:t>
+      </w:r>
+      <w:r>
+        <w:t xml:space="preserve">. The issue with this type of search is that it can be stuck in what’s known as a local maximum. </w:t>
+      </w:r>
+      <w:r>
+        <w:t>This is where the route the algorithm has found cannot be improved</w:t>
+      </w:r>
+      <w:r>
+        <w:t xml:space="preserve"> upon by the algorithm. It will always find this same route. (Amanur Rahman Saiyed)</w:t>
+      </w:r>
+    </w:p>
+    <w:p>
+      <w:pPr>
+        <w:spacing w:line="360" w:lineRule="auto"/>
+        <w:rPr>
+          <w:b/>
+          <w:bCs/>
+        </w:rPr>
+      </w:pPr>
+      <w:r>
+        <w:rPr>
+          <w:b/>
+          <w:bCs/>
+        </w:rPr>
+        <w:t>Convex Hull</w:t>
+      </w:r>
+      <w:r>
+        <w:rPr>
+          <w:b/>
+          <w:bCs/>
+        </w:rPr>
+        <w:t xml:space="preserve"> &amp; </w:t>
+      </w:r>
+      <w:r>
+        <w:rPr>
+          <w:b/>
+          <w:bCs/>
+        </w:rPr>
+        <w:t>Cheapest Insertion</w:t>
+      </w:r>
+    </w:p>
+    <w:p>
+      <w:pPr>
+        <w:spacing w:line="360" w:lineRule="auto"/>
+      </w:pPr>
+      <w:r>
+        <w:t xml:space="preserve">Next there is a combination of techniques that are viable to solve the TSP. The convex hull algorithm is used to create an outside boundary that all locations lie within. </w:t>
+      </w:r>
+      <w:r>
+        <w:t xml:space="preserve">It begins the search at an extreme point, such at topmost. </w:t>
+      </w:r>
+      <w:r>
+        <w:t>Started facing</w:t>
+      </w:r>
+      <w:r>
+        <w:t xml:space="preserve"> away</w:t>
+      </w:r>
+      <w:r>
+        <w:t xml:space="preserve"> from the rest of the locations</w:t>
+      </w:r>
+      <w:r>
+        <w:t>, the search looks clockwise and stops when it finds another point. The process is repeated until it returns to the start point. This gives us our outside boundary. (Engineering book)</w:t>
+      </w:r>
+    </w:p>
+    <w:p>
+      <w:pPr>
+        <w:spacing w:line="360" w:lineRule="auto"/>
+      </w:pPr>
+      <w:r>
+        <w:t>From here we use a method called cheapest insertion to visit all the locations that lie within this boundary. This finds every remaining location, and every way to get to this location. It then calculates a ‘penalty’ for travelling to this location. This penalty is the difference between the distance travelled for the new route, and the distance travelled for the old route.</w:t>
+      </w:r>
+      <w:r>
+        <w:t xml:space="preserve"> The algorithm then selects the route with the lowest penalty and moves on until all locations have been visited.</w:t>
+      </w:r>
+    </w:p>
+    <w:p>
+      <w:pPr>
+        <w:spacing w:line="360" w:lineRule="auto"/>
+        <w:rPr>
+          <w:b/>
+          <w:bCs/>
+        </w:rPr>
+      </w:pPr>
+      <w:r>
+        <w:rPr>
+          <w:b/>
+          <w:bCs/>
+        </w:rPr>
+        <w:t>Genetic Algorithm</w:t>
+      </w:r>
+      <w:r>
+        <w:rPr>
+          <w:b/>
+          <w:bCs/>
+        </w:rPr>
+        <w:t>s</w:t>
+      </w:r>
+    </w:p>
+    <w:p>
+      <w:pPr>
+        <w:spacing w:line="360" w:lineRule="auto"/>
+      </w:pPr>
+      <w:r>
+        <w:t>Genetic algorithms were first suggested in the 1960s (Bremermann et al). They are intended to simulate evolution as it occurs in nature. They mimic natural selection by selecting only the best individuals to go on to produce more individuals in the next generation. Each individual has a set of characteristics, and they pass this on to their offspring, so strong genes are maintained through generations.</w:t>
+      </w:r>
+    </w:p>
+    <w:p>
+      <w:pPr>
+        <w:spacing w:line="360" w:lineRule="auto"/>
+      </w:pPr>
+      <w:r>
+        <w:t xml:space="preserve">The search begins with a randomly </w:t>
+      </w:r>
+      <w:r>
+        <w:t>generated</w:t>
+      </w:r>
+      <w:r>
+        <w:t xml:space="preserve"> set of individuals, or in the case of TSP, routes.</w:t>
+      </w:r>
+      <w:r>
+        <w:t xml:space="preserve"> These individuals are characterised by a set of parameters and should all be different. From here a fitness score is calculated for each individual. This score determines </w:t>
+      </w:r>
+      <w:r>
+        <w:t>good the solution is compared to others</w:t>
+      </w:r>
+      <w:r>
+        <w:t>. Here our fitness score would be length of route. Next</w:t>
       </w:r>
       <w:r>
         <w:t>,</w:t>
       </w:r>
       <w:r>
-        <w:t xml:space="preserve">800 possible routes, and 15 cities gives us </w:t>
-      </w:r>
-      <w:r>
-        <w:t>87,178,291,200</w:t>
-      </w:r>
-      <w:r>
-        <w:t xml:space="preserve"> possible routes.</w:t>
-      </w:r>
-      <w:r>
-        <w:t xml:space="preserve"> The problem is known as ‘NP Hard’</w:t>
-      </w:r>
-      <w:r>
-        <w:t xml:space="preserve"> (ibm.com)</w:t>
-      </w:r>
-      <w:r>
-        <w:t xml:space="preserve">, </w:t>
-      </w:r>
-      <w:r>
-        <w:t>which means that we don’t know if we can solve it in a reasonable amount of time.</w:t>
-      </w:r>
-    </w:p>
-    <w:p>
-      <w:pPr>
-        <w:spacing w:line="360" w:lineRule="auto"/>
-      </w:pPr>
-      <w:r>
-        <w:t xml:space="preserve">If we apply this to the drone delivery domain, where we could have </w:t>
-      </w:r>
-      <w:r>
-        <w:t xml:space="preserve">thousands </w:t>
-      </w:r>
-      <w:r>
-        <w:t xml:space="preserve">of customers per day, it quickly becomes an </w:t>
-      </w:r>
-      <w:r>
-        <w:t>extremely difficult problem to solve.</w:t>
-      </w:r>
-    </w:p>
-    <w:p>
-      <w:pPr>
-        <w:spacing w:line="360" w:lineRule="auto"/>
-      </w:pPr>
-    </w:p>
-    <w:p>
-      <w:pPr>
-        <w:spacing w:line="360" w:lineRule="auto"/>
-        <w:rPr>
-          <w:b/>
-          <w:bCs/>
-        </w:rPr>
-      </w:pPr>
-      <w:r>
-        <w:rPr>
-          <w:b/>
-          <w:bCs/>
-        </w:rPr>
-        <w:t>Techniques</w:t>
-      </w:r>
-    </w:p>
-    <w:p>
-      <w:pPr>
-        <w:spacing w:line="360" w:lineRule="auto"/>
-      </w:pPr>
-      <w:r>
-        <w:t xml:space="preserve">Here we will review several techniques applicable to solving the travelling salesperson problem (herein TSP). </w:t>
-      </w:r>
-    </w:p>
-    <w:p>
-      <w:pPr>
-        <w:spacing w:line="360" w:lineRule="auto"/>
-      </w:pPr>
-      <w:r>
-        <w:t>First,</w:t>
+        <w:t xml:space="preserve"> selection occurs. Selection is the method of passing on genes to the next generation. Two pairs of individuals are selected based on their fitness score and move forward.</w:t>
+      </w:r>
+    </w:p>
+    <w:p>
+      <w:pPr>
+        <w:spacing w:line="360" w:lineRule="auto"/>
+      </w:pPr>
+      <w:r>
+        <w:t>A process called crossover then occurs. For each pair selected to produce offspring, a crossover point is selected. This is a random point somewhere in the genes. Offspring are generated by exchanging genes within this crossover point. The offspring are added to the population. When offspring are formed, there is a low probability that mutation will occur, meaning that certain properties of the new individual are changed in some way. For TSP this may be a pair of cities switching places randomly within the route.</w:t>
+      </w:r>
+    </w:p>
+    <w:p>
+      <w:pPr>
+        <w:spacing w:line="360" w:lineRule="auto"/>
+      </w:pPr>
+      <w:r>
+        <w:t>The process continues until the population has converged. Conversion here means that th</w:t>
+      </w:r>
+      <w:r>
+        <w:t>e offspring being created are not significantly different from the generation creating them.</w:t>
       </w:r>
       <w:r>
         <w:t xml:space="preserve"> </w:t>
       </w:r>
       <w:r>
-        <w:t xml:space="preserve">we </w:t>
-      </w:r>
-      <w:r>
-        <w:t xml:space="preserve">must consider what </w:t>
-      </w:r>
-      <w:r>
-        <w:t xml:space="preserve">method we will use to solve the problem. The simplest method of solving the problem is brute force. The method is to run through every possible route and picking the shortest one. </w:t>
-      </w:r>
-      <w:r>
-        <w:t>This method is possible for a small number of destinations, however a</w:t>
-      </w:r>
-      <w:r>
-        <w:t xml:space="preserve">s previously mentioned, this is an unrealistic method as the number of possible routes increases so dramatically for each extra item that </w:t>
-      </w:r>
-      <w:proofErr w:type="gramStart"/>
-      <w:r>
-        <w:t>has to</w:t>
-      </w:r>
-      <w:proofErr w:type="gramEnd"/>
-      <w:r>
-        <w:t xml:space="preserve"> be delivered.</w:t>
-      </w:r>
-      <w:r>
-        <w:t xml:space="preserve"> </w:t>
-      </w:r>
-      <w:r>
-        <w:t>For our uses, this is not a feasible method to use. If we have even 15 customers at once, finding the best route is unreasonable.</w:t>
-      </w:r>
-    </w:p>
-    <w:p>
-      <w:pPr>
-        <w:spacing w:line="360" w:lineRule="auto"/>
-      </w:pPr>
-      <w:r>
-        <w:t>A</w:t>
-      </w:r>
-      <w:r>
-        <w:t xml:space="preserve">n informed </w:t>
-      </w:r>
-      <w:r>
-        <w:t xml:space="preserve">search is a type of search that contains an array of knowledge about the search space, such as cost so far and distance from the target. </w:t>
-      </w:r>
-      <w:r>
-        <w:t xml:space="preserve">There are a range of algorithms </w:t>
-      </w:r>
-      <w:r>
-        <w:t xml:space="preserve">that fall under informed searches, but we will focus on A* here. A* has </w:t>
-      </w:r>
-      <w:r>
-        <w:t>several benefits, but it is mainly used due to being optimal and complete. What this means is that on any given search space, if there is a solution, A* is guaranteed to find the best one</w:t>
-      </w:r>
-      <w:r>
-        <w:t xml:space="preserve"> (geeksforgeeks.org)</w:t>
-      </w:r>
-      <w:r>
-        <w:t>.</w:t>
-      </w:r>
-      <w:r>
-        <w:t xml:space="preserve">  </w:t>
-      </w:r>
-    </w:p>
-    <w:p>
-      <w:pPr>
-        <w:spacing w:line="360" w:lineRule="auto"/>
-      </w:pPr>
-      <w:r>
-        <w:t xml:space="preserve">There are two key issues with using this type of search on this domain. Primarily, we don’t know what the target is for the search to </w:t>
-      </w:r>
-      <w:r>
-        <w:t xml:space="preserve">find, other than to have visited every location and have the shortest route possible. </w:t>
-      </w:r>
-      <w:r>
-        <w:t xml:space="preserve">If we knew this target, there would be no need to perform a search at all. </w:t>
-      </w:r>
-      <w:r>
-        <w:t>A*</w:t>
-      </w:r>
-      <w:r>
-        <w:t xml:space="preserve"> searches are useful for finding the route to a target and showing how to get there, in our case we don’t care about how to get there, we just want the </w:t>
-      </w:r>
-      <w:r>
-        <w:t xml:space="preserve">final </w:t>
-      </w:r>
-      <w:r>
-        <w:t xml:space="preserve">route. The second issue we have is hardware limitations. As </w:t>
-      </w:r>
-      <w:r>
-        <w:t>A*</w:t>
-      </w:r>
-      <w:r>
-        <w:t xml:space="preserve"> searches keep track of where they have been until now, if the route we must take is extremely long, it may be unfeasible to run this type of search on </w:t>
-      </w:r>
-      <w:r>
-        <w:t>our hardware</w:t>
-      </w:r>
-      <w:r>
-        <w:t xml:space="preserve"> (Stackabuse.com)</w:t>
-      </w:r>
-      <w:r>
-        <w:t>.</w:t>
-      </w:r>
-      <w:r>
-        <w:t xml:space="preserve"> </w:t>
-      </w:r>
-      <w:r>
-        <w:t>These limitations add up and make A* an unsuitable method of solving our problem.</w:t>
-      </w:r>
-    </w:p>
-    <w:p>
-      <w:pPr>
-        <w:spacing w:line="360" w:lineRule="auto"/>
-      </w:pPr>
-      <w:r>
-        <w:t>This leads us on to</w:t>
-      </w:r>
-      <w:r>
-        <w:t xml:space="preserve"> local </w:t>
-      </w:r>
-      <w:r>
-        <w:t>searches.</w:t>
-      </w:r>
-      <w:r>
-        <w:t xml:space="preserve"> A local search is unlike an informed search</w:t>
-      </w:r>
-      <w:r>
-        <w:t xml:space="preserve"> in that</w:t>
-      </w:r>
-      <w:r>
-        <w:t xml:space="preserve"> it does not keep track of where it has been.</w:t>
-      </w:r>
-      <w:r>
-        <w:t xml:space="preserve"> Because of this, the issue of hardware limitation is eliminated, as only the current point the search </w:t>
-      </w:r>
-      <w:r>
-        <w:t xml:space="preserve">is at is </w:t>
-      </w:r>
-      <w:r>
-        <w:t>stored in memory.</w:t>
-      </w:r>
-      <w:r>
-        <w:t xml:space="preserve"> </w:t>
-      </w:r>
-      <w:r>
-        <w:t xml:space="preserve">A local search </w:t>
-      </w:r>
-      <w:r>
-        <w:t>doesn’t know what the final target it is aiming towards looks like</w:t>
-      </w:r>
-      <w:r>
-        <w:t xml:space="preserve">. </w:t>
-      </w:r>
-      <w:r>
-        <w:t xml:space="preserve">Unlike A*, local searches carry no guarantee of finding a solution, and if they do find one, it may not be the best </w:t>
-      </w:r>
-      <w:r>
-        <w:t>solution</w:t>
-      </w:r>
-      <w:r>
-        <w:t xml:space="preserve"> there is.</w:t>
-      </w:r>
-      <w:r>
-        <w:t xml:space="preserve"> </w:t>
-      </w:r>
-    </w:p>
-    <w:p>
-      <w:pPr>
-        <w:spacing w:line="360" w:lineRule="auto"/>
-      </w:pPr>
-      <w:r>
-        <w:t>They are named local searches because they look at what moves are possible from where they are now (locally</w:t>
-      </w:r>
-      <w:r>
-        <w:t>) and</w:t>
-      </w:r>
-      <w:r>
-        <w:t xml:space="preserve"> select one of these options.</w:t>
-      </w:r>
-      <w:r>
-        <w:t xml:space="preserve"> For these reasons, we will </w:t>
-      </w:r>
-      <w:r>
-        <w:t>review several</w:t>
-      </w:r>
-      <w:r>
-        <w:t xml:space="preserve"> local search algorithms and find which </w:t>
-      </w:r>
-      <w:r>
-        <w:t>is the</w:t>
-      </w:r>
-      <w:r>
-        <w:t xml:space="preserve"> most suitable for solving our problem.</w:t>
-      </w:r>
-    </w:p>
-    <w:p>
-      <w:pPr>
-        <w:spacing w:line="360" w:lineRule="auto"/>
-        <w:rPr>
-          <w:b/>
-          <w:bCs/>
-        </w:rPr>
-      </w:pPr>
-      <w:r>
-        <w:rPr>
-          <w:b/>
-          <w:bCs/>
-        </w:rPr>
-        <w:t>Nearest Neighbour</w:t>
-      </w:r>
-    </w:p>
-    <w:p>
-      <w:pPr>
-        <w:spacing w:line="360" w:lineRule="auto"/>
-      </w:pPr>
-      <w:r>
-        <w:t>Nearest Neighbour is a basic search algorithm</w:t>
-      </w:r>
-      <w:r>
-        <w:t xml:space="preserve"> where it looks to each of its neighbouring states and selects the one that seems the best. </w:t>
-      </w:r>
-      <w:r>
-        <w:t xml:space="preserve">In this domain it would look to every location it hasn’t visited and pick the one that is closest. </w:t>
-      </w:r>
-      <w:r>
-        <w:t xml:space="preserve">The search is complete and returns the route that it has found once </w:t>
-      </w:r>
-      <w:r>
-        <w:t>there are no new places to visit</w:t>
-      </w:r>
-      <w:r>
-        <w:t xml:space="preserve">. The issue with this type of search is that it can be stuck in what’s known as a local maximum. </w:t>
-      </w:r>
-      <w:r>
-        <w:t>This is where the route the algorithm has found cannot be improved</w:t>
-      </w:r>
-      <w:r>
-        <w:t xml:space="preserve"> upon by the algorithm. It will always find this same route. (</w:t>
-      </w:r>
-      <w:proofErr w:type="spellStart"/>
-      <w:r>
-        <w:t>Amanur</w:t>
-      </w:r>
-      <w:proofErr w:type="spellEnd"/>
-      <w:r>
-        <w:t xml:space="preserve"> Rahman </w:t>
-      </w:r>
-      <w:proofErr w:type="spellStart"/>
-      <w:r>
-        <w:t>Saiyed</w:t>
-      </w:r>
-      <w:proofErr w:type="spellEnd"/>
-      <w:r>
-        <w:t>)</w:t>
-      </w:r>
-    </w:p>
-    <w:p>
-      <w:pPr>
-        <w:spacing w:line="360" w:lineRule="auto"/>
-      </w:pPr>
-    </w:p>
-    <w:p>
-      <w:pPr>
-        <w:spacing w:line="360" w:lineRule="auto"/>
-      </w:pPr>
-    </w:p>
-    <w:p>
-      <w:pPr>
-        <w:spacing w:line="360" w:lineRule="auto"/>
-        <w:rPr>
-          <w:b/>
-          <w:bCs/>
-        </w:rPr>
-      </w:pPr>
-      <w:r>
-        <w:rPr>
-          <w:b/>
-          <w:bCs/>
-        </w:rPr>
-        <w:t>Convex Hull</w:t>
-      </w:r>
-      <w:r>
-        <w:rPr>
-          <w:b/>
-          <w:bCs/>
-        </w:rPr>
-        <w:t xml:space="preserve"> &amp; </w:t>
-      </w:r>
-      <w:r>
-        <w:rPr>
-          <w:b/>
-          <w:bCs/>
-        </w:rPr>
-        <w:t>Cheapest Insertion</w:t>
-      </w:r>
-    </w:p>
-    <w:p>
-      <w:pPr>
-        <w:spacing w:line="360" w:lineRule="auto"/>
-      </w:pPr>
-      <w:r>
-        <w:t xml:space="preserve">Next there is a combination of techniques that are viable to solve the TSP. The convex hull algorithm is used to create an outside boundary that all locations lie within. </w:t>
-      </w:r>
-      <w:r>
-        <w:t xml:space="preserve">It begins the search at an extreme point, such at topmost. </w:t>
-      </w:r>
-      <w:r>
-        <w:t>Started facing</w:t>
-      </w:r>
-      <w:r>
-        <w:t xml:space="preserve"> away</w:t>
-      </w:r>
-      <w:r>
-        <w:t xml:space="preserve"> from the rest of the locations</w:t>
-      </w:r>
-      <w:r>
-        <w:t>, the search looks clockwise and stops when it finds another point. The process is repeated until it returns to the start point. This gives us our outside boundary. (Engineering book)</w:t>
-      </w:r>
-    </w:p>
-    <w:p>
-      <w:pPr>
-        <w:spacing w:line="360" w:lineRule="auto"/>
-      </w:pPr>
-      <w:r>
-        <w:t>From here we use a method called cheapest insertion to visit all the locations that lie within this boundary. This finds every remaining location, and every way to get to this location. It then calculates a ‘penalty’ for travelling to this location. This penalty is the difference between the distance travelled for the new route, and the distance travelled for the old route.</w:t>
-      </w:r>
-      <w:r>
-        <w:t xml:space="preserve"> The algorithm then selects the route with the lowest penalty and moves on until all locations have been visited.</w:t>
-      </w:r>
-    </w:p>
-    <w:p>
-      <w:pPr>
-        <w:spacing w:line="360" w:lineRule="auto"/>
-        <w:rPr>
-          <w:b/>
-          <w:bCs/>
-        </w:rPr>
-      </w:pPr>
-      <w:r>
-        <w:rPr>
-          <w:b/>
-          <w:bCs/>
-        </w:rPr>
-        <w:t>Improvement Techniques?</w:t>
-      </w:r>
-    </w:p>
-    <w:p>
-      <w:pPr>
-        <w:spacing w:line="360" w:lineRule="auto"/>
-        <w:rPr>
-          <w:b/>
-          <w:bCs/>
-        </w:rPr>
-      </w:pPr>
-      <w:r>
-        <w:rPr>
-          <w:b/>
-          <w:bCs/>
-        </w:rPr>
-        <w:t>Genetic Algorithm</w:t>
-      </w:r>
-      <w:r>
-        <w:rPr>
-          <w:b/>
-          <w:bCs/>
-        </w:rPr>
-        <w:t>s</w:t>
-      </w:r>
-    </w:p>
-    <w:p>
-      <w:pPr>
-        <w:spacing w:line="360" w:lineRule="auto"/>
-      </w:pPr>
-      <w:r>
-        <w:t>Genetic algorithms were first suggested in the 1960s (</w:t>
-      </w:r>
-      <w:proofErr w:type="spellStart"/>
-      <w:r>
-        <w:t>Bremermann</w:t>
-      </w:r>
-      <w:proofErr w:type="spellEnd"/>
-      <w:r>
-        <w:t xml:space="preserve"> et al). They are intended to simulate evolution as it occurs in nature. They mimic natural selection by selecting only the best individuals to go on to produce more individuals in the next generation. </w:t>
-      </w:r>
-      <w:proofErr w:type="gramStart"/>
-      <w:r>
-        <w:t>Each individual</w:t>
-      </w:r>
-      <w:proofErr w:type="gramEnd"/>
-      <w:r>
-        <w:t xml:space="preserve"> has a set of characteristics, and they pass this on to their offspring, so strong genes are maintained through generations.</w:t>
-      </w:r>
-    </w:p>
-    <w:p>
-      <w:pPr>
-        <w:spacing w:line="360" w:lineRule="auto"/>
-      </w:pPr>
-      <w:r>
-        <w:t>The search begins with a randomly selected set of individuals, or in the case of TSP, routes.</w:t>
-      </w:r>
-      <w:r>
-        <w:t xml:space="preserve"> These individuals are characterised by a set of parameters and should all be different. From here a fitness score is calculated for </w:t>
-      </w:r>
-      <w:proofErr w:type="gramStart"/>
-      <w:r>
-        <w:t>each individual</w:t>
-      </w:r>
-      <w:proofErr w:type="gramEnd"/>
-      <w:r>
-        <w:t>. This score determines how fit an individual is, or how well they compare to others. Here our fitness score would be based on length of route. Next selection occurs. Selection is the method of passing on genes to the next generation. Two pairs of individuals are selected based on their fitness score and move forward.</w:t>
-      </w:r>
-    </w:p>
-    <w:p>
-      <w:pPr>
-        <w:spacing w:line="360" w:lineRule="auto"/>
-      </w:pPr>
-      <w:r>
-        <w:t>A process called crossover then occurs. This is arguably the most important phase for a genetic algorithm. For each pair selected to produce offspring, a crossover point is selected. This is a random point somewhere in the genes. Offspring are generated by exchanging genes within this crossover point. The offspring are added to the population. When offspring are formed, there is a low probability that mutation will occur, meaning that certain properties of the new individual are changed in some way. For TSP this may be a pair of cities switching places randomly within the route.</w:t>
-      </w:r>
-    </w:p>
-    <w:p>
-      <w:pPr>
-        <w:spacing w:line="360" w:lineRule="auto"/>
-      </w:pPr>
-      <w:r>
-        <w:t>The process continues until the population has converged. Conversion here means that th</w:t>
-      </w:r>
-      <w:r>
-        <w:t>e offspring being created are not significantly different from the generation creating them.</w:t>
-      </w:r>
-    </w:p>
-    <w:p>
-      <w:pPr>
-        <w:spacing w:line="360" w:lineRule="auto"/>
-      </w:pPr>
-      <w:r>
-        <w:t>The size of the population is maintained and does not grow. Once new generations have been formed, individuals that have the lowest score are removed from the search space.</w:t>
-      </w:r>
-    </w:p>
-    <w:p>
-      <w:pPr>
-        <w:spacing w:line="360" w:lineRule="auto"/>
-        <w:rPr>
-          <w:b/>
-          <w:bCs/>
-        </w:rPr>
-      </w:pPr>
-      <w:r>
-        <w:rPr>
-          <w:b/>
-          <w:bCs/>
-        </w:rPr>
-        <w:t>TSP grouping</w:t>
-      </w:r>
-      <w:r>
-        <w:rPr>
-          <w:b/>
-          <w:bCs/>
-        </w:rPr>
-        <w:t xml:space="preserve"> clusters</w:t>
-      </w:r>
+        <w:t>The size of the population does not grow. Once new generations have been formed, individuals that have the lowest score are removed from the search space.</w:t>
+      </w:r>
+      <w:r>
+        <w:t xml:space="preserve"> (P. Larranaga)</w:t>
+      </w:r>
+    </w:p>
+    <w:p>
+      <w:pPr>
+        <w:spacing w:line="360" w:lineRule="auto"/>
+      </w:pPr>
+      <w:r>
+        <w:rPr>
+          <w:noProof/>
+        </w:rPr>
+        <w:drawing>
+          <wp:inline distT="0" distB="0" distL="0" distR="0" wp14:anchorId="7F6E2A49" wp14:editId="76481FB2">
+            <wp:extent cx="2402640" cy="2600325"/>
+            <wp:effectExtent l="0" t="0" r="0" b="0"/>
+            <wp:docPr id="5" name="Picture 5"/>
+            <wp:cNvGraphicFramePr>
+              <a:graphicFrameLocks xmlns:a="http://schemas.openxmlformats.org/drawingml/2006/main" noChangeAspect="1"/>
+            </wp:cNvGraphicFramePr>
+            <a:graphic xmlns:a="http://schemas.openxmlformats.org/drawingml/2006/main">
+              <a:graphicData uri="http://schemas.openxmlformats.org/drawingml/2006/picture">
+                <pic:pic xmlns:pic="http://schemas.openxmlformats.org/drawingml/2006/picture">
+                  <pic:nvPicPr>
+                    <pic:cNvPr id="0" name="Picture 4"/>
+                    <pic:cNvPicPr>
+                      <a:picLocks noChangeAspect="1" noChangeArrowheads="1"/>
+                    </pic:cNvPicPr>
+                  </pic:nvPicPr>
+                  <pic:blipFill>
+                    <a:blip r:embed="rId9">
+                      <a:extLst>
+                        <a:ext uri="{28A0092B-C50C-407E-A947-70E740481C1C}">
+                          <a14:useLocalDpi xmlns:a14="http://schemas.microsoft.com/office/drawing/2010/main" val="0"/>
+                        </a:ext>
+                      </a:extLst>
+                    </a:blip>
+                    <a:srcRect/>
+                    <a:stretch>
+                      <a:fillRect/>
+                    </a:stretch>
+                  </pic:blipFill>
+                  <pic:spPr bwMode="auto">
+                    <a:xfrm>
+                      <a:off x="0" y="0"/>
+                      <a:ext cx="2419693" cy="2618781"/>
+                    </a:xfrm>
+                    <a:prstGeom prst="rect">
+                      <a:avLst/>
+                    </a:prstGeom>
+                    <a:noFill/>
+                    <a:ln>
+                      <a:noFill/>
+                    </a:ln>
+                  </pic:spPr>
+                </pic:pic>
+              </a:graphicData>
+            </a:graphic>
+          </wp:inline>
+        </w:drawing>
+      </w:r>
+    </w:p>
+    <w:p>
+      <w:pPr>
+        <w:spacing w:line="360" w:lineRule="auto"/>
+      </w:pPr>
+      <w:r>
+        <w:t>Fig 3 – Flowchart of a genetic algorithm</w:t>
+      </w:r>
+    </w:p>
+    <w:p>
+      <w:pPr>
+        <w:spacing w:line="360" w:lineRule="auto"/>
+      </w:pPr>
     </w:p>
     <w:p>
       <w:pPr>
@@ -1044,6 +1465,27 @@
         </w:rPr>
         <w:t>Environments</w:t>
       </w:r>
+    </w:p>
+    <w:p>
+      <w:pPr>
+        <w:spacing w:line="360" w:lineRule="auto"/>
+        <w:rPr>
+          <w:b/>
+          <w:bCs/>
+        </w:rPr>
+      </w:pPr>
+      <w:r>
+        <w:rPr>
+          <w:b/>
+          <w:bCs/>
+        </w:rPr>
+        <w:t>Python</w:t>
+      </w:r>
+    </w:p>
+    <w:p>
+      <w:pPr>
+        <w:spacing w:line="360" w:lineRule="auto"/>
+      </w:pPr>
     </w:p>
     <w:p>
       <w:pPr>
@@ -1252,6 +1694,119 @@
     </w:lvl>
   </w:abstractNum>
   <w:abstractNum w:abstractNumId="1" w15:restartNumberingAfterBreak="0">
+    <w:nsid w:val="699B2285"/>
+    <w:multiLevelType w:val="hybridMultilevel"/>
+    <w:tmpl w:val="9CD66E68"/>
+    <w:lvl w:ilvl="0" w:tplc="580C282C">
+      <w:start w:val="11"/>
+      <w:numFmt w:val="bullet"/>
+      <w:lvlText w:val="-"/>
+      <w:lvlJc w:val="left"/>
+      <w:pPr>
+        <w:ind w:left="405" w:hanging="360"/>
+      </w:pPr>
+      <w:rPr>
+        <w:rFonts w:ascii="Calibri" w:eastAsiaTheme="minorHAnsi" w:hAnsi="Calibri" w:cs="Calibri" w:hint="default"/>
+      </w:rPr>
+    </w:lvl>
+    <w:lvl w:ilvl="1" w:tplc="08090003" w:tentative="1">
+      <w:start w:val="1"/>
+      <w:numFmt w:val="bullet"/>
+      <w:lvlText w:val="o"/>
+      <w:lvlJc w:val="left"/>
+      <w:pPr>
+        <w:ind w:left="1125" w:hanging="360"/>
+      </w:pPr>
+      <w:rPr>
+        <w:rFonts w:ascii="Courier New" w:hAnsi="Courier New" w:cs="Courier New" w:hint="default"/>
+      </w:rPr>
+    </w:lvl>
+    <w:lvl w:ilvl="2" w:tplc="08090005" w:tentative="1">
+      <w:start w:val="1"/>
+      <w:numFmt w:val="bullet"/>
+      <w:lvlText w:val=""/>
+      <w:lvlJc w:val="left"/>
+      <w:pPr>
+        <w:ind w:left="1845" w:hanging="360"/>
+      </w:pPr>
+      <w:rPr>
+        <w:rFonts w:ascii="Wingdings" w:hAnsi="Wingdings" w:hint="default"/>
+      </w:rPr>
+    </w:lvl>
+    <w:lvl w:ilvl="3" w:tplc="08090001" w:tentative="1">
+      <w:start w:val="1"/>
+      <w:numFmt w:val="bullet"/>
+      <w:lvlText w:val=""/>
+      <w:lvlJc w:val="left"/>
+      <w:pPr>
+        <w:ind w:left="2565" w:hanging="360"/>
+      </w:pPr>
+      <w:rPr>
+        <w:rFonts w:ascii="Symbol" w:hAnsi="Symbol" w:hint="default"/>
+      </w:rPr>
+    </w:lvl>
+    <w:lvl w:ilvl="4" w:tplc="08090003" w:tentative="1">
+      <w:start w:val="1"/>
+      <w:numFmt w:val="bullet"/>
+      <w:lvlText w:val="o"/>
+      <w:lvlJc w:val="left"/>
+      <w:pPr>
+        <w:ind w:left="3285" w:hanging="360"/>
+      </w:pPr>
+      <w:rPr>
+        <w:rFonts w:ascii="Courier New" w:hAnsi="Courier New" w:cs="Courier New" w:hint="default"/>
+      </w:rPr>
+    </w:lvl>
+    <w:lvl w:ilvl="5" w:tplc="08090005" w:tentative="1">
+      <w:start w:val="1"/>
+      <w:numFmt w:val="bullet"/>
+      <w:lvlText w:val=""/>
+      <w:lvlJc w:val="left"/>
+      <w:pPr>
+        <w:ind w:left="4005" w:hanging="360"/>
+      </w:pPr>
+      <w:rPr>
+        <w:rFonts w:ascii="Wingdings" w:hAnsi="Wingdings" w:hint="default"/>
+      </w:rPr>
+    </w:lvl>
+    <w:lvl w:ilvl="6" w:tplc="08090001" w:tentative="1">
+      <w:start w:val="1"/>
+      <w:numFmt w:val="bullet"/>
+      <w:lvlText w:val=""/>
+      <w:lvlJc w:val="left"/>
+      <w:pPr>
+        <w:ind w:left="4725" w:hanging="360"/>
+      </w:pPr>
+      <w:rPr>
+        <w:rFonts w:ascii="Symbol" w:hAnsi="Symbol" w:hint="default"/>
+      </w:rPr>
+    </w:lvl>
+    <w:lvl w:ilvl="7" w:tplc="08090003" w:tentative="1">
+      <w:start w:val="1"/>
+      <w:numFmt w:val="bullet"/>
+      <w:lvlText w:val="o"/>
+      <w:lvlJc w:val="left"/>
+      <w:pPr>
+        <w:ind w:left="5445" w:hanging="360"/>
+      </w:pPr>
+      <w:rPr>
+        <w:rFonts w:ascii="Courier New" w:hAnsi="Courier New" w:cs="Courier New" w:hint="default"/>
+      </w:rPr>
+    </w:lvl>
+    <w:lvl w:ilvl="8" w:tplc="08090005" w:tentative="1">
+      <w:start w:val="1"/>
+      <w:numFmt w:val="bullet"/>
+      <w:lvlText w:val=""/>
+      <w:lvlJc w:val="left"/>
+      <w:pPr>
+        <w:ind w:left="6165" w:hanging="360"/>
+      </w:pPr>
+      <w:rPr>
+        <w:rFonts w:ascii="Wingdings" w:hAnsi="Wingdings" w:hint="default"/>
+      </w:rPr>
+    </w:lvl>
+  </w:abstractNum>
+  <w:abstractNum w:abstractNumId="2" w15:restartNumberingAfterBreak="0">
     <w:nsid w:val="6C2774FB"/>
     <w:multiLevelType w:val="hybridMultilevel"/>
     <w:tmpl w:val="A6EE7136"/>
@@ -1363,7 +1918,7 @@
       </w:rPr>
     </w:lvl>
   </w:abstractNum>
-  <w:abstractNum w:abstractNumId="2" w15:restartNumberingAfterBreak="0">
+  <w:abstractNum w:abstractNumId="3" w15:restartNumberingAfterBreak="0">
     <w:nsid w:val="791E42F1"/>
     <w:multiLevelType w:val="hybridMultilevel"/>
     <w:tmpl w:val="7124D244"/>
@@ -1479,9 +2034,12 @@
     <w:abstractNumId w:val="0"/>
   </w:num>
   <w:num w:numId="2">
+    <w:abstractNumId w:val="3"/>
+  </w:num>
+  <w:num w:numId="3">
     <w:abstractNumId w:val="2"/>
   </w:num>
-  <w:num w:numId="3">
+  <w:num w:numId="4">
     <w:abstractNumId w:val="1"/>
   </w:num>
 </w:numbering>

</xml_diff>

<commit_message>
More images, conclusion, editing
</commit_message>
<xml_diff>
--- a/docs/Literature Review.docx
+++ b/docs/Literature Review.docx
@@ -27,16 +27,13 @@
         <w:spacing w:line="360" w:lineRule="auto"/>
       </w:pPr>
       <w:r>
-        <w:t>The purpose of this review is to explore what a drone delivery is</w:t>
-      </w:r>
-      <w:r>
-        <w:t xml:space="preserve"> and the need for a delivery scheduler. It compares several techniques to solve the problem and suggests a recommendation on the preferred </w:t>
-      </w:r>
-      <w:r>
-        <w:t>methods</w:t>
-      </w:r>
-      <w:r>
-        <w:t>.</w:t>
+        <w:t xml:space="preserve">This section explores literature related to drone delivery scheduling. It will cover the background of drones, and difficulties in implementing a scheduler. </w:t>
+      </w:r>
+      <w:r>
+        <w:t>Finally,</w:t>
+      </w:r>
+      <w:r>
+        <w:t xml:space="preserve"> a conclusion will be drawn of the findings.</w:t>
       </w:r>
     </w:p>
     <w:p>
@@ -91,7 +88,10 @@
         <w:t>customers (</w:t>
       </w:r>
       <w:r>
-        <w:t>Rose, 2013).</w:t>
+        <w:t>BBC</w:t>
+      </w:r>
+      <w:r>
+        <w:t>).</w:t>
       </w:r>
       <w:r>
         <w:t xml:space="preserve"> </w:t>
@@ -136,6 +136,9 @@
     <w:p>
       <w:pPr>
         <w:spacing w:line="360" w:lineRule="auto"/>
+        <w:rPr>
+          <w:noProof/>
+        </w:rPr>
       </w:pPr>
       <w:r>
         <w:t>There is great demand from customers for a faster, more reliable option for delivery. This is a driving factor in the development of drones for last-mile delivery. A study conducted on over 4700 people from China, Germany and the USA showed that 2</w:t>
@@ -147,31 +150,22 @@
         <w:t xml:space="preserve">% of customers are willing to pay </w:t>
       </w:r>
       <w:r>
-        <w:t xml:space="preserve">extra for the benefit of same-day delivery (McKinsey, </w:t>
-      </w:r>
-      <w:proofErr w:type="gramStart"/>
-      <w:r>
-        <w:t>2016)</w:t>
-      </w:r>
-      <w:r>
-        <w:t>(</w:t>
-      </w:r>
-      <w:proofErr w:type="gramEnd"/>
-      <w:r>
-        <w:t>Figure 1)</w:t>
-      </w:r>
-      <w:r>
-        <w:t xml:space="preserve">. </w:t>
-      </w:r>
+        <w:t>extra for the benefit of same-day delivery (McKinsey, 2016)</w:t>
+      </w:r>
+    </w:p>
+    <w:p>
+      <w:pPr>
+        <w:spacing w:line="360" w:lineRule="auto"/>
+      </w:pPr>
       <w:r>
         <w:rPr>
           <w:noProof/>
         </w:rPr>
         <w:drawing>
-          <wp:inline distT="0" distB="0" distL="0" distR="0" wp14:anchorId="12FBB464" wp14:editId="34EA8423">
-            <wp:extent cx="5353050" cy="2314575"/>
-            <wp:effectExtent l="0" t="0" r="0" b="9525"/>
-            <wp:docPr id="2" name="Picture 2"/>
+          <wp:inline distT="0" distB="0" distL="0" distR="0" wp14:anchorId="5DFA1E4A" wp14:editId="7CD33C1A">
+            <wp:extent cx="5724525" cy="3114675"/>
+            <wp:effectExtent l="0" t="0" r="9525" b="9525"/>
+            <wp:docPr id="8" name="Picture 8"/>
             <wp:cNvGraphicFramePr>
               <a:graphicFrameLocks xmlns:a="http://schemas.openxmlformats.org/drawingml/2006/main" noChangeAspect="1"/>
             </wp:cNvGraphicFramePr>
@@ -179,13 +173,13 @@
               <a:graphicData uri="http://schemas.openxmlformats.org/drawingml/2006/picture">
                 <pic:pic xmlns:pic="http://schemas.openxmlformats.org/drawingml/2006/picture">
                   <pic:nvPicPr>
-                    <pic:cNvPr id="0" name="Picture 1"/>
+                    <pic:cNvPr id="0" name="Picture 4"/>
                     <pic:cNvPicPr>
                       <a:picLocks noChangeAspect="1" noChangeArrowheads="1"/>
                     </pic:cNvPicPr>
                   </pic:nvPicPr>
                   <pic:blipFill>
-                    <a:blip r:embed="rId7">
+                    <a:blip r:embed="rId7" cstate="print">
                       <a:extLst>
                         <a:ext uri="{28A0092B-C50C-407E-A947-70E740481C1C}">
                           <a14:useLocalDpi xmlns:a14="http://schemas.microsoft.com/office/drawing/2010/main" val="0"/>
@@ -200,7 +194,7 @@
                   <pic:spPr bwMode="auto">
                     <a:xfrm>
                       <a:off x="0" y="0"/>
-                      <a:ext cx="5353050" cy="2314575"/>
+                      <a:ext cx="5724525" cy="3114675"/>
                     </a:xfrm>
                     <a:prstGeom prst="rect">
                       <a:avLst/>
@@ -220,16 +214,32 @@
     <w:p>
       <w:pPr>
         <w:spacing w:line="360" w:lineRule="auto"/>
-      </w:pPr>
-      <w:r>
-        <w:t>Figure 1 – Customer delivery preferences</w:t>
-      </w:r>
-    </w:p>
-    <w:p>
-      <w:pPr>
-        <w:spacing w:line="360" w:lineRule="auto"/>
-      </w:pPr>
-      <w:r>
+        <w:rPr>
+          <w:b/>
+          <w:bCs/>
+        </w:rPr>
+      </w:pPr>
+      <w:r>
+        <w:rPr>
+          <w:b/>
+          <w:bCs/>
+        </w:rPr>
+        <w:t xml:space="preserve">Figure 1 – </w:t>
+      </w:r>
+      <w:r>
+        <w:rPr>
+          <w:b/>
+          <w:bCs/>
+        </w:rPr>
+        <w:t>Amazon Prime Air drone</w:t>
+      </w:r>
+    </w:p>
+    <w:p>
+      <w:pPr>
+        <w:spacing w:line="360" w:lineRule="auto"/>
+      </w:pPr>
+      <w:r>
+        <w:lastRenderedPageBreak/>
         <w:t>There are several advantages to using drones for</w:t>
       </w:r>
       <w:r>
@@ -245,19 +255,13 @@
         <w:t>drone</w:t>
       </w:r>
       <w:r>
-        <w:t xml:space="preserve"> vs truck is the speed and timing accuracy as drones are not affected by traffic or road layout of a city. </w:t>
-      </w:r>
-      <w:r>
-        <w:lastRenderedPageBreak/>
-        <w:t>This enables them to offer fast delivery and tell the customer to the minute when the parcel will arrive (</w:t>
-      </w:r>
-      <w:proofErr w:type="spellStart"/>
-      <w:r>
-        <w:t>Hau</w:t>
-      </w:r>
-      <w:proofErr w:type="spellEnd"/>
-      <w:r>
-        <w:t xml:space="preserve"> L. Lee et al, 2016).</w:t>
+        <w:t xml:space="preserve"> vs truck is the speed and timing accuracy as drones are not affected by traffic or road layout of a city. This enables them to offer fast delivery and tell the customer to the minute when the </w:t>
+      </w:r>
+      <w:r>
+        <w:t>item</w:t>
+      </w:r>
+      <w:r>
+        <w:t xml:space="preserve"> will arrive (Hau L. Lee et al, 2016).</w:t>
       </w:r>
     </w:p>
     <w:p>
@@ -271,18 +275,10 @@
         <w:t>.</w:t>
       </w:r>
       <w:r>
-        <w:t xml:space="preserve"> (Keeney, </w:t>
-      </w:r>
-      <w:proofErr w:type="gramStart"/>
-      <w:r>
-        <w:t>2015)</w:t>
-      </w:r>
-      <w:r>
-        <w:t>(</w:t>
-      </w:r>
-      <w:proofErr w:type="gramEnd"/>
-      <w:r>
-        <w:t>Figure 2)</w:t>
+        <w:t xml:space="preserve"> (Keeney, 2015)</w:t>
+      </w:r>
+      <w:r>
+        <w:t>(Figure 2)</w:t>
       </w:r>
       <w:r>
         <w:t>.</w:t>
@@ -313,11 +309,9 @@
       <w:r>
         <w:t xml:space="preserve">area they </w:t>
       </w:r>
-      <w:proofErr w:type="gramStart"/>
-      <w:r>
-        <w:t>are able to</w:t>
-      </w:r>
-      <w:proofErr w:type="gramEnd"/>
+      <w:r>
+        <w:t>can</w:t>
+      </w:r>
       <w:r>
         <w:t xml:space="preserve"> service.</w:t>
       </w:r>
@@ -330,7 +324,10 @@
         <w:spacing w:line="360" w:lineRule="auto"/>
       </w:pPr>
       <w:r>
-        <w:t>The speed, cost and environmental benefit are just a few of the advantages to delivering with drones, and some key factors in the increase in their use.</w:t>
+        <w:t xml:space="preserve">The speed, cost and environmental benefit are </w:t>
+      </w:r>
+      <w:r>
+        <w:t>the key advantages of delivery via drone. They are the driving force between the recent upsurge in usage.</w:t>
       </w:r>
     </w:p>
     <w:p>
@@ -497,27 +494,13 @@
         <w:t xml:space="preserve">We will be relaxing some of these restrictions to enable us to look to the future. </w:t>
       </w:r>
       <w:r>
-        <w:t xml:space="preserve">The Alta 8 from </w:t>
-      </w:r>
-      <w:proofErr w:type="spellStart"/>
-      <w:r>
-        <w:t>FreeFly</w:t>
-      </w:r>
-      <w:proofErr w:type="spellEnd"/>
-      <w:r>
-        <w:t xml:space="preserve"> Systems </w:t>
+        <w:t xml:space="preserve">The Alta 8 from FreeFly Systems </w:t>
       </w:r>
       <w:r>
         <w:t>can</w:t>
       </w:r>
       <w:r>
-        <w:t xml:space="preserve"> carry up to 18kg </w:t>
-      </w:r>
-      <w:r>
-        <w:t>(FreeFlySystems.com)</w:t>
-      </w:r>
-      <w:r>
-        <w:t xml:space="preserve">. </w:t>
+        <w:t xml:space="preserve"> carry up to 18kg (FreeFlySystems.com). </w:t>
       </w:r>
       <w:r>
         <w:t>I</w:t>
@@ -563,7 +546,7 @@
           <w:sz w:val="28"/>
           <w:szCs w:val="28"/>
         </w:rPr>
-        <w:t>The Travelling Salesperson Problem</w:t>
+        <w:t xml:space="preserve">The Travelling </w:t>
       </w:r>
       <w:r>
         <w:rPr>
@@ -572,215 +555,17 @@
           <w:sz w:val="28"/>
           <w:szCs w:val="28"/>
         </w:rPr>
-        <w:t xml:space="preserve"> (TSP)</w:t>
-      </w:r>
-    </w:p>
-    <w:p>
-      <w:pPr>
-        <w:spacing w:line="360" w:lineRule="auto"/>
-      </w:pPr>
-      <w:r>
-        <w:t xml:space="preserve">The travelling salesperson problem is an old one, and variations appear as early as 1759 </w:t>
-      </w:r>
-      <w:r>
-        <w:t>(</w:t>
-      </w:r>
-      <w:proofErr w:type="spellStart"/>
-      <w:proofErr w:type="gramStart"/>
-      <w:r>
-        <w:t>P.Larran</w:t>
-      </w:r>
-      <w:proofErr w:type="spellEnd"/>
-      <w:proofErr w:type="gramEnd"/>
-      <w:r>
-        <w:t xml:space="preserve"> AGA)</w:t>
-      </w:r>
-      <w:r>
-        <w:t xml:space="preserve">In the 1930s it </w:t>
-      </w:r>
-      <w:r>
-        <w:t>was</w:t>
-      </w:r>
-      <w:r>
-        <w:t xml:space="preserve"> studied by mathematicians in Vienna and Harvard (math.utwaterloo.ca).</w:t>
-      </w:r>
-      <w:r>
-        <w:t xml:space="preserve"> The problem described a salesperson who must visit multiple cities. He only wants to visit each city </w:t>
-      </w:r>
-      <w:r>
-        <w:t>once and</w:t>
-      </w:r>
-      <w:r>
-        <w:t xml:space="preserve"> wants to start back where he started. A perfect solution to the problem finds the shortest route for the sales</w:t>
-      </w:r>
-      <w:r>
-        <w:t>person to take to complete their journey</w:t>
-      </w:r>
-      <w:r>
-        <w:t xml:space="preserve"> (</w:t>
-      </w:r>
-      <w:proofErr w:type="spellStart"/>
-      <w:r>
-        <w:t>Amunar</w:t>
-      </w:r>
-      <w:proofErr w:type="spellEnd"/>
-      <w:r>
-        <w:t xml:space="preserve"> </w:t>
-      </w:r>
-      <w:proofErr w:type="spellStart"/>
-      <w:r>
-        <w:t>Saiyed</w:t>
-      </w:r>
-      <w:proofErr w:type="spellEnd"/>
-      <w:r>
-        <w:t>)</w:t>
-      </w:r>
-      <w:r>
-        <w:t>.</w:t>
-      </w:r>
-    </w:p>
-    <w:p>
-      <w:pPr>
-        <w:spacing w:line="360" w:lineRule="auto"/>
-      </w:pPr>
-      <w:r>
-        <w:t>At a glance the problem seems trivial, it is simple to understand and the method of solving it isn’t difficult either. All we must do is find every route and pick the shortest one.</w:t>
-      </w:r>
-      <w:r>
-        <w:t xml:space="preserve"> </w:t>
-      </w:r>
-    </w:p>
-    <w:p>
-      <w:pPr>
-        <w:spacing w:line="360" w:lineRule="auto"/>
-      </w:pPr>
-      <w:r>
-        <w:t>If we name the number of cities n, the number of possible routes is the factorial of n</w:t>
-      </w:r>
-      <w:r>
-        <w:t xml:space="preserve"> (</w:t>
-      </w:r>
-      <w:proofErr w:type="spellStart"/>
-      <w:r>
-        <w:t>Amunar</w:t>
-      </w:r>
-      <w:proofErr w:type="spellEnd"/>
-      <w:r>
-        <w:t xml:space="preserve"> </w:t>
-      </w:r>
-      <w:proofErr w:type="spellStart"/>
-      <w:r>
-        <w:t>Saiyed</w:t>
-      </w:r>
-      <w:proofErr w:type="spellEnd"/>
-      <w:r>
-        <w:t>)</w:t>
-      </w:r>
-      <w:r>
-        <w:t>.</w:t>
-      </w:r>
-      <w:r>
-        <w:t xml:space="preserve"> If the salesperson </w:t>
-      </w:r>
-      <w:r>
-        <w:t>must</w:t>
-      </w:r>
-      <w:r>
-        <w:t xml:space="preserve"> visit 5 cities, there are </w:t>
-      </w:r>
-      <w:r>
-        <w:t>120</w:t>
-      </w:r>
-      <w:r>
-        <w:t xml:space="preserve"> possible routes. If we increase this to 10 cities, there are 362</w:t>
-      </w:r>
-      <w:r>
-        <w:t>,</w:t>
-      </w:r>
-      <w:r>
-        <w:t xml:space="preserve">800 possible routes, and 15 cities gives us </w:t>
-      </w:r>
-      <w:r>
-        <w:t>1.3e12</w:t>
-      </w:r>
-      <w:r>
-        <w:t xml:space="preserve"> possible routes.</w:t>
-      </w:r>
-      <w:r>
-        <w:t xml:space="preserve"> This exponential growth is where the difficulty lies in solving </w:t>
-      </w:r>
-      <w:r>
-        <w:t xml:space="preserve">the </w:t>
-      </w:r>
-      <w:r>
-        <w:t>TS</w:t>
-      </w:r>
-      <w:r>
-        <w:t xml:space="preserve">P. </w:t>
-      </w:r>
-    </w:p>
-    <w:p>
-      <w:pPr>
-        <w:spacing w:line="360" w:lineRule="auto"/>
-      </w:pPr>
-      <w:r>
-        <w:t xml:space="preserve">If we were able to find and evaluate 1 million routes per second, it would take over </w:t>
-      </w:r>
-      <w:r>
-        <w:t>15</w:t>
-      </w:r>
-      <w:r>
-        <w:t xml:space="preserve"> day</w:t>
-      </w:r>
-      <w:r>
-        <w:t>s</w:t>
-      </w:r>
-      <w:r>
-        <w:t xml:space="preserve"> to find the solution for a 15-point route. If we apply this to the drone delivery domain, we may have thousands of orders a day and the amount of processing time and power to brute force the best route is unrealistic. For this reason, we need to find alternative methods to solve the TSP.</w:t>
-      </w:r>
-    </w:p>
-    <w:p>
-      <w:pPr>
-        <w:spacing w:line="360" w:lineRule="auto"/>
-      </w:pPr>
-      <w:r>
-        <w:t>The problem is</w:t>
-      </w:r>
-      <w:r>
-        <w:t xml:space="preserve"> </w:t>
-      </w:r>
-      <w:r>
-        <w:t>NP</w:t>
-      </w:r>
-      <w:r>
-        <w:t>-h</w:t>
-      </w:r>
-      <w:r>
-        <w:t>ard</w:t>
-      </w:r>
-      <w:r>
-        <w:t xml:space="preserve"> </w:t>
-      </w:r>
-      <w:r>
-        <w:t xml:space="preserve">which means that </w:t>
-      </w:r>
-      <w:r>
-        <w:t>there are no known techniques to solve it in polynomial time.</w:t>
-      </w:r>
-      <w:r>
-        <w:t xml:space="preserve"> (Kylie Bryant)</w:t>
-      </w:r>
-    </w:p>
-    <w:p>
-      <w:pPr>
-        <w:spacing w:line="360" w:lineRule="auto"/>
+        <w:t>Salesman</w:t>
+      </w:r>
+      <w:r>
         <w:rPr>
           <w:b/>
           <w:bCs/>
           <w:sz w:val="28"/>
           <w:szCs w:val="28"/>
         </w:rPr>
-      </w:pPr>
+        <w:t xml:space="preserve"> Problem</w:t>
+      </w:r>
       <w:r>
         <w:rPr>
           <w:b/>
@@ -788,6 +573,284 @@
           <w:sz w:val="28"/>
           <w:szCs w:val="28"/>
         </w:rPr>
+        <w:t xml:space="preserve"> (TSP)</w:t>
+      </w:r>
+    </w:p>
+    <w:p>
+      <w:pPr>
+        <w:spacing w:line="360" w:lineRule="auto"/>
+      </w:pPr>
+      <w:r>
+        <w:t xml:space="preserve">The travelling </w:t>
+      </w:r>
+      <w:r>
+        <w:t>s</w:t>
+      </w:r>
+      <w:r>
+        <w:t>alesman</w:t>
+      </w:r>
+      <w:r>
+        <w:t xml:space="preserve"> problem is an old one, and variations appear as early as 1759 </w:t>
+      </w:r>
+      <w:r>
+        <w:t>(P.Larran AGA)</w:t>
+      </w:r>
+      <w:r>
+        <w:t xml:space="preserve">In the 1930s it </w:t>
+      </w:r>
+      <w:r>
+        <w:t>was</w:t>
+      </w:r>
+      <w:r>
+        <w:t xml:space="preserve"> studied by mathematicians in Vienna and Harvard (math.utwaterloo.ca).</w:t>
+      </w:r>
+      <w:r>
+        <w:t xml:space="preserve"> The problem described a </w:t>
+      </w:r>
+      <w:r>
+        <w:t>s</w:t>
+      </w:r>
+      <w:r>
+        <w:t>alesman</w:t>
+      </w:r>
+      <w:r>
+        <w:t xml:space="preserve"> who must visit multiple cities. He only wants to visit each city </w:t>
+      </w:r>
+      <w:r>
+        <w:t>once and</w:t>
+      </w:r>
+      <w:r>
+        <w:t xml:space="preserve"> wants to start back where he started. A perfect solution to the problem finds the shortest route for the </w:t>
+      </w:r>
+      <w:r>
+        <w:t>s</w:t>
+      </w:r>
+      <w:r>
+        <w:t>alesman</w:t>
+      </w:r>
+      <w:r>
+        <w:t xml:space="preserve"> to take to complete their journey</w:t>
+      </w:r>
+      <w:r>
+        <w:t xml:space="preserve"> (Amunar Saiyed)</w:t>
+      </w:r>
+      <w:r>
+        <w:t>.</w:t>
+      </w:r>
+    </w:p>
+    <w:p>
+      <w:pPr>
+        <w:spacing w:line="360" w:lineRule="auto"/>
+      </w:pPr>
+      <w:r>
+        <w:t>At a glance the problem seems trivial, it is simple to understand and the method of solving it isn’t difficult either. All we must do is find every route and pick the shortest one.</w:t>
+      </w:r>
+      <w:r>
+        <w:t xml:space="preserve"> </w:t>
+      </w:r>
+    </w:p>
+    <w:p>
+      <w:pPr>
+        <w:spacing w:line="360" w:lineRule="auto"/>
+      </w:pPr>
+      <w:r>
+        <w:t>If we name the number of cities n, the number of possible routes is the factorial of n</w:t>
+      </w:r>
+      <w:r>
+        <w:t xml:space="preserve"> (Amunar Saiyed)</w:t>
+      </w:r>
+      <w:r>
+        <w:t>.</w:t>
+      </w:r>
+      <w:r>
+        <w:t xml:space="preserve"> If the </w:t>
+      </w:r>
+      <w:r>
+        <w:t>s</w:t>
+      </w:r>
+      <w:r>
+        <w:t>alesman</w:t>
+      </w:r>
+      <w:r>
+        <w:t xml:space="preserve"> </w:t>
+      </w:r>
+      <w:r>
+        <w:t>must</w:t>
+      </w:r>
+      <w:r>
+        <w:t xml:space="preserve"> visit 5 cities, there are </w:t>
+      </w:r>
+      <w:r>
+        <w:t>120</w:t>
+      </w:r>
+      <w:r>
+        <w:t xml:space="preserve"> possible routes. If we increase this to 10 cities, there are 362</w:t>
+      </w:r>
+      <w:r>
+        <w:t>,</w:t>
+      </w:r>
+      <w:r>
+        <w:t xml:space="preserve">800 possible routes, and 15 cities gives us </w:t>
+      </w:r>
+      <w:r>
+        <w:t>1.3e12</w:t>
+      </w:r>
+      <w:r>
+        <w:t xml:space="preserve"> possible routes.</w:t>
+      </w:r>
+      <w:r>
+        <w:t xml:space="preserve"> This exponential growth is where the difficulty lies in solving </w:t>
+      </w:r>
+      <w:r>
+        <w:t xml:space="preserve">the </w:t>
+      </w:r>
+      <w:r>
+        <w:t>TS</w:t>
+      </w:r>
+      <w:r>
+        <w:t xml:space="preserve">P. </w:t>
+      </w:r>
+    </w:p>
+    <w:p>
+      <w:pPr>
+        <w:spacing w:line="360" w:lineRule="auto"/>
+      </w:pPr>
+      <w:r>
+        <w:t>If we were able to find and evaluate 1 million routes per second, it would take over 15 days to find the solution for a 15-point route. If we apply this to the drone delivery domain, we may have thousands of orders a day and the amount of processing time and power to brute force the best route is unrealistic. For this reason, we need to find alternative methods to solve the TSP.</w:t>
+      </w:r>
+    </w:p>
+    <w:p>
+      <w:pPr>
+        <w:spacing w:line="360" w:lineRule="auto"/>
+      </w:pPr>
+      <w:r>
+        <w:t>The problem is</w:t>
+      </w:r>
+      <w:r>
+        <w:t xml:space="preserve"> </w:t>
+      </w:r>
+      <w:r>
+        <w:t>NP</w:t>
+      </w:r>
+      <w:r>
+        <w:t>-h</w:t>
+      </w:r>
+      <w:r>
+        <w:t>ard</w:t>
+      </w:r>
+      <w:r>
+        <w:t xml:space="preserve"> </w:t>
+      </w:r>
+      <w:r>
+        <w:t xml:space="preserve">which means that </w:t>
+      </w:r>
+      <w:r>
+        <w:t>there are no known techniques to solve it in polynomial time.</w:t>
+      </w:r>
+      <w:r>
+        <w:t xml:space="preserve"> (Kylie Bryant)</w:t>
+      </w:r>
+      <w:r>
+        <w:rPr>
+          <w:noProof/>
+        </w:rPr>
+        <w:drawing>
+          <wp:inline distT="0" distB="0" distL="0" distR="0" wp14:anchorId="4B9A0600" wp14:editId="0B59938A">
+            <wp:extent cx="5372100" cy="2524125"/>
+            <wp:effectExtent l="0" t="0" r="0" b="9525"/>
+            <wp:docPr id="9" name="Picture 9"/>
+            <wp:cNvGraphicFramePr>
+              <a:graphicFrameLocks xmlns:a="http://schemas.openxmlformats.org/drawingml/2006/main" noChangeAspect="1"/>
+            </wp:cNvGraphicFramePr>
+            <a:graphic xmlns:a="http://schemas.openxmlformats.org/drawingml/2006/main">
+              <a:graphicData uri="http://schemas.openxmlformats.org/drawingml/2006/picture">
+                <pic:pic xmlns:pic="http://schemas.openxmlformats.org/drawingml/2006/picture">
+                  <pic:nvPicPr>
+                    <pic:cNvPr id="0" name="Picture 5"/>
+                    <pic:cNvPicPr>
+                      <a:picLocks noChangeAspect="1" noChangeArrowheads="1"/>
+                    </pic:cNvPicPr>
+                  </pic:nvPicPr>
+                  <pic:blipFill>
+                    <a:blip r:embed="rId9">
+                      <a:extLst>
+                        <a:ext uri="{28A0092B-C50C-407E-A947-70E740481C1C}">
+                          <a14:useLocalDpi xmlns:a14="http://schemas.microsoft.com/office/drawing/2010/main" val="0"/>
+                        </a:ext>
+                      </a:extLst>
+                    </a:blip>
+                    <a:srcRect/>
+                    <a:stretch>
+                      <a:fillRect/>
+                    </a:stretch>
+                  </pic:blipFill>
+                  <pic:spPr bwMode="auto">
+                    <a:xfrm>
+                      <a:off x="0" y="0"/>
+                      <a:ext cx="5372100" cy="2524125"/>
+                    </a:xfrm>
+                    <a:prstGeom prst="rect">
+                      <a:avLst/>
+                    </a:prstGeom>
+                    <a:noFill/>
+                    <a:ln>
+                      <a:noFill/>
+                    </a:ln>
+                  </pic:spPr>
+                </pic:pic>
+              </a:graphicData>
+            </a:graphic>
+          </wp:inline>
+        </w:drawing>
+      </w:r>
+    </w:p>
+    <w:p>
+      <w:pPr>
+        <w:spacing w:line="360" w:lineRule="auto"/>
+        <w:rPr>
+          <w:b/>
+          <w:bCs/>
+        </w:rPr>
+      </w:pPr>
+      <w:r>
+        <w:rPr>
+          <w:b/>
+          <w:bCs/>
+        </w:rPr>
+        <w:t>Figure 3 –</w:t>
+      </w:r>
+      <w:r>
+        <w:rPr>
+          <w:b/>
+          <w:bCs/>
+        </w:rPr>
+        <w:t>T</w:t>
+      </w:r>
+      <w:r>
+        <w:rPr>
+          <w:b/>
+          <w:bCs/>
+        </w:rPr>
+        <w:t>wo routes in a travelling salesman problem</w:t>
+      </w:r>
+    </w:p>
+    <w:p>
+      <w:pPr>
+        <w:spacing w:line="360" w:lineRule="auto"/>
+        <w:rPr>
+          <w:b/>
+          <w:bCs/>
+          <w:sz w:val="28"/>
+          <w:szCs w:val="28"/>
+        </w:rPr>
+      </w:pPr>
+      <w:r>
+        <w:rPr>
+          <w:b/>
+          <w:bCs/>
+          <w:sz w:val="28"/>
+          <w:szCs w:val="28"/>
+        </w:rPr>
         <w:t>Clustering</w:t>
       </w:r>
     </w:p>
@@ -796,18 +859,37 @@
         <w:spacing w:line="360" w:lineRule="auto"/>
       </w:pPr>
       <w:r>
-        <w:t xml:space="preserve">Because of the difficulty of the Travelling Salesperson Problem, as well as the limitations of drone technology now and </w:t>
-      </w:r>
-      <w:proofErr w:type="gramStart"/>
-      <w:r>
-        <w:t>in the near future</w:t>
-      </w:r>
-      <w:proofErr w:type="gramEnd"/>
+        <w:t xml:space="preserve">Because of the difficulty of the Travelling </w:t>
+      </w:r>
+      <w:r>
+        <w:t>s</w:t>
+      </w:r>
+      <w:r>
+        <w:t>alesman</w:t>
+      </w:r>
+      <w:r>
+        <w:t xml:space="preserve"> Problem</w:t>
+      </w:r>
+      <w:r>
+        <w:t>,</w:t>
+      </w:r>
+      <w:r>
+        <w:t xml:space="preserve"> </w:t>
+      </w:r>
+      <w:r>
+        <w:t>and</w:t>
+      </w:r>
+      <w:r>
+        <w:t xml:space="preserve"> the limitations of drone technolog</w:t>
+      </w:r>
+      <w:r>
+        <w:t>y</w:t>
+      </w:r>
       <w:r>
         <w:t xml:space="preserve">, it is useful to break down our problem into </w:t>
       </w:r>
       <w:r>
-        <w:t>clusters</w:t>
+        <w:t>smaller groups, or clusters</w:t>
       </w:r>
       <w:r>
         <w:t xml:space="preserve">. If we take the above example of </w:t>
@@ -885,10 +967,19 @@
         <w:t xml:space="preserve">, which is more realistic then just creating one route for one drone to carry </w:t>
       </w:r>
       <w:r>
-        <w:t>out and</w:t>
-      </w:r>
-      <w:r>
-        <w:t xml:space="preserve"> will also improve the speed of delivery.</w:t>
+        <w:t>out</w:t>
+      </w:r>
+      <w:r>
+        <w:t>.</w:t>
+      </w:r>
+      <w:r>
+        <w:t xml:space="preserve"> </w:t>
+      </w:r>
+      <w:r>
+        <w:t xml:space="preserve">This technique will also </w:t>
+      </w:r>
+      <w:r>
+        <w:t>improve the speed of delivery.</w:t>
       </w:r>
     </w:p>
     <w:p>
@@ -937,15 +1028,7 @@
         <w:t>k</w:t>
       </w:r>
       <w:r>
-        <w:t>-</w:t>
-      </w:r>
-      <w:proofErr w:type="spellStart"/>
-      <w:r>
-        <w:t>mediod</w:t>
-      </w:r>
-      <w:proofErr w:type="spellEnd"/>
-      <w:r>
-        <w:t>.</w:t>
+        <w:t>-mediod.</w:t>
       </w:r>
       <w:r>
         <w:t xml:space="preserve"> (Courtney-Marie Bruggeman)</w:t>
@@ -968,17 +1051,7 @@
         <w:t>issues</w:t>
       </w:r>
       <w:r>
-        <w:t xml:space="preserve"> (</w:t>
-      </w:r>
-      <w:proofErr w:type="spellStart"/>
-      <w:proofErr w:type="gramStart"/>
-      <w:r>
-        <w:t>dev.google</w:t>
-      </w:r>
-      <w:proofErr w:type="spellEnd"/>
-      <w:proofErr w:type="gramEnd"/>
-      <w:r>
-        <w:t>)</w:t>
+        <w:t xml:space="preserve"> (dev.google)</w:t>
       </w:r>
       <w:r>
         <w:t>. Primarily we need to define the number of clusters ourselves.</w:t>
@@ -1005,17 +1078,7 @@
         <w:t xml:space="preserve"> time and resources.</w:t>
       </w:r>
       <w:r>
-        <w:t xml:space="preserve"> (</w:t>
-      </w:r>
-      <w:proofErr w:type="spellStart"/>
-      <w:proofErr w:type="gramStart"/>
-      <w:r>
-        <w:t>dev.google</w:t>
-      </w:r>
-      <w:proofErr w:type="spellEnd"/>
-      <w:proofErr w:type="gramEnd"/>
-      <w:r>
-        <w:t>).</w:t>
+        <w:t xml:space="preserve"> (dev.google).</w:t>
       </w:r>
     </w:p>
     <w:p>
@@ -1219,7 +1282,7 @@
                     </pic:cNvPicPr>
                   </pic:nvPicPr>
                   <pic:blipFill>
-                    <a:blip r:embed="rId9" cstate="print">
+                    <a:blip r:embed="rId10" cstate="print">
                       <a:extLst>
                         <a:ext uri="{28A0092B-C50C-407E-A947-70E740481C1C}">
                           <a14:useLocalDpi xmlns:a14="http://schemas.microsoft.com/office/drawing/2010/main" val="0"/>
@@ -1261,11 +1324,9 @@
       <w:r>
         <w:t xml:space="preserve"> Figure 2 – Affinity </w:t>
       </w:r>
-      <w:proofErr w:type="spellStart"/>
-      <w:r>
-        <w:t>propogation</w:t>
-      </w:r>
-      <w:proofErr w:type="spellEnd"/>
+      <w:r>
+        <w:t>propagation</w:t>
+      </w:r>
       <w:r>
         <w:t xml:space="preserve"> </w:t>
       </w:r>
@@ -1282,13 +1343,17 @@
       <w:pPr>
         <w:spacing w:line="360" w:lineRule="auto"/>
       </w:pPr>
-      <w:proofErr w:type="spellStart"/>
-      <w:r>
-        <w:t>Lizhuang</w:t>
-      </w:r>
-      <w:proofErr w:type="spellEnd"/>
-      <w:r>
-        <w:t xml:space="preserve"> Tan et al performed a comparative study of k-means and affinity propagation for clustering with a travelling salesperson problem. They surmised that both algorithms showed an improvement in computational cost then when solving the same problem without clustering. Furthermore, they concluded that they prefer affinity propagation because of the sensitivity of k-means to poor initial centroids, as well as a requirement for a pre-set number of clusters.</w:t>
+      <w:r>
+        <w:t xml:space="preserve">Lizhuang Tan et al performed a comparative study of k-means and affinity propagation for clustering with a travelling </w:t>
+      </w:r>
+      <w:r>
+        <w:t>s</w:t>
+      </w:r>
+      <w:r>
+        <w:t>alesman</w:t>
+      </w:r>
+      <w:r>
+        <w:t xml:space="preserve"> problem. They surmised that both algorithms showed an improvement in computational cost then when solving the same problem without clustering. Furthermore, they concluded that they prefer affinity propagation because of the sensitivity of k-means to poor initial centroids, as well as a requirement for a pre-set number of clusters.</w:t>
       </w:r>
     </w:p>
     <w:p>
@@ -1308,7 +1373,25 @@
           <w:sz w:val="28"/>
           <w:szCs w:val="28"/>
         </w:rPr>
-        <w:t>Travelling Salesperson Problem</w:t>
+        <w:t xml:space="preserve">Travelling </w:t>
+      </w:r>
+      <w:r>
+        <w:rPr>
+          <w:b/>
+          <w:bCs/>
+          <w:sz w:val="28"/>
+          <w:szCs w:val="28"/>
+        </w:rPr>
+        <w:t>Salesman</w:t>
+      </w:r>
+      <w:r>
+        <w:rPr>
+          <w:b/>
+          <w:bCs/>
+          <w:sz w:val="28"/>
+          <w:szCs w:val="28"/>
+        </w:rPr>
+        <w:t xml:space="preserve"> Problem</w:t>
       </w:r>
     </w:p>
     <w:p>
@@ -1325,14 +1408,19 @@
         <w:t xml:space="preserve">ravelling </w:t>
       </w:r>
       <w:r>
-        <w:t>S</w:t>
-      </w:r>
-      <w:r>
-        <w:t xml:space="preserve">alesperson </w:t>
-      </w:r>
-      <w:r>
-        <w:t>P</w:t>
-      </w:r>
+        <w:t>s</w:t>
+      </w:r>
+      <w:r>
+        <w:t>alesman</w:t>
+      </w:r>
+      <w:r>
+        <w:t xml:space="preserve"> </w:t>
+      </w:r>
+      <w:r>
+        <w:t>p</w:t>
+      </w:r>
+      <w:bookmarkStart w:id="0" w:name="_GoBack"/>
+      <w:bookmarkEnd w:id="0"/>
       <w:r>
         <w:t>roblem</w:t>
       </w:r>
@@ -1357,7 +1445,13 @@
         <w:t xml:space="preserve">must consider what </w:t>
       </w:r>
       <w:r>
-        <w:t xml:space="preserve">method we will use to solve the problem. The simplest method of solving the problem is brute force. The method is to run through every possible route and picking the shortest one. </w:t>
+        <w:t>method we will use to solve the problem. The simplest method of solving the problem is brute force. The method is to run through every possible route and pic</w:t>
+      </w:r>
+      <w:r>
+        <w:t xml:space="preserve">k </w:t>
+      </w:r>
+      <w:r>
+        <w:t xml:space="preserve">the shortest one. </w:t>
       </w:r>
       <w:r>
         <w:t>This method is possible for a small number of destinations, however a</w:t>
@@ -1574,23 +1668,7 @@
         <w:t>This is where the route the algorithm has found cannot be improved</w:t>
       </w:r>
       <w:r>
-        <w:t xml:space="preserve"> upon by the algorithm. It will always find this same route. (</w:t>
-      </w:r>
-      <w:proofErr w:type="spellStart"/>
-      <w:r>
-        <w:t>Amanur</w:t>
-      </w:r>
-      <w:proofErr w:type="spellEnd"/>
-      <w:r>
-        <w:t xml:space="preserve"> Rahman </w:t>
-      </w:r>
-      <w:proofErr w:type="spellStart"/>
-      <w:r>
-        <w:t>Saiyed</w:t>
-      </w:r>
-      <w:proofErr w:type="spellEnd"/>
-      <w:r>
-        <w:t>)</w:t>
+        <w:t xml:space="preserve"> upon by the algorithm. It will always find this same route. (Amanur Rahman Saiyed)</w:t>
       </w:r>
     </w:p>
     <w:p>
@@ -1684,7 +1762,6 @@
           <w:szCs w:val="24"/>
         </w:rPr>
       </w:pPr>
-      <w:bookmarkStart w:id="0" w:name="_GoBack"/>
       <w:r>
         <w:rPr>
           <w:b/>
@@ -1704,29 +1781,12 @@
         <w:t>s</w:t>
       </w:r>
     </w:p>
-    <w:bookmarkEnd w:id="0"/>
-    <w:p>
-      <w:pPr>
-        <w:spacing w:line="360" w:lineRule="auto"/>
-      </w:pPr>
-      <w:r>
-        <w:t>Genetic algorithms were first suggested in the 1960s (</w:t>
-      </w:r>
-      <w:proofErr w:type="spellStart"/>
-      <w:r>
-        <w:t>Bremermann</w:t>
-      </w:r>
-      <w:proofErr w:type="spellEnd"/>
-      <w:r>
-        <w:t xml:space="preserve"> et al). They are intended to simulate evolution as it occurs in nature. They mimic natural selection by selecting only the best individuals to go on to produce more individuals in the next generation. </w:t>
-      </w:r>
-      <w:proofErr w:type="gramStart"/>
-      <w:r>
-        <w:t>Each individual</w:t>
-      </w:r>
-      <w:proofErr w:type="gramEnd"/>
-      <w:r>
-        <w:t xml:space="preserve"> has a set of characteristics, and they pass this on to their offspring, so strong genes are maintained through generations.</w:t>
+    <w:p>
+      <w:pPr>
+        <w:spacing w:line="360" w:lineRule="auto"/>
+      </w:pPr>
+      <w:r>
+        <w:t>Genetic algorithms were first suggested in the 1960s (Bremermann et al). They are intended to simulate evolution as it occurs in nature. They mimic natural selection by selecting only the best individuals to go on to produce more individuals in the next generation. Each individual has a set of characteristics, and they pass this on to their offspring, so strong genes are maintained through generations.</w:t>
       </w:r>
     </w:p>
     <w:p>
@@ -1743,15 +1803,7 @@
         <w:t xml:space="preserve"> set of individuals, or in the case of TSP, routes.</w:t>
       </w:r>
       <w:r>
-        <w:t xml:space="preserve"> These individuals are characterised by a set of parameters and should all be different. From here a fitness score is calculated for </w:t>
-      </w:r>
-      <w:proofErr w:type="gramStart"/>
-      <w:r>
-        <w:t>each individual</w:t>
-      </w:r>
-      <w:proofErr w:type="gramEnd"/>
-      <w:r>
-        <w:t xml:space="preserve">. This score determines </w:t>
+        <w:t xml:space="preserve"> These individuals are characterised by a set of parameters and should all be different. From here a fitness score is calculated for each individual. This score determines </w:t>
       </w:r>
       <w:r>
         <w:t>good the solution is compared to others</w:t>
@@ -1791,15 +1843,7 @@
         <w:t>The size of the population does not grow. Once new generations have been formed, individuals that have the lowest score are removed from the search space.</w:t>
       </w:r>
       <w:r>
-        <w:t xml:space="preserve"> (P. </w:t>
-      </w:r>
-      <w:proofErr w:type="spellStart"/>
-      <w:r>
-        <w:t>Larranaga</w:t>
-      </w:r>
-      <w:proofErr w:type="spellEnd"/>
-      <w:r>
-        <w:t>)</w:t>
+        <w:t xml:space="preserve"> (P. Larranaga)</w:t>
       </w:r>
       <w:r>
         <w:t xml:space="preserve"> (Kylie Bryant)</w:t>
@@ -1831,7 +1875,7 @@
                     </pic:cNvPicPr>
                   </pic:nvPicPr>
                   <pic:blipFill>
-                    <a:blip r:embed="rId10">
+                    <a:blip r:embed="rId11">
                       <a:extLst>
                         <a:ext uri="{28A0092B-C50C-407E-A947-70E740481C1C}">
                           <a14:useLocalDpi xmlns:a14="http://schemas.microsoft.com/office/drawing/2010/main" val="0"/>
@@ -1966,15 +2010,7 @@
         <w:t xml:space="preserve">Java and Python </w:t>
       </w:r>
       <w:r>
-        <w:t xml:space="preserve">for solving these problems. </w:t>
-      </w:r>
-      <w:proofErr w:type="gramStart"/>
-      <w:r>
-        <w:t>These language</w:t>
-      </w:r>
-      <w:proofErr w:type="gramEnd"/>
-      <w:r>
-        <w:t xml:space="preserve"> have been selected due to familiarity, as</w:t>
+        <w:t>for solving these problems. These language have been selected due to familiarity, as</w:t>
       </w:r>
     </w:p>
     <w:p>
@@ -2016,15 +2052,40 @@
         <w:t>nd</w:t>
       </w:r>
       <w:r>
-        <w:t xml:space="preserve"> place for most used programming language for the last 15 years (</w:t>
-      </w:r>
-      <w:proofErr w:type="spellStart"/>
-      <w:r>
-        <w:t>stackify</w:t>
-      </w:r>
-      <w:proofErr w:type="spellEnd"/>
-      <w:r>
-        <w:t xml:space="preserve">). It is a very portable language and will run on nearly any system. It </w:t>
+        <w:t xml:space="preserve"> place for most used programming language for the last 15 years (stackify). It is a very portable language and will run on nearly any system. It </w:t>
+      </w:r>
+    </w:p>
+    <w:p>
+      <w:pPr>
+        <w:spacing w:line="360" w:lineRule="auto"/>
+      </w:pPr>
+    </w:p>
+    <w:p>
+      <w:pPr>
+        <w:spacing w:line="360" w:lineRule="auto"/>
+        <w:rPr>
+          <w:b/>
+          <w:bCs/>
+          <w:sz w:val="28"/>
+          <w:szCs w:val="28"/>
+        </w:rPr>
+      </w:pPr>
+      <w:r>
+        <w:rPr>
+          <w:b/>
+          <w:bCs/>
+          <w:sz w:val="28"/>
+          <w:szCs w:val="28"/>
+        </w:rPr>
+        <w:t>Summary</w:t>
+      </w:r>
+    </w:p>
+    <w:p>
+      <w:pPr>
+        <w:spacing w:line="360" w:lineRule="auto"/>
+      </w:pPr>
+      <w:r>
+        <w:t>In summary, drones are becoming an increasingly prominent method of delivering items to customers. Due to advances in technology it is becoming more viable to use them. Several large multinational companies have expressed interest in using the technology. There are several issues to be resolved before this becomes reality, one of which is fast and efficient delivery scheduling. Efficient delivery benefits both the company, as they save money, and the customer, as they save time. This project will aim to produce a solution to the scheduling problem.</w:t>
       </w:r>
     </w:p>
     <w:sectPr>

</xml_diff>

<commit_message>
Added more images. Formatting
</commit_message>
<xml_diff>
--- a/docs/Literature Review.docx
+++ b/docs/Literature Review.docx
@@ -38,21 +38,9 @@
     </w:p>
     <w:p>
       <w:pPr>
-        <w:spacing w:line="360" w:lineRule="auto"/>
-        <w:rPr>
-          <w:b/>
-          <w:bCs/>
-          <w:sz w:val="28"/>
-          <w:szCs w:val="28"/>
-        </w:rPr>
-      </w:pPr>
-      <w:r>
-        <w:rPr>
-          <w:b/>
-          <w:bCs/>
-          <w:sz w:val="28"/>
-          <w:szCs w:val="28"/>
-        </w:rPr>
+        <w:pStyle w:val="Heading1"/>
+      </w:pPr>
+      <w:r>
         <w:t>Drone Delivery</w:t>
       </w:r>
     </w:p>
@@ -255,7 +243,13 @@
         <w:t>drone</w:t>
       </w:r>
       <w:r>
-        <w:t xml:space="preserve"> vs truck is the speed and timing accuracy as drones are not affected by traffic or road layout of a city. This enables them to offer fast delivery and tell the customer to the minute when the </w:t>
+        <w:t xml:space="preserve"> </w:t>
+      </w:r>
+      <w:r>
+        <w:t>versus</w:t>
+      </w:r>
+      <w:r>
+        <w:t xml:space="preserve"> truck is the speed and timing accuracy as drones are not affected by traffic or road layout of a city. This enables them to offer fast delivery and tell the customer to the minute when the </w:t>
       </w:r>
       <w:r>
         <w:t>item</w:t>
@@ -318,11 +312,9 @@
       <w:r>
         <w:t xml:space="preserve"> (Goodchild and Toy).</w:t>
       </w:r>
-    </w:p>
-    <w:p>
-      <w:pPr>
-        <w:spacing w:line="360" w:lineRule="auto"/>
-      </w:pPr>
+      <w:r>
+        <w:t xml:space="preserve"> </w:t>
+      </w:r>
       <w:r>
         <w:t xml:space="preserve">The speed, cost and environmental benefit are </w:t>
       </w:r>
@@ -391,188 +383,175 @@
     <w:p>
       <w:pPr>
         <w:spacing w:line="360" w:lineRule="auto"/>
-      </w:pPr>
-      <w:r>
-        <w:t xml:space="preserve">Figure 2 </w:t>
-      </w:r>
-      <w:r>
-        <w:t>–</w:t>
-      </w:r>
-      <w:r>
-        <w:t xml:space="preserve"> </w:t>
-      </w:r>
-      <w:r>
-        <w:t>Comparison of delivery cost and time</w:t>
-      </w:r>
-    </w:p>
-    <w:p>
-      <w:pPr>
-        <w:spacing w:line="360" w:lineRule="auto"/>
         <w:rPr>
           <w:b/>
           <w:bCs/>
-          <w:sz w:val="28"/>
-          <w:szCs w:val="28"/>
         </w:rPr>
       </w:pPr>
       <w:r>
         <w:rPr>
           <w:b/>
           <w:bCs/>
-          <w:sz w:val="28"/>
-          <w:szCs w:val="28"/>
-        </w:rPr>
-        <w:t>Problem Specification &amp; Boundaries</w:t>
-      </w:r>
-    </w:p>
-    <w:p>
-      <w:pPr>
-        <w:spacing w:line="360" w:lineRule="auto"/>
-      </w:pPr>
-      <w:r>
-        <w:t xml:space="preserve">The problem to be studied and solved here is </w:t>
-      </w:r>
-      <w:r>
-        <w:t xml:space="preserve">how to create optimal </w:t>
-      </w:r>
-      <w:r>
-        <w:t xml:space="preserve">delivery paths for drones. We are going to assume that a company of has set up a depot and plan on using that </w:t>
-      </w:r>
-      <w:r>
-        <w:t>as a base for their drones to work from</w:t>
-      </w:r>
-      <w:r>
-        <w:t>. They will also use it as a charging station while they are not in use</w:t>
-      </w:r>
-      <w:r>
-        <w:t>.</w:t>
-      </w:r>
-    </w:p>
-    <w:p>
-      <w:pPr>
-        <w:spacing w:line="360" w:lineRule="auto"/>
-      </w:pPr>
-      <w:r>
-        <w:t xml:space="preserve">Current drone technology makes this a simple scheduling </w:t>
-      </w:r>
-      <w:r>
-        <w:t>task</w:t>
-      </w:r>
-      <w:r>
-        <w:t>. Amazon announced on 5</w:t>
-      </w:r>
-      <w:r>
-        <w:rPr>
-          <w:vertAlign w:val="superscript"/>
-        </w:rPr>
-        <w:t>th</w:t>
-      </w:r>
-      <w:r>
-        <w:t xml:space="preserve"> June 2019 that they expect their drones to be able to fly up to 15 miles and deliver packages under 5 pounds</w:t>
-      </w:r>
-      <w:r>
-        <w:t xml:space="preserve"> (About Amazon Blog)</w:t>
-      </w:r>
-      <w:r>
-        <w:t xml:space="preserve">. The CEO Jeff Bezos has stated that </w:t>
-      </w:r>
-      <w:r>
-        <w:t>86% of items delivered by Amazon weigh 5 pounds or less (CBS News). This shows</w:t>
-      </w:r>
-      <w:r>
-        <w:t xml:space="preserve"> us</w:t>
-      </w:r>
-      <w:r>
-        <w:t xml:space="preserve"> that Amazon are aiming to deliver one item per drone per trip.</w:t>
-      </w:r>
-    </w:p>
-    <w:p>
-      <w:pPr>
-        <w:spacing w:line="360" w:lineRule="auto"/>
-      </w:pPr>
-      <w:r>
-        <w:t xml:space="preserve">We will be relaxing some of these restrictions to enable us to look to the future. </w:t>
-      </w:r>
-      <w:r>
-        <w:t xml:space="preserve">The Alta 8 from FreeFly Systems </w:t>
-      </w:r>
-      <w:r>
-        <w:t>can</w:t>
-      </w:r>
-      <w:r>
-        <w:t xml:space="preserve"> carry up to 18kg (FreeFlySystems.com). </w:t>
-      </w:r>
-      <w:r>
-        <w:t>I</w:t>
-      </w:r>
-      <w:r>
-        <w:t xml:space="preserve">t is reasonable to assume that technology will continue to improve to the stage where companies </w:t>
-      </w:r>
-      <w:r>
-        <w:t>will</w:t>
-      </w:r>
-      <w:r>
-        <w:t xml:space="preserve"> </w:t>
-      </w:r>
-      <w:r>
-        <w:t>use one drone to carry a much larger item, or several items at once.</w:t>
-      </w:r>
-      <w:r>
-        <w:t xml:space="preserve"> </w:t>
-      </w:r>
-    </w:p>
-    <w:p>
-      <w:pPr>
-        <w:spacing w:line="360" w:lineRule="auto"/>
-      </w:pPr>
-      <w:r>
-        <w:t xml:space="preserve">These assumptions of the future of drone tech and their use within industry turn this problem from simple delivery time scheduling, to a travelling salesman problem. </w:t>
-      </w:r>
-    </w:p>
-    <w:p>
-      <w:pPr>
-        <w:spacing w:line="360" w:lineRule="auto"/>
+        </w:rPr>
+        <w:t xml:space="preserve">Figure 2 </w:t>
+      </w:r>
+      <w:r>
         <w:rPr>
           <w:b/>
           <w:bCs/>
-          <w:sz w:val="28"/>
-          <w:szCs w:val="28"/>
-        </w:rPr>
-      </w:pPr>
+        </w:rPr>
+        <w:t>–</w:t>
+      </w:r>
       <w:r>
         <w:rPr>
           <w:b/>
           <w:bCs/>
-          <w:sz w:val="28"/>
-          <w:szCs w:val="28"/>
-        </w:rPr>
-        <w:t xml:space="preserve">The Travelling </w:t>
+        </w:rPr>
+        <w:t xml:space="preserve"> </w:t>
       </w:r>
       <w:r>
         <w:rPr>
           <w:b/>
           <w:bCs/>
-          <w:sz w:val="28"/>
-          <w:szCs w:val="28"/>
-        </w:rPr>
+        </w:rPr>
+        <w:t>Comparison of delivery cost and time</w:t>
+      </w:r>
+    </w:p>
+    <w:p>
+      <w:pPr>
+        <w:pStyle w:val="Heading1"/>
+      </w:pPr>
+      <w:r>
+        <w:t>Problem Specification &amp; Boundaries</w:t>
+      </w:r>
+    </w:p>
+    <w:p>
+      <w:pPr>
+        <w:spacing w:line="360" w:lineRule="auto"/>
+      </w:pPr>
+      <w:r>
+        <w:t xml:space="preserve">The problem to be studied and solved here is </w:t>
+      </w:r>
+      <w:r>
+        <w:t xml:space="preserve">how to create optimal </w:t>
+      </w:r>
+      <w:r>
+        <w:t xml:space="preserve">delivery </w:t>
+      </w:r>
+      <w:r>
+        <w:t>schedules</w:t>
+      </w:r>
+      <w:r>
+        <w:t xml:space="preserve"> for drones. We are going to assume that a company of has set up a depot and plan on using that </w:t>
+      </w:r>
+      <w:r>
+        <w:t>as a base for their drones to work from</w:t>
+      </w:r>
+      <w:r>
+        <w:t>. They will also use it as a charging station while they are not in use</w:t>
+      </w:r>
+      <w:r>
+        <w:t>.</w:t>
+      </w:r>
+    </w:p>
+    <w:p>
+      <w:pPr>
+        <w:spacing w:line="360" w:lineRule="auto"/>
+      </w:pPr>
+      <w:r>
+        <w:t>Amazon announced on 5</w:t>
+      </w:r>
+      <w:r>
+        <w:rPr>
+          <w:vertAlign w:val="superscript"/>
+        </w:rPr>
+        <w:t>th</w:t>
+      </w:r>
+      <w:r>
+        <w:t xml:space="preserve"> June 2019 that they expect their drones to be able to fly up to 15 miles and deliver packages under 5 pounds</w:t>
+      </w:r>
+      <w:r>
+        <w:t xml:space="preserve"> (About Amazon Blog)</w:t>
+      </w:r>
+      <w:r>
+        <w:t xml:space="preserve">. </w:t>
+      </w:r>
+      <w:r>
+        <w:t>Jeff Bezos has stated that 86% of items delivered by Amazon weigh 5 pounds or less (CBS News). This shows us that Amazon are aiming to deliver one item per drone per trip.</w:t>
+      </w:r>
+      <w:r>
+        <w:t xml:space="preserve"> </w:t>
+      </w:r>
+      <w:r>
+        <w:t xml:space="preserve">Because of this limitation, the current scheduling task is simple. If a drone can only carry one item at a time, </w:t>
+      </w:r>
+      <w:r>
+        <w:t xml:space="preserve">a </w:t>
+      </w:r>
+      <w:r>
+        <w:t xml:space="preserve">fair solution would be to simply send items in chronological order. The orders would enter a queue and wait their turn for a drone to be available.  </w:t>
+      </w:r>
+    </w:p>
+    <w:p>
+      <w:pPr>
+        <w:spacing w:line="360" w:lineRule="auto"/>
+      </w:pPr>
+      <w:r>
+        <w:t>If drones were able to carry more weight while retaining a 15-mile range, we can look to solve a more complex problem.</w:t>
+      </w:r>
+      <w:r>
+        <w:t xml:space="preserve"> </w:t>
+      </w:r>
+      <w:r>
+        <w:t xml:space="preserve">The Alta 8 from FreeFly Systems </w:t>
+      </w:r>
+      <w:r>
+        <w:t>can</w:t>
+      </w:r>
+      <w:r>
+        <w:t xml:space="preserve"> carry up to 18kg (FreeFlySystems.com). </w:t>
+      </w:r>
+      <w:r>
+        <w:t>I</w:t>
+      </w:r>
+      <w:r>
+        <w:t xml:space="preserve">t is reasonable to assume that technology will continue to improve to the stage where companies </w:t>
+      </w:r>
+      <w:r>
+        <w:t>will</w:t>
+      </w:r>
+      <w:r>
+        <w:t xml:space="preserve"> </w:t>
+      </w:r>
+      <w:r>
+        <w:t>use one drone to carry a much larger item, or several items at once.</w:t>
+      </w:r>
+    </w:p>
+    <w:p>
+      <w:pPr>
+        <w:spacing w:line="360" w:lineRule="auto"/>
+      </w:pPr>
+      <w:r>
+        <w:t xml:space="preserve">If drones can carry multiple items per flight, it allows the company to deliver to many more customers concurrently, without having to scale up the number of drones they own. With this model we need to calculate optimal routes and how we can group customer locations together so they can be served by one drone. While we would still have to consider when an order was placed, it would no longer be the only parameter for our scheduling. Someone may move from position 1 in the queue to position 5 if it is found that a more efficient route is to send a single drone to 4 other people first. With this system we can still provide accurate delivery estimations while also improving the efficiency of our system. </w:t>
+      </w:r>
+      <w:r>
+        <w:t xml:space="preserve">These assumptions of the future of drone tech and their use within industry turn this problem from simple delivery time scheduling, to a travelling salesman problem. </w:t>
+      </w:r>
+    </w:p>
+    <w:p>
+      <w:pPr>
+        <w:pStyle w:val="Heading2"/>
+      </w:pPr>
+      <w:r>
+        <w:t xml:space="preserve">The Travelling </w:t>
+      </w:r>
+      <w:r>
         <w:t>Salesman</w:t>
       </w:r>
       <w:r>
-        <w:rPr>
-          <w:b/>
-          <w:bCs/>
-          <w:sz w:val="28"/>
-          <w:szCs w:val="28"/>
-        </w:rPr>
         <w:t xml:space="preserve"> Problem</w:t>
       </w:r>
       <w:r>
-        <w:rPr>
-          <w:b/>
-          <w:bCs/>
-          <w:sz w:val="28"/>
-          <w:szCs w:val="28"/>
-        </w:rPr>
         <w:t xml:space="preserve"> (TSP)</w:t>
       </w:r>
     </w:p>
@@ -605,12 +584,18 @@
         <w:t xml:space="preserve"> studied by mathematicians in Vienna and Harvard (math.utwaterloo.ca).</w:t>
       </w:r>
       <w:r>
-        <w:t xml:space="preserve"> The problem described a </w:t>
+        <w:t xml:space="preserve"> The problem describe</w:t>
       </w:r>
       <w:r>
         <w:t>s</w:t>
       </w:r>
       <w:r>
+        <w:t xml:space="preserve"> a </w:t>
+      </w:r>
+      <w:r>
+        <w:t>s</w:t>
+      </w:r>
+      <w:r>
         <w:t>alesman</w:t>
       </w:r>
       <w:r>
@@ -637,6 +622,15 @@
       <w:r>
         <w:t>.</w:t>
       </w:r>
+      <w:r>
+        <w:t xml:space="preserve"> The problem of drone scheduling is an example of a TSP. It is scaled down, so instead of a salesman travelling between cities, we have a drone travelling between </w:t>
+      </w:r>
+      <w:r>
+        <w:t>people’s</w:t>
+      </w:r>
+      <w:r>
+        <w:t xml:space="preserve"> homes.</w:t>
+      </w:r>
     </w:p>
     <w:p>
       <w:pPr>
@@ -718,11 +712,9 @@
       <w:r>
         <w:t>If we were able to find and evaluate 1 million routes per second, it would take over 15 days to find the solution for a 15-point route. If we apply this to the drone delivery domain, we may have thousands of orders a day and the amount of processing time and power to brute force the best route is unrealistic. For this reason, we need to find alternative methods to solve the TSP.</w:t>
       </w:r>
-    </w:p>
-    <w:p>
-      <w:pPr>
-        <w:spacing w:line="360" w:lineRule="auto"/>
-      </w:pPr>
+      <w:r>
+        <w:t xml:space="preserve"> </w:t>
+      </w:r>
       <w:r>
         <w:t>The problem is</w:t>
       </w:r>
@@ -837,438 +829,91 @@
     <w:p>
       <w:pPr>
         <w:spacing w:line="360" w:lineRule="auto"/>
-        <w:rPr>
-          <w:b/>
-          <w:bCs/>
-          <w:sz w:val="28"/>
-          <w:szCs w:val="28"/>
-        </w:rPr>
-      </w:pPr>
-      <w:r>
-        <w:rPr>
-          <w:b/>
-          <w:bCs/>
-          <w:sz w:val="28"/>
-          <w:szCs w:val="28"/>
-        </w:rPr>
-        <w:t>Clustering</w:t>
-      </w:r>
-    </w:p>
-    <w:p>
-      <w:pPr>
-        <w:spacing w:line="360" w:lineRule="auto"/>
-      </w:pPr>
-      <w:r>
-        <w:t xml:space="preserve">Because of the difficulty of the Travelling </w:t>
-      </w:r>
-      <w:r>
-        <w:t>s</w:t>
-      </w:r>
-      <w:r>
-        <w:t>alesman</w:t>
-      </w:r>
-      <w:r>
-        <w:t xml:space="preserve"> Problem</w:t>
-      </w:r>
-      <w:r>
-        <w:t>,</w:t>
-      </w:r>
-      <w:r>
-        <w:t xml:space="preserve"> </w:t>
-      </w:r>
-      <w:r>
-        <w:t>and</w:t>
-      </w:r>
-      <w:r>
-        <w:t xml:space="preserve"> the limitations of drone technolog</w:t>
-      </w:r>
-      <w:r>
-        <w:t>y</w:t>
-      </w:r>
-      <w:r>
-        <w:t xml:space="preserve">, it is useful to break down our problem into </w:t>
-      </w:r>
-      <w:r>
-        <w:t>smaller groups, or clusters</w:t>
-      </w:r>
-      <w:r>
-        <w:t xml:space="preserve">. If we take the above example of </w:t>
-      </w:r>
-      <w:r>
-        <w:t xml:space="preserve">15 cities </w:t>
-      </w:r>
-      <w:r>
-        <w:t xml:space="preserve">and we </w:t>
-      </w:r>
-      <w:r>
-        <w:t>split this into 3 sets of 5</w:t>
-      </w:r>
-      <w:r>
-        <w:t>,</w:t>
-      </w:r>
-      <w:r>
-        <w:t xml:space="preserve"> our computation time drops dramatically.</w:t>
-      </w:r>
-      <w:r>
-        <w:t xml:space="preserve"> Assuming the same </w:t>
-      </w:r>
-      <w:r>
-        <w:t>processing</w:t>
-      </w:r>
-      <w:r>
-        <w:t xml:space="preserve"> </w:t>
-      </w:r>
-      <w:r>
-        <w:t>power</w:t>
-      </w:r>
-      <w:r>
-        <w:t xml:space="preserve"> this would take</w:t>
-      </w:r>
-      <w:r>
-        <w:t xml:space="preserve"> 0.00</w:t>
-      </w:r>
-      <w:r>
-        <w:t>036</w:t>
-      </w:r>
-      <w:r>
-        <w:t xml:space="preserve"> seconds to </w:t>
-      </w:r>
-      <w:r>
-        <w:t>find and evaluate the best routes</w:t>
-      </w:r>
-      <w:r>
-        <w:t xml:space="preserve">. While </w:t>
-      </w:r>
-      <w:r>
-        <w:t xml:space="preserve">one </w:t>
-      </w:r>
-      <w:r>
-        <w:t>million routes per second is an unrealistic number, it illustrates the potential benefit</w:t>
-      </w:r>
-      <w:r>
-        <w:t>s to computing and time resources needed with clusters.</w:t>
-      </w:r>
-      <w:r>
-        <w:t xml:space="preserve"> C</w:t>
-      </w:r>
-      <w:r>
-        <w:t>lustering</w:t>
-      </w:r>
-      <w:r>
-        <w:t xml:space="preserve"> also</w:t>
-      </w:r>
-      <w:r>
-        <w:t xml:space="preserve"> allows us to</w:t>
-      </w:r>
-      <w:r>
-        <w:t xml:space="preserve"> model a delivery system with multiple drones delivering simultaneously</w:t>
-      </w:r>
-      <w:r>
-        <w:t xml:space="preserve">, which is more realistic then just creating one route for one drone to carry </w:t>
-      </w:r>
-      <w:r>
-        <w:t>out</w:t>
-      </w:r>
-      <w:r>
-        <w:t>.</w:t>
-      </w:r>
-      <w:r>
-        <w:t xml:space="preserve"> </w:t>
-      </w:r>
-      <w:r>
-        <w:t xml:space="preserve">This technique will also </w:t>
-      </w:r>
-      <w:r>
-        <w:t>improve the speed of delivery.</w:t>
-      </w:r>
-    </w:p>
-    <w:p>
-      <w:pPr>
-        <w:spacing w:line="360" w:lineRule="auto"/>
-        <w:rPr>
-          <w:b/>
-          <w:bCs/>
-          <w:sz w:val="24"/>
-          <w:szCs w:val="24"/>
-        </w:rPr>
-      </w:pPr>
-      <w:r>
-        <w:rPr>
-          <w:b/>
-          <w:bCs/>
-          <w:sz w:val="24"/>
-          <w:szCs w:val="24"/>
-        </w:rPr>
-        <w:t>K-means</w:t>
-      </w:r>
-    </w:p>
-    <w:p>
-      <w:pPr>
-        <w:spacing w:line="360" w:lineRule="auto"/>
-      </w:pPr>
-      <w:r>
-        <w:t xml:space="preserve">The k-means technique </w:t>
-      </w:r>
-      <w:r>
-        <w:t>takes a parameter of k, and randomly selects th</w:t>
-      </w:r>
-      <w:r>
-        <w:t>at many locations to begin. These locations are set as initial centroids</w:t>
-      </w:r>
-      <w:r>
-        <w:t>, or exemplars</w:t>
-      </w:r>
-      <w:r>
-        <w:t>. From here the algorithms assigns each location to a cluster depending on which centroid it is closest to. It then recalculates the centroid by taking the mean of all the locations per cluster. Finally, it reassigns locations to their nearest centroid again. This process repeats until no locations change cluster.</w:t>
-      </w:r>
-      <w:r>
-        <w:t xml:space="preserve"> The model can be adapted slightly to assign the closest location to the mean as the centroid. This is known as </w:t>
-      </w:r>
-      <w:r>
-        <w:t>k</w:t>
-      </w:r>
-      <w:r>
-        <w:t>-mediod.</w:t>
-      </w:r>
-      <w:r>
-        <w:t xml:space="preserve"> (Courtney-Marie Bruggeman)</w:t>
-      </w:r>
-    </w:p>
-    <w:p>
-      <w:pPr>
-        <w:spacing w:line="360" w:lineRule="auto"/>
-      </w:pPr>
-      <w:r>
-        <w:t xml:space="preserve">While this technique is widely used, it </w:t>
-      </w:r>
-      <w:r>
-        <w:t>a number of</w:t>
-      </w:r>
-      <w:r>
-        <w:t xml:space="preserve"> </w:t>
-      </w:r>
-      <w:r>
-        <w:t>issues</w:t>
-      </w:r>
-      <w:r>
-        <w:t xml:space="preserve"> (dev.google)</w:t>
-      </w:r>
-      <w:r>
-        <w:t>. Primarily we need to define the number of clusters ourselves.</w:t>
-      </w:r>
-      <w:r>
-        <w:t xml:space="preserve"> This requires extra analysis before deciding what value to use for the final model</w:t>
-      </w:r>
-      <w:r>
-        <w:t xml:space="preserve">, testing a few different values of k and comparing against some metric. </w:t>
-      </w:r>
-      <w:r>
-        <w:t>Additionally,</w:t>
-      </w:r>
-      <w:r>
-        <w:t xml:space="preserve"> k-means </w:t>
-      </w:r>
-      <w:r>
-        <w:t xml:space="preserve">can give poor results if a poor spread of initial locations are selected. Because the locations are randomly selected, they may end up all in proximity. The solution to this is to run the algorithm several times until a good solution is found, but this </w:t>
-      </w:r>
-      <w:r>
-        <w:t>costs</w:t>
-      </w:r>
-      <w:r>
-        <w:t xml:space="preserve"> time and resources.</w:t>
-      </w:r>
-      <w:r>
-        <w:t xml:space="preserve"> (dev.google).</w:t>
-      </w:r>
-    </w:p>
-    <w:p>
-      <w:pPr>
-        <w:spacing w:line="360" w:lineRule="auto"/>
-        <w:rPr>
-          <w:b/>
-          <w:bCs/>
-          <w:sz w:val="24"/>
-          <w:szCs w:val="24"/>
-        </w:rPr>
-      </w:pPr>
-      <w:r>
-        <w:rPr>
-          <w:b/>
-          <w:bCs/>
-          <w:sz w:val="24"/>
-          <w:szCs w:val="24"/>
-        </w:rPr>
-        <w:t>Affinity Propagation</w:t>
-      </w:r>
-    </w:p>
-    <w:p>
-      <w:pPr>
-        <w:spacing w:line="360" w:lineRule="auto"/>
-      </w:pPr>
-      <w:r>
-        <w:t xml:space="preserve">Affinity Propagation solves these key issues that k-means </w:t>
-      </w:r>
-      <w:r>
-        <w:t>faces</w:t>
-      </w:r>
-      <w:r>
-        <w:t>. It tackles the issue of number of clusters by defining its own, with no input from the user. Because of this is does not fall victim to a poor initial selection of locations</w:t>
-      </w:r>
-      <w:r>
-        <w:t xml:space="preserve">. </w:t>
-      </w:r>
-    </w:p>
-    <w:p>
-      <w:pPr>
-        <w:spacing w:line="360" w:lineRule="auto"/>
-      </w:pPr>
-      <w:r>
-        <w:t>The process</w:t>
-      </w:r>
-      <w:r>
-        <w:t xml:space="preserve"> works by alternating between two steps</w:t>
-      </w:r>
-      <w:r>
-        <w:t>:</w:t>
-      </w:r>
-    </w:p>
-    <w:p>
-      <w:pPr>
-        <w:pStyle w:val="ListParagraph"/>
-        <w:numPr>
-          <w:ilvl w:val="0"/>
-          <w:numId w:val="4"/>
-        </w:numPr>
-        <w:spacing w:line="360" w:lineRule="auto"/>
-      </w:pPr>
-      <w:r>
-        <w:t>Responsibility</w:t>
-      </w:r>
-      <w:r>
-        <w:t>.</w:t>
-      </w:r>
-      <w:r>
-        <w:t xml:space="preserve"> This shows </w:t>
-      </w:r>
-      <w:r>
-        <w:t xml:space="preserve">how </w:t>
-      </w:r>
-      <w:r>
-        <w:t>well fitted a location is to be the exemplar for another</w:t>
-      </w:r>
-      <w:r>
-        <w:t>, relative to all other locations</w:t>
-      </w:r>
-      <w:r>
-        <w:t>. Low similarity means a low chance of two points becoming part of the same cluster.</w:t>
-      </w:r>
-      <w:r>
-        <w:t xml:space="preserve"> This is sent by </w:t>
-      </w:r>
-      <w:r>
-        <w:t>each</w:t>
-      </w:r>
-      <w:r>
-        <w:t xml:space="preserve"> location to </w:t>
-      </w:r>
-      <w:r>
-        <w:t>each</w:t>
-      </w:r>
-      <w:r>
-        <w:t xml:space="preserve"> other location.</w:t>
-      </w:r>
-    </w:p>
-    <w:p>
-      <w:pPr>
-        <w:pStyle w:val="ListParagraph"/>
-        <w:numPr>
-          <w:ilvl w:val="0"/>
-          <w:numId w:val="4"/>
-        </w:numPr>
-        <w:spacing w:line="360" w:lineRule="auto"/>
-      </w:pPr>
-      <w:r>
-        <w:t>Availability</w:t>
-      </w:r>
-      <w:r>
-        <w:t xml:space="preserve">. This shows how </w:t>
-      </w:r>
-      <w:r>
-        <w:t>appropriate</w:t>
-      </w:r>
-      <w:r>
-        <w:t xml:space="preserve"> </w:t>
-      </w:r>
-      <w:r>
-        <w:t xml:space="preserve">it would be for a location to pick </w:t>
-      </w:r>
-      <w:r>
-        <w:t>another</w:t>
-      </w:r>
-      <w:r>
-        <w:t xml:space="preserve"> location as its exemplar, considering the </w:t>
-      </w:r>
-      <w:r>
-        <w:t>responsibility</w:t>
-      </w:r>
-      <w:r>
-        <w:t xml:space="preserve"> score it received from each other location. This is sent back as a reply from </w:t>
-      </w:r>
-      <w:r>
-        <w:t>each</w:t>
-      </w:r>
-      <w:r>
-        <w:t xml:space="preserve"> location to </w:t>
-      </w:r>
-      <w:r>
-        <w:t>each</w:t>
-      </w:r>
-      <w:r>
-        <w:t xml:space="preserve"> other location.</w:t>
-      </w:r>
-    </w:p>
-    <w:p>
-      <w:pPr>
-        <w:spacing w:line="360" w:lineRule="auto"/>
-      </w:pPr>
-      <w:r>
-        <w:t xml:space="preserve">The process </w:t>
-      </w:r>
-      <w:r>
-        <w:t>iterates</w:t>
-      </w:r>
-      <w:r>
-        <w:t xml:space="preserve"> until there is agreement between all locations </w:t>
-      </w:r>
-      <w:r>
-        <w:t>for</w:t>
-      </w:r>
-      <w:r>
-        <w:t xml:space="preserve"> </w:t>
-      </w:r>
-      <w:r>
-        <w:t>where</w:t>
-      </w:r>
-      <w:r>
-        <w:t xml:space="preserve"> is the best exemplar for </w:t>
-      </w:r>
-      <w:r>
-        <w:t>where, and no further changes are needed. (Tan L).</w:t>
-      </w:r>
-    </w:p>
-    <w:p>
-      <w:pPr>
-        <w:spacing w:line="360" w:lineRule="auto"/>
-      </w:pPr>
+      </w:pPr>
+      <w:r>
+        <w:t>We will now review several techniques to solve the travelling salesman problem.</w:t>
+      </w:r>
+    </w:p>
+    <w:p>
+      <w:pPr>
+        <w:spacing w:line="360" w:lineRule="auto"/>
+      </w:pPr>
+      <w:r>
+        <w:t>First, we must consider what method we will use to solve the problem. The simplest method of solving the problem is brute force. The method is to run through every possible route and pick the shortest one. This method is possible for a small number of destinations, however as previously mentioned, this is an unrealistic method as the number of possible routes increases so dramatically for each extra item that must be delivered. For drone delivery, this is not a feasible method to use.</w:t>
+      </w:r>
+    </w:p>
+    <w:p>
+      <w:pPr>
+        <w:spacing w:line="360" w:lineRule="auto"/>
+      </w:pPr>
+      <w:r>
+        <w:t xml:space="preserve">An informed search is a type of search that contains an array of knowledge about the search space, such as cost so far and distance from the target. There are a range of algorithms that fall under informed searches, but we will focus on A* here. A* has several benefits, but it is mainly used due to being optimal and complete. What this means is that on any given search space, if there is a solution, A* is guaranteed to find the best one (geeksforgeeks.org).  </w:t>
+      </w:r>
+    </w:p>
+    <w:p>
+      <w:pPr>
+        <w:spacing w:line="360" w:lineRule="auto"/>
+      </w:pPr>
+      <w:r>
+        <w:t>There are two key issues with using this type of search on this domain. Primarily, we don’t know what the target is for the search to find, other than to have visited every location and have the shortest route possible. If we knew this target, there would be no need to perform a search at all. A* searches are useful for finding the route to a target and showing how to get there, in our case we don’t care about how to get there, we just want the final route. The second issue we have is hardware limitations. As A* searches keep track of where they have been until now, if the route we must take is extremely long, it may be unfeasible to run this type of search on our hardware (Stackabuse.com). These limitations add up and make A* an unsuitable method of solving our problem.</w:t>
+      </w:r>
+    </w:p>
+    <w:p>
+      <w:pPr>
+        <w:spacing w:line="360" w:lineRule="auto"/>
+      </w:pPr>
+      <w:r>
+        <w:t>This leads us on to local searches. A local search is unlike an informed search in that it does not keep track of where it has been. Because of this, the issue of hardware limitation is eliminated, as only the current point the search is at is stored in memory. A local search doesn’t know what the final target it is aiming towards looks like. Unlike A*, local searches carry no guarantee of finding a solution, and if they do find one, it may not be the best solution there is. (Science direct)</w:t>
+      </w:r>
+    </w:p>
+    <w:p>
+      <w:pPr>
+        <w:pStyle w:val="Heading3"/>
+      </w:pPr>
+      <w:r>
+        <w:t>Hill Climbing</w:t>
+      </w:r>
+    </w:p>
+    <w:p>
+      <w:pPr>
+        <w:spacing w:line="360" w:lineRule="auto"/>
+      </w:pPr>
+      <w:r>
+        <w:t>Hill Climbing</w:t>
+      </w:r>
+      <w:r>
+        <w:t xml:space="preserve"> is a basic search algorithm where it looks to each of its neighbouring states and selects the one that seems the best. In this domain it would look to every location it hasn’t visited and pick the one that is closest. The search is complete and returns the route that it has found once there are no</w:t>
+      </w:r>
+      <w:r>
+        <w:t xml:space="preserve"> better choices immediately surrounding it</w:t>
+      </w:r>
+      <w:r>
+        <w:t>. The issue with this type of search is that it can be stuck in a local maximum</w:t>
+      </w:r>
+      <w:r>
+        <w:t>, where there are no better places for the search to go</w:t>
+      </w:r>
+      <w:r>
+        <w:t xml:space="preserve"> locally</w:t>
+      </w:r>
+      <w:r>
+        <w:t>, but the</w:t>
+      </w:r>
+      <w:r>
+        <w:t>re are elsewhere within the domain.</w:t>
+      </w:r>
+      <w:r>
+        <w:t xml:space="preserve"> (Amanur Rahman Saiyed)</w:t>
+      </w:r>
       <w:r>
         <w:rPr>
           <w:noProof/>
         </w:rPr>
         <w:drawing>
-          <wp:inline distT="0" distB="0" distL="0" distR="0" wp14:anchorId="31069BA8" wp14:editId="7113D049">
-            <wp:extent cx="5734050" cy="2867025"/>
-            <wp:effectExtent l="0" t="0" r="0" b="9525"/>
-            <wp:docPr id="4" name="Picture 4"/>
+          <wp:inline distT="0" distB="0" distL="0" distR="0" wp14:anchorId="513D8B22" wp14:editId="5FB23E7B">
+            <wp:extent cx="5724525" cy="2562225"/>
+            <wp:effectExtent l="0" t="0" r="9525" b="9525"/>
+            <wp:docPr id="12" name="Picture 12"/>
             <wp:cNvGraphicFramePr>
               <a:graphicFrameLocks xmlns:a="http://schemas.openxmlformats.org/drawingml/2006/main" noChangeAspect="1"/>
             </wp:cNvGraphicFramePr>
@@ -1276,13 +921,13 @@
               <a:graphicData uri="http://schemas.openxmlformats.org/drawingml/2006/picture">
                 <pic:pic xmlns:pic="http://schemas.openxmlformats.org/drawingml/2006/picture">
                   <pic:nvPicPr>
-                    <pic:cNvPr id="0" name="Picture 3"/>
+                    <pic:cNvPr id="0" name="Picture 7"/>
                     <pic:cNvPicPr>
                       <a:picLocks noChangeAspect="1" noChangeArrowheads="1"/>
                     </pic:cNvPicPr>
                   </pic:nvPicPr>
                   <pic:blipFill>
-                    <a:blip r:embed="rId10" cstate="print">
+                    <a:blip r:embed="rId10">
                       <a:extLst>
                         <a:ext uri="{28A0092B-C50C-407E-A947-70E740481C1C}">
                           <a14:useLocalDpi xmlns:a14="http://schemas.microsoft.com/office/drawing/2010/main" val="0"/>
@@ -1297,7 +942,7 @@
                   <pic:spPr bwMode="auto">
                     <a:xfrm>
                       <a:off x="0" y="0"/>
-                      <a:ext cx="5734050" cy="2867025"/>
+                      <a:ext cx="5724525" cy="2562225"/>
                     </a:xfrm>
                     <a:prstGeom prst="rect">
                       <a:avLst/>
@@ -1317,469 +962,57 @@
     <w:p>
       <w:pPr>
         <w:spacing w:line="360" w:lineRule="auto"/>
-      </w:pPr>
-      <w:r>
-        <w:t>(Geeks for geeks)</w:t>
-      </w:r>
-      <w:r>
-        <w:t xml:space="preserve"> Figure 2 – Affinity </w:t>
-      </w:r>
-      <w:r>
-        <w:t>propagation</w:t>
-      </w:r>
-      <w:r>
-        <w:t xml:space="preserve"> </w:t>
-      </w:r>
-      <w:r>
-        <w:t>steps</w:t>
-      </w:r>
-    </w:p>
-    <w:p>
-      <w:pPr>
-        <w:spacing w:line="360" w:lineRule="auto"/>
-      </w:pPr>
-    </w:p>
-    <w:p>
-      <w:pPr>
-        <w:spacing w:line="360" w:lineRule="auto"/>
-      </w:pPr>
-      <w:r>
-        <w:t xml:space="preserve">Lizhuang Tan et al performed a comparative study of k-means and affinity propagation for clustering with a travelling </w:t>
-      </w:r>
-      <w:r>
-        <w:t>s</w:t>
-      </w:r>
-      <w:r>
-        <w:t>alesman</w:t>
-      </w:r>
-      <w:r>
-        <w:t xml:space="preserve"> problem. They surmised that both algorithms showed an improvement in computational cost then when solving the same problem without clustering. Furthermore, they concluded that they prefer affinity propagation because of the sensitivity of k-means to poor initial centroids, as well as a requirement for a pre-set number of clusters.</w:t>
-      </w:r>
-    </w:p>
-    <w:p>
-      <w:pPr>
-        <w:spacing w:line="360" w:lineRule="auto"/>
         <w:rPr>
           <w:b/>
           <w:bCs/>
-          <w:sz w:val="28"/>
-          <w:szCs w:val="28"/>
         </w:rPr>
       </w:pPr>
       <w:r>
         <w:rPr>
           <w:b/>
           <w:bCs/>
-          <w:sz w:val="28"/>
-          <w:szCs w:val="28"/>
-        </w:rPr>
-        <w:t xml:space="preserve">Travelling </w:t>
+        </w:rPr>
+        <w:t>Figure 4 – Hill Climbing</w:t>
       </w:r>
       <w:r>
         <w:rPr>
           <w:b/>
           <w:bCs/>
-          <w:sz w:val="28"/>
-          <w:szCs w:val="28"/>
-        </w:rPr>
-        <w:t>Salesman</w:t>
-      </w:r>
-      <w:r>
-        <w:rPr>
-          <w:b/>
-          <w:bCs/>
-          <w:sz w:val="28"/>
-          <w:szCs w:val="28"/>
-        </w:rPr>
-        <w:t xml:space="preserve"> Problem</w:t>
-      </w:r>
-    </w:p>
-    <w:p>
-      <w:pPr>
-        <w:spacing w:line="360" w:lineRule="auto"/>
-      </w:pPr>
-      <w:r>
-        <w:t xml:space="preserve">Here we will review several techniques applicable to solving the </w:t>
-      </w:r>
-      <w:r>
-        <w:t>T</w:t>
-      </w:r>
-      <w:r>
-        <w:t xml:space="preserve">ravelling </w:t>
-      </w:r>
-      <w:r>
-        <w:t>s</w:t>
-      </w:r>
-      <w:r>
-        <w:t>alesman</w:t>
-      </w:r>
-      <w:r>
+        </w:rPr>
         <w:t xml:space="preserve"> </w:t>
       </w:r>
-      <w:r>
-        <w:t>p</w:t>
-      </w:r>
-      <w:bookmarkStart w:id="0" w:name="_GoBack"/>
-      <w:bookmarkEnd w:id="0"/>
-      <w:r>
-        <w:t>roblem</w:t>
-      </w:r>
-      <w:r>
-        <w:t>.</w:t>
-      </w:r>
-    </w:p>
-    <w:p>
-      <w:pPr>
-        <w:spacing w:line="360" w:lineRule="auto"/>
-      </w:pPr>
-      <w:r>
-        <w:t>First,</w:t>
-      </w:r>
-      <w:r>
-        <w:t xml:space="preserve"> </w:t>
-      </w:r>
-      <w:r>
-        <w:t xml:space="preserve">we </w:t>
-      </w:r>
-      <w:r>
-        <w:t xml:space="preserve">must consider what </w:t>
-      </w:r>
-      <w:r>
-        <w:t>method we will use to solve the problem. The simplest method of solving the problem is brute force. The method is to run through every possible route and pic</w:t>
-      </w:r>
-      <w:r>
-        <w:t xml:space="preserve">k </w:t>
-      </w:r>
-      <w:r>
-        <w:t xml:space="preserve">the shortest one. </w:t>
-      </w:r>
-      <w:r>
-        <w:t>This method is possible for a small number of destinations, however a</w:t>
-      </w:r>
-      <w:r>
-        <w:t xml:space="preserve">s previously mentioned, this is an unrealistic method as the number of possible routes increases so dramatically for each extra item that </w:t>
-      </w:r>
-      <w:r>
-        <w:t>must</w:t>
-      </w:r>
-      <w:r>
-        <w:t xml:space="preserve"> be delivered.</w:t>
-      </w:r>
-      <w:r>
-        <w:t xml:space="preserve"> </w:t>
-      </w:r>
-      <w:r>
-        <w:t xml:space="preserve">For </w:t>
-      </w:r>
-      <w:r>
-        <w:t>drone delivery</w:t>
-      </w:r>
-      <w:r>
-        <w:t>, this is not a feasible method to use.</w:t>
-      </w:r>
-    </w:p>
-    <w:p>
-      <w:pPr>
-        <w:spacing w:line="360" w:lineRule="auto"/>
-      </w:pPr>
-      <w:r>
-        <w:t>A</w:t>
-      </w:r>
-      <w:r>
-        <w:t xml:space="preserve">n informed </w:t>
-      </w:r>
-      <w:r>
-        <w:t xml:space="preserve">search is a type of search that contains an array of knowledge about the search space, such as cost so far and distance from the target. </w:t>
-      </w:r>
-      <w:r>
-        <w:t xml:space="preserve">There are a range of algorithms </w:t>
-      </w:r>
-      <w:r>
-        <w:t xml:space="preserve">that fall under informed searches, but we will focus on A* here. A* has </w:t>
-      </w:r>
-      <w:r>
-        <w:t>several benefits, but it is mainly used due to being optimal and complete. What this means is that on any given search space, if there is a solution, A* is guaranteed to find the best one</w:t>
-      </w:r>
-      <w:r>
-        <w:t xml:space="preserve"> (geeksforgeeks.org)</w:t>
-      </w:r>
-      <w:r>
-        <w:t>.</w:t>
-      </w:r>
-      <w:r>
-        <w:t xml:space="preserve">  </w:t>
-      </w:r>
-    </w:p>
-    <w:p>
-      <w:pPr>
-        <w:spacing w:line="360" w:lineRule="auto"/>
-      </w:pPr>
-      <w:r>
-        <w:t xml:space="preserve">There are two key issues with using this type of search on this domain. Primarily, we don’t know what the target is for the search to </w:t>
-      </w:r>
-      <w:r>
-        <w:t xml:space="preserve">find, other than to have visited every location and have the shortest route possible. </w:t>
-      </w:r>
-      <w:r>
-        <w:t xml:space="preserve">If we knew this target, there would be no need to perform a search at all. </w:t>
-      </w:r>
-      <w:r>
-        <w:t>A*</w:t>
-      </w:r>
-      <w:r>
-        <w:t xml:space="preserve"> searches are useful for finding the route to a target and showing how to get there, in our case we don’t care about how to get there, we just want the </w:t>
-      </w:r>
-      <w:r>
-        <w:t xml:space="preserve">final </w:t>
-      </w:r>
-      <w:r>
-        <w:t xml:space="preserve">route. The second issue we have is hardware limitations. As </w:t>
-      </w:r>
-      <w:r>
-        <w:t>A*</w:t>
-      </w:r>
-      <w:r>
-        <w:t xml:space="preserve"> searches keep track of where they have been until now, if the route we must take is extremely long, it may be unfeasible to run this type of search on </w:t>
-      </w:r>
-      <w:r>
-        <w:t>our hardware</w:t>
-      </w:r>
-      <w:r>
-        <w:t xml:space="preserve"> (Stackabuse.com)</w:t>
-      </w:r>
-      <w:r>
-        <w:t>.</w:t>
-      </w:r>
-      <w:r>
-        <w:t xml:space="preserve"> </w:t>
-      </w:r>
-      <w:r>
-        <w:t>These limitations add up and make A* an unsuitable method of solving our problem.</w:t>
-      </w:r>
-    </w:p>
-    <w:p>
-      <w:pPr>
-        <w:spacing w:line="360" w:lineRule="auto"/>
-      </w:pPr>
-      <w:r>
-        <w:t>This leads us on to</w:t>
-      </w:r>
-      <w:r>
-        <w:t xml:space="preserve"> local </w:t>
-      </w:r>
-      <w:r>
-        <w:t>searches.</w:t>
-      </w:r>
-      <w:r>
-        <w:t xml:space="preserve"> A local search is unlike an informed search</w:t>
-      </w:r>
-      <w:r>
-        <w:t xml:space="preserve"> in that</w:t>
-      </w:r>
-      <w:r>
-        <w:t xml:space="preserve"> it does not keep track of where it has been.</w:t>
-      </w:r>
-      <w:r>
-        <w:t xml:space="preserve"> Because of this, the issue of hardware </w:t>
-      </w:r>
-      <w:r>
-        <w:t>limitation</w:t>
-      </w:r>
-      <w:r>
-        <w:t xml:space="preserve"> is eliminated, as only the current point the search </w:t>
-      </w:r>
-      <w:r>
-        <w:t xml:space="preserve">is at is </w:t>
-      </w:r>
-      <w:r>
-        <w:t>stored in memory.</w:t>
-      </w:r>
-      <w:r>
-        <w:t xml:space="preserve"> </w:t>
-      </w:r>
-      <w:r>
-        <w:t xml:space="preserve">A local search </w:t>
-      </w:r>
-      <w:r>
-        <w:t>doesn’t know what the final target it is aiming towards looks like</w:t>
-      </w:r>
-      <w:r>
-        <w:t xml:space="preserve">. </w:t>
-      </w:r>
-      <w:r>
-        <w:t xml:space="preserve">Unlike A*, local searches carry no guarantee of finding a solution, and if they do find one, it may not be the best </w:t>
-      </w:r>
-      <w:r>
-        <w:t>solution</w:t>
-      </w:r>
-      <w:r>
-        <w:t xml:space="preserve"> there is.</w:t>
-      </w:r>
-      <w:r>
-        <w:t xml:space="preserve"> </w:t>
-      </w:r>
-      <w:r>
-        <w:t>(Science direct)</w:t>
-      </w:r>
-    </w:p>
-    <w:p>
-      <w:pPr>
-        <w:spacing w:line="360" w:lineRule="auto"/>
-        <w:rPr>
-          <w:b/>
-          <w:bCs/>
-          <w:sz w:val="24"/>
-          <w:szCs w:val="24"/>
-        </w:rPr>
-      </w:pPr>
-      <w:r>
-        <w:rPr>
-          <w:b/>
-          <w:bCs/>
-          <w:sz w:val="24"/>
-          <w:szCs w:val="24"/>
-        </w:rPr>
-        <w:t>Nearest Neighbour</w:t>
-      </w:r>
-    </w:p>
-    <w:p>
-      <w:pPr>
-        <w:spacing w:line="360" w:lineRule="auto"/>
-      </w:pPr>
-      <w:r>
-        <w:t>Nearest Neighbour is a basic search algorithm</w:t>
-      </w:r>
-      <w:r>
-        <w:t xml:space="preserve"> where it looks to each of its neighbouring states and selects the one that seems the best. </w:t>
-      </w:r>
-      <w:r>
-        <w:t xml:space="preserve">In this domain it would look to every location it hasn’t visited and pick the one that is closest. </w:t>
-      </w:r>
-      <w:r>
-        <w:t xml:space="preserve">The search is complete and returns the route that it has found once </w:t>
-      </w:r>
-      <w:r>
-        <w:t>there are no new places to visit</w:t>
-      </w:r>
-      <w:r>
-        <w:t xml:space="preserve">. The issue with this type of search is that it can be stuck in what’s known as a local maximum. </w:t>
-      </w:r>
-      <w:r>
-        <w:t>This is where the route the algorithm has found cannot be improved</w:t>
-      </w:r>
-      <w:r>
-        <w:t xml:space="preserve"> upon by the algorithm. It will always find this same route. (Amanur Rahman Saiyed)</w:t>
-      </w:r>
-    </w:p>
-    <w:p>
-      <w:pPr>
-        <w:spacing w:line="360" w:lineRule="auto"/>
-        <w:rPr>
-          <w:b/>
-          <w:bCs/>
-          <w:sz w:val="24"/>
-          <w:szCs w:val="24"/>
-        </w:rPr>
-      </w:pPr>
-      <w:r>
-        <w:rPr>
-          <w:b/>
-          <w:bCs/>
-          <w:sz w:val="24"/>
-          <w:szCs w:val="24"/>
-        </w:rPr>
-        <w:t>Convex Hull</w:t>
-      </w:r>
-      <w:r>
-        <w:rPr>
-          <w:b/>
-          <w:bCs/>
-          <w:sz w:val="24"/>
-          <w:szCs w:val="24"/>
-        </w:rPr>
-        <w:t xml:space="preserve"> &amp; </w:t>
-      </w:r>
-      <w:r>
-        <w:rPr>
-          <w:b/>
-          <w:bCs/>
-          <w:sz w:val="24"/>
-          <w:szCs w:val="24"/>
-        </w:rPr>
-        <w:t>Cheapest Insertion</w:t>
-      </w:r>
-    </w:p>
-    <w:p>
-      <w:pPr>
-        <w:spacing w:line="360" w:lineRule="auto"/>
-      </w:pPr>
-      <w:r>
-        <w:t xml:space="preserve">Next there is a combination of techniques that are viable to solve the TSP. The convex hull algorithm is used to create an outside boundary that all locations lie within. </w:t>
-      </w:r>
-      <w:r>
-        <w:t xml:space="preserve">It begins the search at an extreme point, such </w:t>
-      </w:r>
-      <w:r>
-        <w:t>as</w:t>
-      </w:r>
-      <w:r>
-        <w:t xml:space="preserve"> topmost. </w:t>
-      </w:r>
-      <w:r>
-        <w:t>Started facing</w:t>
-      </w:r>
-      <w:r>
-        <w:t xml:space="preserve"> away</w:t>
-      </w:r>
-      <w:r>
-        <w:t xml:space="preserve"> from the rest of the locations</w:t>
-      </w:r>
-      <w:r>
-        <w:t>, the search looks clockwise and stops when it finds another point. The process is repeated until it returns to the start point. This gives us our outside boundary. (Engineering book)</w:t>
-      </w:r>
-    </w:p>
-    <w:p>
-      <w:pPr>
-        <w:spacing w:line="360" w:lineRule="auto"/>
-      </w:pPr>
-      <w:r>
-        <w:t>From here we use a method called cheapest insertion to visit all the locations that lie within this boundary. This finds every remaining location, and every way to get to this location. It then calculates a ‘penalty’ for travelling to this location. This penalty is the difference between the distance travelled for the new route, and the distance travelled for the old route.</w:t>
-      </w:r>
-      <w:r>
-        <w:t xml:space="preserve"> The algorithm then selects the route with the lowest penalty and moves on until all locations have been visited.</w:t>
-      </w:r>
-      <w:r>
-        <w:t xml:space="preserve"> (Engineering book)</w:t>
-      </w:r>
-    </w:p>
-    <w:p>
-      <w:pPr>
-        <w:spacing w:line="360" w:lineRule="auto"/>
-        <w:rPr>
-          <w:b/>
-          <w:bCs/>
-          <w:sz w:val="24"/>
-          <w:szCs w:val="24"/>
-        </w:rPr>
-      </w:pPr>
-      <w:r>
-        <w:rPr>
-          <w:b/>
-          <w:bCs/>
-          <w:sz w:val="24"/>
-          <w:szCs w:val="24"/>
-        </w:rPr>
+    </w:p>
+    <w:p>
+      <w:pPr>
+        <w:pStyle w:val="Heading3"/>
+      </w:pPr>
+      <w:r>
+        <w:t>Convex Hull &amp; Cheapest Insertion</w:t>
+      </w:r>
+    </w:p>
+    <w:p>
+      <w:pPr>
+        <w:spacing w:line="360" w:lineRule="auto"/>
+      </w:pPr>
+      <w:r>
+        <w:t>Next there is a combination of techniques that are viable to solve the TSP. The convex hull algorithm is used to create an outside boundary that all locations lie within. It begins the search at an extreme point, such as topmost. Started facing away from the rest of the locations, the search looks clockwise and stops when it finds another point. The process is repeated until it returns to the start point. This gives us our outside boundary. (Engineering book)</w:t>
+      </w:r>
+    </w:p>
+    <w:p>
+      <w:pPr>
+        <w:spacing w:line="360" w:lineRule="auto"/>
+      </w:pPr>
+      <w:r>
+        <w:t>From here we use a method called cheapest insertion to visit all the locations that lie within this boundary. This finds every remaining location, and every way to get to this location. It then calculates a ‘penalty’ for travelling to this location. This penalty is the difference between the distance travelled for the new route, and the distance travelled for the old route. The algorithm then selects the route with the lowest penalty and moves on until all locations have been visited. (Engineering book)</w:t>
+      </w:r>
+    </w:p>
+    <w:p>
+      <w:pPr>
+        <w:pStyle w:val="Heading3"/>
+      </w:pPr>
+      <w:r>
         <w:t>Genetic Algorithm</w:t>
       </w:r>
-      <w:r>
-        <w:rPr>
-          <w:b/>
-          <w:bCs/>
-          <w:sz w:val="24"/>
-          <w:szCs w:val="24"/>
-        </w:rPr>
-        <w:t>s</w:t>
-      </w:r>
     </w:p>
     <w:p>
       <w:pPr>
@@ -1794,28 +1027,7 @@
         <w:spacing w:line="360" w:lineRule="auto"/>
       </w:pPr>
       <w:r>
-        <w:t xml:space="preserve">The search begins with a randomly </w:t>
-      </w:r>
-      <w:r>
-        <w:t>generated</w:t>
-      </w:r>
-      <w:r>
-        <w:t xml:space="preserve"> set of individuals, or in the case of TSP, routes.</w:t>
-      </w:r>
-      <w:r>
-        <w:t xml:space="preserve"> These individuals are characterised by a set of parameters and should all be different. From here a fitness score is calculated for each individual. This score determines </w:t>
-      </w:r>
-      <w:r>
-        <w:t>good the solution is compared to others</w:t>
-      </w:r>
-      <w:r>
-        <w:t>. Here our fitness score would be length of route. Next</w:t>
-      </w:r>
-      <w:r>
-        <w:t>,</w:t>
-      </w:r>
-      <w:r>
-        <w:t xml:space="preserve"> selection occurs. Selection is the method of passing on genes to the next generation. Two pairs of individuals are selected based on their fitness score and move forward.</w:t>
+        <w:t>The search begins with a randomly generated set of individuals, or in the case of TSP, routes. These individuals are characterised by a set of parameters and should all be different. From here a fitness score is calculated for each individual. This score determines good the solution is compared to others. Here our fitness score would be length of route. Next, selection occurs. Selection is the method of passing on genes to the next generation. Two pairs of individuals are selected based on their fitness score and move forward.</w:t>
       </w:r>
     </w:p>
     <w:p>
@@ -1831,34 +1043,22 @@
         <w:spacing w:line="360" w:lineRule="auto"/>
       </w:pPr>
       <w:r>
-        <w:t>The process continues until the population has converged. Conversion here means that th</w:t>
-      </w:r>
-      <w:r>
-        <w:t>e offspring being created are not significantly different from the generation creating them.</w:t>
-      </w:r>
-      <w:r>
-        <w:t xml:space="preserve"> </w:t>
-      </w:r>
-      <w:r>
-        <w:t>The size of the population does not grow. Once new generations have been formed, individuals that have the lowest score are removed from the search space.</w:t>
-      </w:r>
-      <w:r>
-        <w:t xml:space="preserve"> (P. Larranaga)</w:t>
-      </w:r>
-      <w:r>
-        <w:t xml:space="preserve"> (Kylie Bryant)</w:t>
-      </w:r>
-    </w:p>
-    <w:p>
-      <w:pPr>
-        <w:spacing w:line="360" w:lineRule="auto"/>
-      </w:pPr>
+        <w:t>The process continues until the population has converged. Conversion here means that the offspring being created are not significantly different from the generation creating them. The size of the population does not grow. Once new generations have been formed, individuals that have the lowest score are removed from the search space. (P. Larranaga) (Kylie Bryant)</w:t>
+      </w:r>
+    </w:p>
+    <w:p>
+      <w:pPr>
+        <w:spacing w:line="360" w:lineRule="auto"/>
+      </w:pPr>
+      <w:r>
+        <w:t xml:space="preserve">                                                      </w:t>
+      </w:r>
       <w:r>
         <w:rPr>
           <w:noProof/>
         </w:rPr>
         <w:drawing>
-          <wp:inline distT="0" distB="0" distL="0" distR="0" wp14:anchorId="7F6E2A49" wp14:editId="76481FB2">
+          <wp:inline distT="0" distB="0" distL="0" distR="0" wp14:anchorId="38CA26B7" wp14:editId="3E3BF9DF">
             <wp:extent cx="2402640" cy="2600325"/>
             <wp:effectExtent l="0" t="0" r="0" b="0"/>
             <wp:docPr id="5" name="Picture 5"/>
@@ -1910,19 +1110,6 @@
     <w:p>
       <w:pPr>
         <w:spacing w:line="360" w:lineRule="auto"/>
-      </w:pPr>
-      <w:r>
-        <w:t>Fig 3 – Flowchart of a genetic algorithm</w:t>
-      </w:r>
-    </w:p>
-    <w:p>
-      <w:pPr>
-        <w:spacing w:line="360" w:lineRule="auto"/>
-      </w:pPr>
-    </w:p>
-    <w:p>
-      <w:pPr>
-        <w:spacing w:line="360" w:lineRule="auto"/>
         <w:rPr>
           <w:b/>
           <w:bCs/>
@@ -1933,27 +1120,407 @@
           <w:b/>
           <w:bCs/>
         </w:rPr>
-        <w:t>Environments</w:t>
-      </w:r>
-    </w:p>
-    <w:p>
-      <w:pPr>
-        <w:spacing w:line="360" w:lineRule="auto"/>
-      </w:pPr>
-      <w:r>
-        <w:t>Here we will discuss the environment to be used for the development of the system.</w:t>
+        <w:t xml:space="preserve">Fig </w:t>
+      </w:r>
+      <w:r>
+        <w:rPr>
+          <w:b/>
+          <w:bCs/>
+        </w:rPr>
+        <w:t>5</w:t>
+      </w:r>
+      <w:r>
+        <w:rPr>
+          <w:b/>
+          <w:bCs/>
+        </w:rPr>
+        <w:t xml:space="preserve"> – </w:t>
+      </w:r>
+      <w:r>
+        <w:rPr>
+          <w:b/>
+          <w:bCs/>
+        </w:rPr>
+        <w:t>Genetic Algorithm flow chart</w:t>
+      </w:r>
+    </w:p>
+    <w:p>
+      <w:pPr>
+        <w:pStyle w:val="Heading2"/>
+      </w:pPr>
+      <w:r>
+        <w:t>Clustering</w:t>
+      </w:r>
+    </w:p>
+    <w:p>
+      <w:pPr>
+        <w:spacing w:line="360" w:lineRule="auto"/>
+      </w:pPr>
+      <w:r>
+        <w:t xml:space="preserve">Because of </w:t>
+      </w:r>
+      <w:r>
+        <w:t>both the d</w:t>
+      </w:r>
+      <w:r>
+        <w:t xml:space="preserve">ifficulty of the Travelling </w:t>
+      </w:r>
+      <w:r>
+        <w:t>s</w:t>
+      </w:r>
+      <w:r>
+        <w:t>alesman</w:t>
+      </w:r>
+      <w:r>
+        <w:t xml:space="preserve"> Problem</w:t>
+      </w:r>
+      <w:r>
+        <w:t>,</w:t>
       </w:r>
       <w:r>
         <w:t xml:space="preserve"> </w:t>
       </w:r>
       <w:r>
-        <w:t xml:space="preserve">The three key </w:t>
-      </w:r>
-      <w:r>
-        <w:t xml:space="preserve">problems to be solved </w:t>
-      </w:r>
-      <w:r>
-        <w:t>are:</w:t>
+        <w:t>and</w:t>
+      </w:r>
+      <w:r>
+        <w:t xml:space="preserve"> the limitations of drone technolog</w:t>
+      </w:r>
+      <w:r>
+        <w:t>y</w:t>
+      </w:r>
+      <w:r>
+        <w:t xml:space="preserve">, it is useful to break down our problem into </w:t>
+      </w:r>
+      <w:r>
+        <w:t>smaller groups, or clusters</w:t>
+      </w:r>
+      <w:r>
+        <w:t xml:space="preserve">. If we take the above example of </w:t>
+      </w:r>
+      <w:r>
+        <w:t xml:space="preserve">15 cities </w:t>
+      </w:r>
+      <w:r>
+        <w:t xml:space="preserve">and we </w:t>
+      </w:r>
+      <w:r>
+        <w:t>split this into 3 sets of 5</w:t>
+      </w:r>
+      <w:r>
+        <w:t>,</w:t>
+      </w:r>
+      <w:r>
+        <w:t xml:space="preserve"> our computation time drops dramatically.</w:t>
+      </w:r>
+      <w:r>
+        <w:t xml:space="preserve"> Assuming the same </w:t>
+      </w:r>
+      <w:r>
+        <w:t>processing</w:t>
+      </w:r>
+      <w:r>
+        <w:t xml:space="preserve"> </w:t>
+      </w:r>
+      <w:r>
+        <w:t>power</w:t>
+      </w:r>
+      <w:r>
+        <w:t xml:space="preserve"> this would take</w:t>
+      </w:r>
+      <w:r>
+        <w:t xml:space="preserve"> 0.00</w:t>
+      </w:r>
+      <w:r>
+        <w:t>036</w:t>
+      </w:r>
+      <w:r>
+        <w:t xml:space="preserve"> seconds to </w:t>
+      </w:r>
+      <w:r>
+        <w:t>find and evaluate the best routes</w:t>
+      </w:r>
+      <w:r>
+        <w:t xml:space="preserve">. While </w:t>
+      </w:r>
+      <w:r>
+        <w:t xml:space="preserve">one </w:t>
+      </w:r>
+      <w:r>
+        <w:t>million routes per second is an unrealistic number, it illustrates the potential benefit</w:t>
+      </w:r>
+      <w:r>
+        <w:t>s to computing and time resources needed with clusters.</w:t>
+      </w:r>
+      <w:r>
+        <w:t xml:space="preserve"> </w:t>
+      </w:r>
+    </w:p>
+    <w:p>
+      <w:pPr>
+        <w:spacing w:line="360" w:lineRule="auto"/>
+      </w:pPr>
+      <w:r>
+        <w:t>C</w:t>
+      </w:r>
+      <w:r>
+        <w:t>lustering</w:t>
+      </w:r>
+      <w:r>
+        <w:t xml:space="preserve"> also</w:t>
+      </w:r>
+      <w:r>
+        <w:t xml:space="preserve"> allows us to</w:t>
+      </w:r>
+      <w:r>
+        <w:t xml:space="preserve"> model a delivery system with multiple drones delivering simultaneously</w:t>
+      </w:r>
+      <w:r>
+        <w:t xml:space="preserve">, which is more realistic then just creating one route for one drone to carry </w:t>
+      </w:r>
+      <w:r>
+        <w:t>out</w:t>
+      </w:r>
+      <w:r>
+        <w:t>.</w:t>
+      </w:r>
+      <w:r>
+        <w:t xml:space="preserve"> </w:t>
+      </w:r>
+      <w:r>
+        <w:t xml:space="preserve">If we simply assume that drones will be able to carry more weight but fly the same distance as they currently can, we still need to create clusters. We don’t want drones to be flying randomly from one edge of their range to the other, but instead to deliver to a few closely grouped locations and return to the depot. These two </w:t>
+      </w:r>
+    </w:p>
+    <w:p>
+      <w:pPr>
+        <w:pStyle w:val="Heading3"/>
+      </w:pPr>
+      <w:r>
+        <w:t>K-means</w:t>
+      </w:r>
+    </w:p>
+    <w:p>
+      <w:pPr>
+        <w:spacing w:line="360" w:lineRule="auto"/>
+      </w:pPr>
+      <w:r>
+        <w:t xml:space="preserve">The k-means technique </w:t>
+      </w:r>
+      <w:r>
+        <w:t>takes a parameter of k, and randomly selects th</w:t>
+      </w:r>
+      <w:r>
+        <w:t>at many locations to begin. These locations are set as initial centroids</w:t>
+      </w:r>
+      <w:r>
+        <w:t>, or exemplars</w:t>
+      </w:r>
+      <w:r>
+        <w:t>. From here the algorithms assigns each location to a cluster depending on which centroid it is closest to. It then recalculates the centroid by taking the mean of all the locations per cluster. Finally, it reassigns locations to their nearest centroid again. This process repeats until no locations change cluster.</w:t>
+      </w:r>
+      <w:r>
+        <w:t xml:space="preserve"> The model can be adapted slightly to assign the closest location to the mean as the centroid. This is known as </w:t>
+      </w:r>
+      <w:r>
+        <w:t>k</w:t>
+      </w:r>
+      <w:r>
+        <w:t>-mediod.</w:t>
+      </w:r>
+      <w:r>
+        <w:t xml:space="preserve"> (Courtney-Marie Bruggeman)</w:t>
+      </w:r>
+    </w:p>
+    <w:p>
+      <w:pPr>
+        <w:spacing w:line="360" w:lineRule="auto"/>
+        <w:rPr>
+          <w:noProof/>
+        </w:rPr>
+      </w:pPr>
+      <w:r>
+        <w:rPr>
+          <w:noProof/>
+        </w:rPr>
+        <w:t xml:space="preserve">                                                   </w:t>
+      </w:r>
+      <w:r>
+        <w:rPr>
+          <w:noProof/>
+        </w:rPr>
+        <w:t xml:space="preserve"> </w:t>
+      </w:r>
+      <w:r>
+        <w:rPr>
+          <w:noProof/>
+        </w:rPr>
+        <w:drawing>
+          <wp:inline distT="0" distB="0" distL="0" distR="0" wp14:anchorId="1637FE48" wp14:editId="3036A2EE">
+            <wp:extent cx="1590675" cy="2980048"/>
+            <wp:effectExtent l="0" t="0" r="0" b="0"/>
+            <wp:docPr id="11" name="Picture 11"/>
+            <wp:cNvGraphicFramePr>
+              <a:graphicFrameLocks xmlns:a="http://schemas.openxmlformats.org/drawingml/2006/main" noChangeAspect="1"/>
+            </wp:cNvGraphicFramePr>
+            <a:graphic xmlns:a="http://schemas.openxmlformats.org/drawingml/2006/main">
+              <a:graphicData uri="http://schemas.openxmlformats.org/drawingml/2006/picture">
+                <pic:pic xmlns:pic="http://schemas.openxmlformats.org/drawingml/2006/picture">
+                  <pic:nvPicPr>
+                    <pic:cNvPr id="0" name="Picture 6"/>
+                    <pic:cNvPicPr>
+                      <a:picLocks noChangeAspect="1" noChangeArrowheads="1"/>
+                    </pic:cNvPicPr>
+                  </pic:nvPicPr>
+                  <pic:blipFill>
+                    <a:blip r:embed="rId12" cstate="print">
+                      <a:extLst>
+                        <a:ext uri="{28A0092B-C50C-407E-A947-70E740481C1C}">
+                          <a14:useLocalDpi xmlns:a14="http://schemas.microsoft.com/office/drawing/2010/main" val="0"/>
+                        </a:ext>
+                      </a:extLst>
+                    </a:blip>
+                    <a:srcRect/>
+                    <a:stretch>
+                      <a:fillRect/>
+                    </a:stretch>
+                  </pic:blipFill>
+                  <pic:spPr bwMode="auto">
+                    <a:xfrm>
+                      <a:off x="0" y="0"/>
+                      <a:ext cx="1590675" cy="2980048"/>
+                    </a:xfrm>
+                    <a:prstGeom prst="rect">
+                      <a:avLst/>
+                    </a:prstGeom>
+                    <a:noFill/>
+                    <a:ln>
+                      <a:noFill/>
+                    </a:ln>
+                  </pic:spPr>
+                </pic:pic>
+              </a:graphicData>
+            </a:graphic>
+          </wp:inline>
+        </w:drawing>
+      </w:r>
+    </w:p>
+    <w:p>
+      <w:pPr>
+        <w:spacing w:line="360" w:lineRule="auto"/>
+        <w:rPr>
+          <w:b/>
+          <w:bCs/>
+        </w:rPr>
+      </w:pPr>
+      <w:r>
+        <w:rPr>
+          <w:b/>
+          <w:bCs/>
+          <w:noProof/>
+        </w:rPr>
+        <w:t xml:space="preserve">Figure </w:t>
+      </w:r>
+      <w:r>
+        <w:rPr>
+          <w:b/>
+          <w:bCs/>
+          <w:noProof/>
+        </w:rPr>
+        <w:t>6</w:t>
+      </w:r>
+      <w:r>
+        <w:rPr>
+          <w:b/>
+          <w:bCs/>
+          <w:noProof/>
+        </w:rPr>
+        <w:t xml:space="preserve"> – K-means clustering </w:t>
+      </w:r>
+    </w:p>
+    <w:p>
+      <w:pPr>
+        <w:spacing w:line="360" w:lineRule="auto"/>
+      </w:pPr>
+      <w:r>
+        <w:t xml:space="preserve">While this technique is widely used, it </w:t>
+      </w:r>
+      <w:r>
+        <w:t>a number of</w:t>
+      </w:r>
+      <w:r>
+        <w:t xml:space="preserve"> </w:t>
+      </w:r>
+      <w:r>
+        <w:t>issues</w:t>
+      </w:r>
+      <w:r>
+        <w:t xml:space="preserve"> (dev.google)</w:t>
+      </w:r>
+      <w:r>
+        <w:t>. Primarily we need to define the number of clusters ourselves.</w:t>
+      </w:r>
+      <w:r>
+        <w:t xml:space="preserve"> This requires extra analysis before deciding what value to use for the final model</w:t>
+      </w:r>
+      <w:r>
+        <w:t xml:space="preserve">, testing a few different values of k and comparing against some metric. </w:t>
+      </w:r>
+      <w:r>
+        <w:t>Additionally,</w:t>
+      </w:r>
+      <w:r>
+        <w:t xml:space="preserve"> k-means </w:t>
+      </w:r>
+      <w:r>
+        <w:t xml:space="preserve">can give poor results if a poor spread of initial locations are selected. Because the locations are randomly selected, they may end up all in proximity. The solution to this is to run the algorithm several times until a good solution is found, but this </w:t>
+      </w:r>
+      <w:r>
+        <w:t>costs</w:t>
+      </w:r>
+      <w:r>
+        <w:t xml:space="preserve"> time and resources.</w:t>
+      </w:r>
+      <w:r>
+        <w:t xml:space="preserve"> (dev.google).</w:t>
+      </w:r>
+    </w:p>
+    <w:p>
+      <w:pPr>
+        <w:pStyle w:val="Heading3"/>
+      </w:pPr>
+      <w:r>
+        <w:t>Affinity Propagation</w:t>
+      </w:r>
+    </w:p>
+    <w:p>
+      <w:pPr>
+        <w:spacing w:line="360" w:lineRule="auto"/>
+      </w:pPr>
+      <w:r>
+        <w:t xml:space="preserve">Affinity Propagation solves these key issues that k-means </w:t>
+      </w:r>
+      <w:r>
+        <w:t>faces</w:t>
+      </w:r>
+      <w:r>
+        <w:t>. It tackles the issue of number of clusters by defining its own, with no input from the user. Because of this is does not fall victim to a poor initial selection of locations</w:t>
+      </w:r>
+      <w:r>
+        <w:t xml:space="preserve">. </w:t>
+      </w:r>
+    </w:p>
+    <w:p>
+      <w:pPr>
+        <w:spacing w:line="360" w:lineRule="auto"/>
+      </w:pPr>
+      <w:r>
+        <w:t>The process</w:t>
+      </w:r>
+      <w:r>
+        <w:t xml:space="preserve"> works by alternating between two steps</w:t>
+      </w:r>
+      <w:r>
+        <w:t>:</w:t>
       </w:r>
     </w:p>
     <w:p>
@@ -1966,7 +1533,40 @@
         <w:spacing w:line="360" w:lineRule="auto"/>
       </w:pPr>
       <w:r>
-        <w:t>Clustering</w:t>
+        <w:t>Responsibility</w:t>
+      </w:r>
+      <w:r>
+        <w:t>.</w:t>
+      </w:r>
+      <w:r>
+        <w:t xml:space="preserve"> This shows </w:t>
+      </w:r>
+      <w:r>
+        <w:t xml:space="preserve">how </w:t>
+      </w:r>
+      <w:r>
+        <w:t>well fitted a location is to be the exemplar for another</w:t>
+      </w:r>
+      <w:r>
+        <w:t>, relative to all other locations</w:t>
+      </w:r>
+      <w:r>
+        <w:t>. Low similarity means a low chance of two points becoming part of the same cluster.</w:t>
+      </w:r>
+      <w:r>
+        <w:t xml:space="preserve"> This is sent by </w:t>
+      </w:r>
+      <w:r>
+        <w:t>each</w:t>
+      </w:r>
+      <w:r>
+        <w:t xml:space="preserve"> location to </w:t>
+      </w:r>
+      <w:r>
+        <w:t>each</w:t>
+      </w:r>
+      <w:r>
+        <w:t xml:space="preserve"> other location.</w:t>
       </w:r>
     </w:p>
     <w:p>
@@ -1979,38 +1579,130 @@
         <w:spacing w:line="360" w:lineRule="auto"/>
       </w:pPr>
       <w:r>
-        <w:t>Genetic Algorithm</w:t>
-      </w:r>
-    </w:p>
-    <w:p>
-      <w:pPr>
-        <w:pStyle w:val="ListParagraph"/>
-        <w:numPr>
-          <w:ilvl w:val="0"/>
-          <w:numId w:val="4"/>
-        </w:numPr>
-        <w:spacing w:line="360" w:lineRule="auto"/>
-      </w:pPr>
-      <w:r>
-        <w:t>Graphical User Interface</w:t>
-      </w:r>
-    </w:p>
-    <w:p>
-      <w:pPr>
-        <w:spacing w:line="360" w:lineRule="auto"/>
-        <w:ind w:left="45"/>
-        <w:rPr>
-          <w:vertAlign w:val="subscript"/>
-        </w:rPr>
-      </w:pPr>
-      <w:r>
-        <w:t xml:space="preserve">We will review the suitability of </w:t>
-      </w:r>
-      <w:r>
-        <w:t xml:space="preserve">Java and Python </w:t>
-      </w:r>
-      <w:r>
-        <w:t>for solving these problems. These language have been selected due to familiarity, as</w:t>
+        <w:t>Availability</w:t>
+      </w:r>
+      <w:r>
+        <w:t xml:space="preserve">. This shows how </w:t>
+      </w:r>
+      <w:r>
+        <w:t>appropriate</w:t>
+      </w:r>
+      <w:r>
+        <w:t xml:space="preserve"> </w:t>
+      </w:r>
+      <w:r>
+        <w:t xml:space="preserve">it would be for a location to pick </w:t>
+      </w:r>
+      <w:r>
+        <w:t>another</w:t>
+      </w:r>
+      <w:r>
+        <w:t xml:space="preserve"> location as its exemplar, considering the </w:t>
+      </w:r>
+      <w:r>
+        <w:t>responsibility</w:t>
+      </w:r>
+      <w:r>
+        <w:t xml:space="preserve"> score it received from each other location. This is sent back as a reply from </w:t>
+      </w:r>
+      <w:r>
+        <w:t>each</w:t>
+      </w:r>
+      <w:r>
+        <w:t xml:space="preserve"> location to </w:t>
+      </w:r>
+      <w:r>
+        <w:t>each</w:t>
+      </w:r>
+      <w:r>
+        <w:t xml:space="preserve"> other location.</w:t>
+      </w:r>
+    </w:p>
+    <w:p>
+      <w:pPr>
+        <w:spacing w:line="360" w:lineRule="auto"/>
+      </w:pPr>
+      <w:r>
+        <w:t xml:space="preserve">The process </w:t>
+      </w:r>
+      <w:r>
+        <w:t>iterates</w:t>
+      </w:r>
+      <w:r>
+        <w:t xml:space="preserve"> until there is agreement between all locations </w:t>
+      </w:r>
+      <w:r>
+        <w:t>for</w:t>
+      </w:r>
+      <w:r>
+        <w:t xml:space="preserve"> </w:t>
+      </w:r>
+      <w:r>
+        <w:t>where</w:t>
+      </w:r>
+      <w:r>
+        <w:t xml:space="preserve"> is the best exemplar for </w:t>
+      </w:r>
+      <w:r>
+        <w:t>where, and no further changes are needed. (Tan L).</w:t>
+      </w:r>
+    </w:p>
+    <w:p>
+      <w:pPr>
+        <w:spacing w:line="360" w:lineRule="auto"/>
+      </w:pPr>
+      <w:r>
+        <w:rPr>
+          <w:noProof/>
+        </w:rPr>
+        <w:drawing>
+          <wp:inline distT="0" distB="0" distL="0" distR="0" wp14:anchorId="31069BA8" wp14:editId="7113D049">
+            <wp:extent cx="5734050" cy="2867025"/>
+            <wp:effectExtent l="0" t="0" r="0" b="9525"/>
+            <wp:docPr id="4" name="Picture 4"/>
+            <wp:cNvGraphicFramePr>
+              <a:graphicFrameLocks xmlns:a="http://schemas.openxmlformats.org/drawingml/2006/main" noChangeAspect="1"/>
+            </wp:cNvGraphicFramePr>
+            <a:graphic xmlns:a="http://schemas.openxmlformats.org/drawingml/2006/main">
+              <a:graphicData uri="http://schemas.openxmlformats.org/drawingml/2006/picture">
+                <pic:pic xmlns:pic="http://schemas.openxmlformats.org/drawingml/2006/picture">
+                  <pic:nvPicPr>
+                    <pic:cNvPr id="0" name="Picture 3"/>
+                    <pic:cNvPicPr>
+                      <a:picLocks noChangeAspect="1" noChangeArrowheads="1"/>
+                    </pic:cNvPicPr>
+                  </pic:nvPicPr>
+                  <pic:blipFill>
+                    <a:blip r:embed="rId13" cstate="print">
+                      <a:extLst>
+                        <a:ext uri="{28A0092B-C50C-407E-A947-70E740481C1C}">
+                          <a14:useLocalDpi xmlns:a14="http://schemas.microsoft.com/office/drawing/2010/main" val="0"/>
+                        </a:ext>
+                      </a:extLst>
+                    </a:blip>
+                    <a:srcRect/>
+                    <a:stretch>
+                      <a:fillRect/>
+                    </a:stretch>
+                  </pic:blipFill>
+                  <pic:spPr bwMode="auto">
+                    <a:xfrm>
+                      <a:off x="0" y="0"/>
+                      <a:ext cx="5734050" cy="2867025"/>
+                    </a:xfrm>
+                    <a:prstGeom prst="rect">
+                      <a:avLst/>
+                    </a:prstGeom>
+                    <a:noFill/>
+                    <a:ln>
+                      <a:noFill/>
+                    </a:ln>
+                  </pic:spPr>
+                </pic:pic>
+              </a:graphicData>
+            </a:graphic>
+          </wp:inline>
+        </w:drawing>
       </w:r>
     </w:p>
     <w:p>
@@ -2026,57 +1718,68 @@
           <w:b/>
           <w:bCs/>
         </w:rPr>
-        <w:t>Java</w:t>
-      </w:r>
-    </w:p>
-    <w:p>
-      <w:pPr>
-        <w:spacing w:line="360" w:lineRule="auto"/>
-      </w:pPr>
-      <w:r>
-        <w:t>Java has retained either 1</w:t>
-      </w:r>
-      <w:r>
-        <w:rPr>
-          <w:vertAlign w:val="superscript"/>
-        </w:rPr>
-        <w:t>st</w:t>
-      </w:r>
-      <w:r>
-        <w:t xml:space="preserve"> or 2</w:t>
-      </w:r>
-      <w:r>
-        <w:rPr>
-          <w:vertAlign w:val="superscript"/>
-        </w:rPr>
-        <w:t>nd</w:t>
-      </w:r>
-      <w:r>
-        <w:t xml:space="preserve"> place for most used programming language for the last 15 years (stackify). It is a very portable language and will run on nearly any system. It </w:t>
-      </w:r>
-    </w:p>
-    <w:p>
-      <w:pPr>
-        <w:spacing w:line="360" w:lineRule="auto"/>
-      </w:pPr>
-    </w:p>
-    <w:p>
-      <w:pPr>
-        <w:spacing w:line="360" w:lineRule="auto"/>
+        <w:t xml:space="preserve">Figure </w:t>
+      </w:r>
+      <w:r>
         <w:rPr>
           <w:b/>
           <w:bCs/>
-          <w:sz w:val="28"/>
-          <w:szCs w:val="28"/>
-        </w:rPr>
-      </w:pPr>
+        </w:rPr>
+        <w:t>7</w:t>
+      </w:r>
+      <w:bookmarkStart w:id="0" w:name="_GoBack"/>
+      <w:bookmarkEnd w:id="0"/>
       <w:r>
         <w:rPr>
           <w:b/>
           <w:bCs/>
-          <w:sz w:val="28"/>
-          <w:szCs w:val="28"/>
-        </w:rPr>
+        </w:rPr>
+        <w:t xml:space="preserve"> – Affinity </w:t>
+      </w:r>
+      <w:r>
+        <w:rPr>
+          <w:b/>
+          <w:bCs/>
+        </w:rPr>
+        <w:t>propagation</w:t>
+      </w:r>
+      <w:r>
+        <w:rPr>
+          <w:b/>
+          <w:bCs/>
+        </w:rPr>
+        <w:t xml:space="preserve"> </w:t>
+      </w:r>
+      <w:r>
+        <w:rPr>
+          <w:b/>
+          <w:bCs/>
+        </w:rPr>
+        <w:t>steps</w:t>
+      </w:r>
+    </w:p>
+    <w:p>
+      <w:pPr>
+        <w:spacing w:line="360" w:lineRule="auto"/>
+      </w:pPr>
+      <w:r>
+        <w:t xml:space="preserve">Lizhuang Tan et al performed a comparative study of k-means and affinity propagation for clustering with a travelling </w:t>
+      </w:r>
+      <w:r>
+        <w:t>s</w:t>
+      </w:r>
+      <w:r>
+        <w:t>alesman</w:t>
+      </w:r>
+      <w:r>
+        <w:t xml:space="preserve"> problem. They surmised that both algorithms showed an improvement in computational cost then when solving the same problem without clustering. Furthermore, they concluded that they prefer affinity propagation because of the sensitivity of k-means to poor initial centroids, as well as a requirement for a pre-set number of clusters.</w:t>
+      </w:r>
+    </w:p>
+    <w:p>
+      <w:pPr>
+        <w:pStyle w:val="Heading1"/>
+      </w:pPr>
+      <w:r>
         <w:t>Summary</w:t>
       </w:r>
     </w:p>
@@ -2599,6 +2302,101 @@
       </w:rPr>
     </w:lvl>
   </w:abstractNum>
+  <w:abstractNum w:abstractNumId="4" w15:restartNumberingAfterBreak="0">
+    <w:nsid w:val="7D9A4D8A"/>
+    <w:multiLevelType w:val="multilevel"/>
+    <w:tmpl w:val="08090025"/>
+    <w:lvl w:ilvl="0">
+      <w:start w:val="1"/>
+      <w:numFmt w:val="decimal"/>
+      <w:pStyle w:val="Heading1"/>
+      <w:lvlText w:val="%1"/>
+      <w:lvlJc w:val="left"/>
+      <w:pPr>
+        <w:ind w:left="432" w:hanging="432"/>
+      </w:pPr>
+    </w:lvl>
+    <w:lvl w:ilvl="1">
+      <w:start w:val="1"/>
+      <w:numFmt w:val="decimal"/>
+      <w:pStyle w:val="Heading2"/>
+      <w:lvlText w:val="%1.%2"/>
+      <w:lvlJc w:val="left"/>
+      <w:pPr>
+        <w:ind w:left="576" w:hanging="576"/>
+      </w:pPr>
+    </w:lvl>
+    <w:lvl w:ilvl="2">
+      <w:start w:val="1"/>
+      <w:numFmt w:val="decimal"/>
+      <w:pStyle w:val="Heading3"/>
+      <w:lvlText w:val="%1.%2.%3"/>
+      <w:lvlJc w:val="left"/>
+      <w:pPr>
+        <w:ind w:left="720" w:hanging="720"/>
+      </w:pPr>
+    </w:lvl>
+    <w:lvl w:ilvl="3">
+      <w:start w:val="1"/>
+      <w:numFmt w:val="decimal"/>
+      <w:pStyle w:val="Heading4"/>
+      <w:lvlText w:val="%1.%2.%3.%4"/>
+      <w:lvlJc w:val="left"/>
+      <w:pPr>
+        <w:ind w:left="864" w:hanging="864"/>
+      </w:pPr>
+    </w:lvl>
+    <w:lvl w:ilvl="4">
+      <w:start w:val="1"/>
+      <w:numFmt w:val="decimal"/>
+      <w:pStyle w:val="Heading5"/>
+      <w:lvlText w:val="%1.%2.%3.%4.%5"/>
+      <w:lvlJc w:val="left"/>
+      <w:pPr>
+        <w:ind w:left="1008" w:hanging="1008"/>
+      </w:pPr>
+    </w:lvl>
+    <w:lvl w:ilvl="5">
+      <w:start w:val="1"/>
+      <w:numFmt w:val="decimal"/>
+      <w:pStyle w:val="Heading6"/>
+      <w:lvlText w:val="%1.%2.%3.%4.%5.%6"/>
+      <w:lvlJc w:val="left"/>
+      <w:pPr>
+        <w:ind w:left="1152" w:hanging="1152"/>
+      </w:pPr>
+    </w:lvl>
+    <w:lvl w:ilvl="6">
+      <w:start w:val="1"/>
+      <w:numFmt w:val="decimal"/>
+      <w:pStyle w:val="Heading7"/>
+      <w:lvlText w:val="%1.%2.%3.%4.%5.%6.%7"/>
+      <w:lvlJc w:val="left"/>
+      <w:pPr>
+        <w:ind w:left="1296" w:hanging="1296"/>
+      </w:pPr>
+    </w:lvl>
+    <w:lvl w:ilvl="7">
+      <w:start w:val="1"/>
+      <w:numFmt w:val="decimal"/>
+      <w:pStyle w:val="Heading8"/>
+      <w:lvlText w:val="%1.%2.%3.%4.%5.%6.%7.%8"/>
+      <w:lvlJc w:val="left"/>
+      <w:pPr>
+        <w:ind w:left="1440" w:hanging="1440"/>
+      </w:pPr>
+    </w:lvl>
+    <w:lvl w:ilvl="8">
+      <w:start w:val="1"/>
+      <w:numFmt w:val="decimal"/>
+      <w:pStyle w:val="Heading9"/>
+      <w:lvlText w:val="%1.%2.%3.%4.%5.%6.%7.%8.%9"/>
+      <w:lvlJc w:val="left"/>
+      <w:pPr>
+        <w:ind w:left="1584" w:hanging="1584"/>
+      </w:pPr>
+    </w:lvl>
+  </w:abstractNum>
   <w:num w:numId="1">
     <w:abstractNumId w:val="0"/>
   </w:num>
@@ -2610,6 +2408,9 @@
   </w:num>
   <w:num w:numId="4">
     <w:abstractNumId w:val="1"/>
+  </w:num>
+  <w:num w:numId="5">
+    <w:abstractNumId w:val="4"/>
   </w:num>
 </w:numbering>
 </file>
@@ -3014,6 +2815,242 @@
     <w:name w:val="Normal"/>
     <w:qFormat/>
   </w:style>
+  <w:style w:type="paragraph" w:styleId="Heading1">
+    <w:name w:val="heading 1"/>
+    <w:basedOn w:val="Normal"/>
+    <w:next w:val="Normal"/>
+    <w:link w:val="Heading1Char"/>
+    <w:uiPriority w:val="9"/>
+    <w:qFormat/>
+    <w:rsid w:val="00C73E1B"/>
+    <w:pPr>
+      <w:keepNext/>
+      <w:keepLines/>
+      <w:numPr>
+        <w:numId w:val="5"/>
+      </w:numPr>
+      <w:spacing w:before="240" w:after="0"/>
+      <w:outlineLvl w:val="0"/>
+    </w:pPr>
+    <w:rPr>
+      <w:rFonts w:asciiTheme="majorHAnsi" w:eastAsiaTheme="majorEastAsia" w:hAnsiTheme="majorHAnsi" w:cstheme="majorBidi"/>
+      <w:color w:val="2F5496" w:themeColor="accent1" w:themeShade="BF"/>
+      <w:sz w:val="32"/>
+      <w:szCs w:val="32"/>
+    </w:rPr>
+  </w:style>
+  <w:style w:type="paragraph" w:styleId="Heading2">
+    <w:name w:val="heading 2"/>
+    <w:basedOn w:val="Normal"/>
+    <w:next w:val="Normal"/>
+    <w:link w:val="Heading2Char"/>
+    <w:uiPriority w:val="9"/>
+    <w:unhideWhenUsed/>
+    <w:qFormat/>
+    <w:rsid w:val="00C73E1B"/>
+    <w:pPr>
+      <w:keepNext/>
+      <w:keepLines/>
+      <w:numPr>
+        <w:ilvl w:val="1"/>
+        <w:numId w:val="5"/>
+      </w:numPr>
+      <w:spacing w:before="40" w:after="0"/>
+      <w:outlineLvl w:val="1"/>
+    </w:pPr>
+    <w:rPr>
+      <w:rFonts w:asciiTheme="majorHAnsi" w:eastAsiaTheme="majorEastAsia" w:hAnsiTheme="majorHAnsi" w:cstheme="majorBidi"/>
+      <w:color w:val="2F5496" w:themeColor="accent1" w:themeShade="BF"/>
+      <w:sz w:val="26"/>
+      <w:szCs w:val="26"/>
+    </w:rPr>
+  </w:style>
+  <w:style w:type="paragraph" w:styleId="Heading3">
+    <w:name w:val="heading 3"/>
+    <w:basedOn w:val="Normal"/>
+    <w:next w:val="Normal"/>
+    <w:link w:val="Heading3Char"/>
+    <w:uiPriority w:val="9"/>
+    <w:unhideWhenUsed/>
+    <w:qFormat/>
+    <w:rsid w:val="00C73E1B"/>
+    <w:pPr>
+      <w:keepNext/>
+      <w:keepLines/>
+      <w:numPr>
+        <w:ilvl w:val="2"/>
+        <w:numId w:val="5"/>
+      </w:numPr>
+      <w:spacing w:before="40" w:after="0"/>
+      <w:outlineLvl w:val="2"/>
+    </w:pPr>
+    <w:rPr>
+      <w:rFonts w:asciiTheme="majorHAnsi" w:eastAsiaTheme="majorEastAsia" w:hAnsiTheme="majorHAnsi" w:cstheme="majorBidi"/>
+      <w:color w:val="1F3763" w:themeColor="accent1" w:themeShade="7F"/>
+      <w:sz w:val="24"/>
+      <w:szCs w:val="24"/>
+    </w:rPr>
+  </w:style>
+  <w:style w:type="paragraph" w:styleId="Heading4">
+    <w:name w:val="heading 4"/>
+    <w:basedOn w:val="Normal"/>
+    <w:next w:val="Normal"/>
+    <w:link w:val="Heading4Char"/>
+    <w:uiPriority w:val="9"/>
+    <w:semiHidden/>
+    <w:unhideWhenUsed/>
+    <w:qFormat/>
+    <w:rsid w:val="00C73E1B"/>
+    <w:pPr>
+      <w:keepNext/>
+      <w:keepLines/>
+      <w:numPr>
+        <w:ilvl w:val="3"/>
+        <w:numId w:val="5"/>
+      </w:numPr>
+      <w:spacing w:before="40" w:after="0"/>
+      <w:outlineLvl w:val="3"/>
+    </w:pPr>
+    <w:rPr>
+      <w:rFonts w:asciiTheme="majorHAnsi" w:eastAsiaTheme="majorEastAsia" w:hAnsiTheme="majorHAnsi" w:cstheme="majorBidi"/>
+      <w:i/>
+      <w:iCs/>
+      <w:color w:val="2F5496" w:themeColor="accent1" w:themeShade="BF"/>
+    </w:rPr>
+  </w:style>
+  <w:style w:type="paragraph" w:styleId="Heading5">
+    <w:name w:val="heading 5"/>
+    <w:basedOn w:val="Normal"/>
+    <w:next w:val="Normal"/>
+    <w:link w:val="Heading5Char"/>
+    <w:uiPriority w:val="9"/>
+    <w:semiHidden/>
+    <w:unhideWhenUsed/>
+    <w:qFormat/>
+    <w:rsid w:val="00C73E1B"/>
+    <w:pPr>
+      <w:keepNext/>
+      <w:keepLines/>
+      <w:numPr>
+        <w:ilvl w:val="4"/>
+        <w:numId w:val="5"/>
+      </w:numPr>
+      <w:spacing w:before="40" w:after="0"/>
+      <w:outlineLvl w:val="4"/>
+    </w:pPr>
+    <w:rPr>
+      <w:rFonts w:asciiTheme="majorHAnsi" w:eastAsiaTheme="majorEastAsia" w:hAnsiTheme="majorHAnsi" w:cstheme="majorBidi"/>
+      <w:color w:val="2F5496" w:themeColor="accent1" w:themeShade="BF"/>
+    </w:rPr>
+  </w:style>
+  <w:style w:type="paragraph" w:styleId="Heading6">
+    <w:name w:val="heading 6"/>
+    <w:basedOn w:val="Normal"/>
+    <w:next w:val="Normal"/>
+    <w:link w:val="Heading6Char"/>
+    <w:uiPriority w:val="9"/>
+    <w:semiHidden/>
+    <w:unhideWhenUsed/>
+    <w:qFormat/>
+    <w:rsid w:val="00C73E1B"/>
+    <w:pPr>
+      <w:keepNext/>
+      <w:keepLines/>
+      <w:numPr>
+        <w:ilvl w:val="5"/>
+        <w:numId w:val="5"/>
+      </w:numPr>
+      <w:spacing w:before="40" w:after="0"/>
+      <w:outlineLvl w:val="5"/>
+    </w:pPr>
+    <w:rPr>
+      <w:rFonts w:asciiTheme="majorHAnsi" w:eastAsiaTheme="majorEastAsia" w:hAnsiTheme="majorHAnsi" w:cstheme="majorBidi"/>
+      <w:color w:val="1F3763" w:themeColor="accent1" w:themeShade="7F"/>
+    </w:rPr>
+  </w:style>
+  <w:style w:type="paragraph" w:styleId="Heading7">
+    <w:name w:val="heading 7"/>
+    <w:basedOn w:val="Normal"/>
+    <w:next w:val="Normal"/>
+    <w:link w:val="Heading7Char"/>
+    <w:uiPriority w:val="9"/>
+    <w:semiHidden/>
+    <w:unhideWhenUsed/>
+    <w:qFormat/>
+    <w:rsid w:val="00C73E1B"/>
+    <w:pPr>
+      <w:keepNext/>
+      <w:keepLines/>
+      <w:numPr>
+        <w:ilvl w:val="6"/>
+        <w:numId w:val="5"/>
+      </w:numPr>
+      <w:spacing w:before="40" w:after="0"/>
+      <w:outlineLvl w:val="6"/>
+    </w:pPr>
+    <w:rPr>
+      <w:rFonts w:asciiTheme="majorHAnsi" w:eastAsiaTheme="majorEastAsia" w:hAnsiTheme="majorHAnsi" w:cstheme="majorBidi"/>
+      <w:i/>
+      <w:iCs/>
+      <w:color w:val="1F3763" w:themeColor="accent1" w:themeShade="7F"/>
+    </w:rPr>
+  </w:style>
+  <w:style w:type="paragraph" w:styleId="Heading8">
+    <w:name w:val="heading 8"/>
+    <w:basedOn w:val="Normal"/>
+    <w:next w:val="Normal"/>
+    <w:link w:val="Heading8Char"/>
+    <w:uiPriority w:val="9"/>
+    <w:semiHidden/>
+    <w:unhideWhenUsed/>
+    <w:qFormat/>
+    <w:rsid w:val="00C73E1B"/>
+    <w:pPr>
+      <w:keepNext/>
+      <w:keepLines/>
+      <w:numPr>
+        <w:ilvl w:val="7"/>
+        <w:numId w:val="5"/>
+      </w:numPr>
+      <w:spacing w:before="40" w:after="0"/>
+      <w:outlineLvl w:val="7"/>
+    </w:pPr>
+    <w:rPr>
+      <w:rFonts w:asciiTheme="majorHAnsi" w:eastAsiaTheme="majorEastAsia" w:hAnsiTheme="majorHAnsi" w:cstheme="majorBidi"/>
+      <w:color w:val="272727" w:themeColor="text1" w:themeTint="D8"/>
+      <w:sz w:val="21"/>
+      <w:szCs w:val="21"/>
+    </w:rPr>
+  </w:style>
+  <w:style w:type="paragraph" w:styleId="Heading9">
+    <w:name w:val="heading 9"/>
+    <w:basedOn w:val="Normal"/>
+    <w:next w:val="Normal"/>
+    <w:link w:val="Heading9Char"/>
+    <w:uiPriority w:val="9"/>
+    <w:semiHidden/>
+    <w:unhideWhenUsed/>
+    <w:qFormat/>
+    <w:rsid w:val="00C73E1B"/>
+    <w:pPr>
+      <w:keepNext/>
+      <w:keepLines/>
+      <w:numPr>
+        <w:ilvl w:val="8"/>
+        <w:numId w:val="5"/>
+      </w:numPr>
+      <w:spacing w:before="40" w:after="0"/>
+      <w:outlineLvl w:val="8"/>
+    </w:pPr>
+    <w:rPr>
+      <w:rFonts w:asciiTheme="majorHAnsi" w:eastAsiaTheme="majorEastAsia" w:hAnsiTheme="majorHAnsi" w:cstheme="majorBidi"/>
+      <w:i/>
+      <w:iCs/>
+      <w:color w:val="272727" w:themeColor="text1" w:themeTint="D8"/>
+      <w:sz w:val="21"/>
+      <w:szCs w:val="21"/>
+    </w:rPr>
+  </w:style>
   <w:style w:type="character" w:default="1" w:styleId="DefaultParagraphFont">
     <w:name w:val="Default Paragraph Font"/>
     <w:uiPriority w:val="1"/>
@@ -3095,6 +3132,127 @@
     <w:link w:val="Footer"/>
     <w:uiPriority w:val="99"/>
     <w:rsid w:val="006E023B"/>
+  </w:style>
+  <w:style w:type="character" w:customStyle="1" w:styleId="Heading1Char">
+    <w:name w:val="Heading 1 Char"/>
+    <w:basedOn w:val="DefaultParagraphFont"/>
+    <w:link w:val="Heading1"/>
+    <w:uiPriority w:val="9"/>
+    <w:rsid w:val="00C73E1B"/>
+    <w:rPr>
+      <w:rFonts w:asciiTheme="majorHAnsi" w:eastAsiaTheme="majorEastAsia" w:hAnsiTheme="majorHAnsi" w:cstheme="majorBidi"/>
+      <w:color w:val="2F5496" w:themeColor="accent1" w:themeShade="BF"/>
+      <w:sz w:val="32"/>
+      <w:szCs w:val="32"/>
+    </w:rPr>
+  </w:style>
+  <w:style w:type="character" w:customStyle="1" w:styleId="Heading2Char">
+    <w:name w:val="Heading 2 Char"/>
+    <w:basedOn w:val="DefaultParagraphFont"/>
+    <w:link w:val="Heading2"/>
+    <w:uiPriority w:val="9"/>
+    <w:rsid w:val="00C73E1B"/>
+    <w:rPr>
+      <w:rFonts w:asciiTheme="majorHAnsi" w:eastAsiaTheme="majorEastAsia" w:hAnsiTheme="majorHAnsi" w:cstheme="majorBidi"/>
+      <w:color w:val="2F5496" w:themeColor="accent1" w:themeShade="BF"/>
+      <w:sz w:val="26"/>
+      <w:szCs w:val="26"/>
+    </w:rPr>
+  </w:style>
+  <w:style w:type="character" w:customStyle="1" w:styleId="Heading3Char">
+    <w:name w:val="Heading 3 Char"/>
+    <w:basedOn w:val="DefaultParagraphFont"/>
+    <w:link w:val="Heading3"/>
+    <w:uiPriority w:val="9"/>
+    <w:rsid w:val="00C73E1B"/>
+    <w:rPr>
+      <w:rFonts w:asciiTheme="majorHAnsi" w:eastAsiaTheme="majorEastAsia" w:hAnsiTheme="majorHAnsi" w:cstheme="majorBidi"/>
+      <w:color w:val="1F3763" w:themeColor="accent1" w:themeShade="7F"/>
+      <w:sz w:val="24"/>
+      <w:szCs w:val="24"/>
+    </w:rPr>
+  </w:style>
+  <w:style w:type="character" w:customStyle="1" w:styleId="Heading4Char">
+    <w:name w:val="Heading 4 Char"/>
+    <w:basedOn w:val="DefaultParagraphFont"/>
+    <w:link w:val="Heading4"/>
+    <w:uiPriority w:val="9"/>
+    <w:semiHidden/>
+    <w:rsid w:val="00C73E1B"/>
+    <w:rPr>
+      <w:rFonts w:asciiTheme="majorHAnsi" w:eastAsiaTheme="majorEastAsia" w:hAnsiTheme="majorHAnsi" w:cstheme="majorBidi"/>
+      <w:i/>
+      <w:iCs/>
+      <w:color w:val="2F5496" w:themeColor="accent1" w:themeShade="BF"/>
+    </w:rPr>
+  </w:style>
+  <w:style w:type="character" w:customStyle="1" w:styleId="Heading5Char">
+    <w:name w:val="Heading 5 Char"/>
+    <w:basedOn w:val="DefaultParagraphFont"/>
+    <w:link w:val="Heading5"/>
+    <w:uiPriority w:val="9"/>
+    <w:semiHidden/>
+    <w:rsid w:val="00C73E1B"/>
+    <w:rPr>
+      <w:rFonts w:asciiTheme="majorHAnsi" w:eastAsiaTheme="majorEastAsia" w:hAnsiTheme="majorHAnsi" w:cstheme="majorBidi"/>
+      <w:color w:val="2F5496" w:themeColor="accent1" w:themeShade="BF"/>
+    </w:rPr>
+  </w:style>
+  <w:style w:type="character" w:customStyle="1" w:styleId="Heading6Char">
+    <w:name w:val="Heading 6 Char"/>
+    <w:basedOn w:val="DefaultParagraphFont"/>
+    <w:link w:val="Heading6"/>
+    <w:uiPriority w:val="9"/>
+    <w:semiHidden/>
+    <w:rsid w:val="00C73E1B"/>
+    <w:rPr>
+      <w:rFonts w:asciiTheme="majorHAnsi" w:eastAsiaTheme="majorEastAsia" w:hAnsiTheme="majorHAnsi" w:cstheme="majorBidi"/>
+      <w:color w:val="1F3763" w:themeColor="accent1" w:themeShade="7F"/>
+    </w:rPr>
+  </w:style>
+  <w:style w:type="character" w:customStyle="1" w:styleId="Heading7Char">
+    <w:name w:val="Heading 7 Char"/>
+    <w:basedOn w:val="DefaultParagraphFont"/>
+    <w:link w:val="Heading7"/>
+    <w:uiPriority w:val="9"/>
+    <w:semiHidden/>
+    <w:rsid w:val="00C73E1B"/>
+    <w:rPr>
+      <w:rFonts w:asciiTheme="majorHAnsi" w:eastAsiaTheme="majorEastAsia" w:hAnsiTheme="majorHAnsi" w:cstheme="majorBidi"/>
+      <w:i/>
+      <w:iCs/>
+      <w:color w:val="1F3763" w:themeColor="accent1" w:themeShade="7F"/>
+    </w:rPr>
+  </w:style>
+  <w:style w:type="character" w:customStyle="1" w:styleId="Heading8Char">
+    <w:name w:val="Heading 8 Char"/>
+    <w:basedOn w:val="DefaultParagraphFont"/>
+    <w:link w:val="Heading8"/>
+    <w:uiPriority w:val="9"/>
+    <w:semiHidden/>
+    <w:rsid w:val="00C73E1B"/>
+    <w:rPr>
+      <w:rFonts w:asciiTheme="majorHAnsi" w:eastAsiaTheme="majorEastAsia" w:hAnsiTheme="majorHAnsi" w:cstheme="majorBidi"/>
+      <w:color w:val="272727" w:themeColor="text1" w:themeTint="D8"/>
+      <w:sz w:val="21"/>
+      <w:szCs w:val="21"/>
+    </w:rPr>
+  </w:style>
+  <w:style w:type="character" w:customStyle="1" w:styleId="Heading9Char">
+    <w:name w:val="Heading 9 Char"/>
+    <w:basedOn w:val="DefaultParagraphFont"/>
+    <w:link w:val="Heading9"/>
+    <w:uiPriority w:val="9"/>
+    <w:semiHidden/>
+    <w:rsid w:val="00C73E1B"/>
+    <w:rPr>
+      <w:rFonts w:asciiTheme="majorHAnsi" w:eastAsiaTheme="majorEastAsia" w:hAnsiTheme="majorHAnsi" w:cstheme="majorBidi"/>
+      <w:i/>
+      <w:iCs/>
+      <w:color w:val="272727" w:themeColor="text1" w:themeTint="D8"/>
+      <w:sz w:val="21"/>
+      <w:szCs w:val="21"/>
+    </w:rPr>
   </w:style>
 </w:styles>
 </file>

</xml_diff>